<commit_message>
Better pdf handling with support for headings
</commit_message>
<xml_diff>
--- a/assets/PDF.docx
+++ b/assets/PDF.docx
@@ -4,94 +4,156 @@
   <w:body>
     <w:p>
       <w:pPr>
+        <w:keepNext/>
         <w:keepLines/>
         <w:pageBreakBefore/>
+        <w:spacing w:before="100" w:beforeAutospacing="1" w:after="0" w:line="240" w:lineRule="auto"/>
       </w:pPr>
       <w:r>
-        <w:t>################################</w:t>
-      </w:r>
-      <w:r>
-        <w:t>PDF</w:t>
-      </w:r>
-      <w:r>
-        <w:t>################################</w:t>
-      </w:r>
-      <w:r>
-        <w:br/>
-      </w:r>
-      <w:r>
-        <w:t>Datei: {{$</w:t>
-      </w:r>
-      <w:r>
-        <w:t>p</w:t>
-      </w:r>
-      <w:r>
-        <w:t>df</w:t>
-      </w:r>
-      <w:r>
-        <w:t>File</w:t>
-      </w:r>
+        <w:rPr>
+          <w:noProof/>
+          <w:lang w:eastAsia="de-DE"/>
+        </w:rPr>
+        <mc:AlternateContent>
+          <mc:Choice Requires="wps">
+            <w:drawing>
+              <wp:anchor distT="0" distB="0" distL="114300" distR="114300" simplePos="0" relativeHeight="251660288" behindDoc="0" locked="1" layoutInCell="1" allowOverlap="1" wp14:anchorId="1AB0FB81" wp14:editId="12AD3A0A">
+                <wp:simplePos x="0" y="0"/>
+                <wp:positionH relativeFrom="page">
+                  <wp:align>center</wp:align>
+                </wp:positionH>
+                <wp:positionV relativeFrom="page">
+                  <wp:align>center</wp:align>
+                </wp:positionV>
+                <wp:extent cx="7569642" cy="4556097"/>
+                <wp:effectExtent l="0" t="0" r="0" b="0"/>
+                <wp:wrapNone/>
+                <wp:docPr id="2" name="Rechteck 2" title="{&gt;PdfPlaceholder&lt;}"/>
+                <wp:cNvGraphicFramePr/>
+                <a:graphic xmlns:a="http://schemas.openxmlformats.org/drawingml/2006/main">
+                  <a:graphicData uri="http://schemas.microsoft.com/office/word/2010/wordprocessingShape">
+                    <wps:wsp>
+                      <wps:cNvSpPr/>
+                      <wps:spPr>
+                        <a:xfrm>
+                          <a:off x="0" y="0"/>
+                          <a:ext cx="7569642" cy="4556097"/>
+                        </a:xfrm>
+                        <a:prstGeom prst="rect">
+                          <a:avLst/>
+                        </a:prstGeom>
+                        <a:solidFill>
+                          <a:schemeClr val="bg1">
+                            <a:alpha val="0"/>
+                          </a:schemeClr>
+                        </a:solidFill>
+                        <a:ln>
+                          <a:noFill/>
+                        </a:ln>
+                      </wps:spPr>
+                      <wps:style>
+                        <a:lnRef idx="2">
+                          <a:schemeClr val="accent1">
+                            <a:shade val="50000"/>
+                          </a:schemeClr>
+                        </a:lnRef>
+                        <a:fillRef idx="1">
+                          <a:schemeClr val="accent1"/>
+                        </a:fillRef>
+                        <a:effectRef idx="0">
+                          <a:schemeClr val="accent1"/>
+                        </a:effectRef>
+                        <a:fontRef idx="minor">
+                          <a:schemeClr val="lt1"/>
+                        </a:fontRef>
+                      </wps:style>
+                      <wps:bodyPr rot="0" spcFirstLastPara="0" vertOverflow="overflow" horzOverflow="overflow" vert="horz" wrap="square" lIns="91440" tIns="45720" rIns="91440" bIns="45720" numCol="1" spcCol="0" rtlCol="0" fromWordArt="0" anchor="ctr" anchorCtr="0" forceAA="0" compatLnSpc="1">
+                        <a:prstTxWarp prst="textNoShape">
+                          <a:avLst/>
+                        </a:prstTxWarp>
+                        <a:noAutofit/>
+                      </wps:bodyPr>
+                    </wps:wsp>
+                  </a:graphicData>
+                </a:graphic>
+                <wp14:sizeRelH relativeFrom="page">
+                  <wp14:pctWidth>100000</wp14:pctWidth>
+                </wp14:sizeRelH>
+                <wp14:sizeRelV relativeFrom="page">
+                  <wp14:pctHeight>100000</wp14:pctHeight>
+                </wp14:sizeRelV>
+              </wp:anchor>
+            </w:drawing>
+          </mc:Choice>
+          <mc:Fallback>
+            <w:pict>
+              <v:rect id="Rechteck 2" o:spid="_x0000_s1026" alt="Titel: {&gt;PdfPlaceholder&lt;}" style="position:absolute;margin-left:0;margin-top:0;width:596.05pt;height:358.75pt;z-index:251660288;visibility:visible;mso-wrap-style:square;mso-width-percent:1000;mso-height-percent:1000;mso-wrap-distance-left:9pt;mso-wrap-distance-top:0;mso-wrap-distance-right:9pt;mso-wrap-distance-bottom:0;mso-position-horizontal:center;mso-position-horizontal-relative:page;mso-position-vertical:center;mso-position-vertical-relative:page;mso-width-percent:1000;mso-height-percent:1000;mso-width-relative:page;mso-height-relative:page;v-text-anchor:middle" o:gfxdata="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" fillcolor="white [3212]" stroked="f" strokeweight="2pt">
+                <v:fill opacity="0"/>
+                <w10:wrap anchorx="page" anchory="page"/>
+                <w10:anchorlock/>
+              </v:rect>
+            </w:pict>
+          </mc:Fallback>
+        </mc:AlternateContent>
+      </w:r>
+      <w:r>
+        <w:t>{&gt;</w:t>
+      </w:r>
+      <w:proofErr w:type="spellStart"/>
+      <w:r>
+        <w:t>pdfHeading</w:t>
+      </w:r>
+      <w:proofErr w:type="spellEnd"/>
+      <w:r>
+        <w:t>{{$</w:t>
+      </w:r>
+      <w:proofErr w:type="spellStart"/>
+      <w:r>
+        <w:t>pdfHeadingT</w:t>
+      </w:r>
+      <w:r>
+        <w:t>ier</w:t>
+      </w:r>
+      <w:proofErr w:type="spellEnd"/>
       <w:r>
         <w:t>}}</w:t>
       </w:r>
       <w:r>
-        <w:br/>
-        <w:t>Seite</w:t>
-      </w:r>
-      <w:r>
-        <w:t xml:space="preserve"> {{</w:t>
-      </w:r>
-      <w:r>
-        <w:t>$pdfPageNumber}}</w:t>
-      </w:r>
-      <w:r>
-        <w:br/>
-      </w:r>
-      <w:r>
-        <w:t>################################PDF###############################</w:t>
-      </w:r>
+        <w:t>&lt;}</w:t>
+      </w:r>
+      <w:r>
+        <w:t>{{$</w:t>
+      </w:r>
+      <w:proofErr w:type="spellStart"/>
+      <w:r>
+        <w:t>pdfHeadingText</w:t>
+      </w:r>
+      <w:proofErr w:type="spellEnd"/>
+      <w:r>
+        <w:t>}}</w:t>
+      </w:r>
+    </w:p>
+    <w:p>
+      <w:pPr>
+        <w:keepLines/>
+      </w:pPr>
       <w:r>
         <w:rPr>
           <w:noProof/>
           <w:lang w:eastAsia="de-DE"/>
         </w:rPr>
         <w:drawing>
-          <wp:anchor distT="0" distB="0" distL="114300" distR="114300" simplePos="0" relativeHeight="251658240" behindDoc="1" locked="0" layoutInCell="1" allowOverlap="1" wp14:anchorId="23D538EE" wp14:editId="45F5D961">
-            <wp:simplePos x="897890" y="1685290"/>
+          <wp:anchor distT="0" distB="0" distL="114300" distR="114300" simplePos="0" relativeHeight="251662336" behindDoc="1" locked="0" layoutInCell="1" allowOverlap="1" wp14:anchorId="010BB646" wp14:editId="395C46F7">
+            <wp:simplePos x="0" y="0"/>
             <wp:positionH relativeFrom="page">
               <wp:align>center</wp:align>
             </wp:positionH>
             <wp:positionV relativeFrom="page">
               <wp:align>bottom</wp:align>
             </wp:positionV>
-            <wp:extent cx="6516000" cy="8002800"/>
+            <wp:extent cx="6141600" cy="7545600"/>
             <wp:effectExtent l="0" t="0" r="0" b="0"/>
-            <wp:wrapTight wrapText="bothSides">
-              <wp:wrapPolygon edited="0">
-                <wp:start x="2021" y="0"/>
-                <wp:lineTo x="1579" y="103"/>
-                <wp:lineTo x="442" y="668"/>
-                <wp:lineTo x="63" y="1388"/>
-                <wp:lineTo x="0" y="1645"/>
-                <wp:lineTo x="0" y="19951"/>
-                <wp:lineTo x="253" y="20568"/>
-                <wp:lineTo x="253" y="20671"/>
-                <wp:lineTo x="1326" y="21391"/>
-                <wp:lineTo x="1895" y="21545"/>
-                <wp:lineTo x="1958" y="21545"/>
-                <wp:lineTo x="19577" y="21545"/>
-                <wp:lineTo x="20209" y="21391"/>
-                <wp:lineTo x="21219" y="20671"/>
-                <wp:lineTo x="21219" y="20568"/>
-                <wp:lineTo x="21535" y="20003"/>
-                <wp:lineTo x="21535" y="4576"/>
-                <wp:lineTo x="21282" y="4114"/>
-                <wp:lineTo x="17240" y="668"/>
-                <wp:lineTo x="15977" y="51"/>
-                <wp:lineTo x="15535" y="0"/>
-                <wp:lineTo x="2021" y="0"/>
-              </wp:wrapPolygon>
-            </wp:wrapTight>
+            <wp:wrapTopAndBottom/>
             <wp:docPr id="1" name="Grafik 1"/>
             <wp:cNvGraphicFramePr>
               <a:graphicFrameLocks xmlns:a="http://schemas.openxmlformats.org/drawingml/2006/main" noChangeAspect="1"/>
@@ -104,7 +166,7 @@
                     <pic:cNvPicPr/>
                   </pic:nvPicPr>
                   <pic:blipFill>
-                    <a:blip r:embed="rId6">
+                    <a:blip r:embed="rId7">
                       <a:extLst>
                         <a:ext uri="{28A0092B-C50C-407E-A947-70E740481C1C}">
                           <a14:useLocalDpi xmlns:a14="http://schemas.microsoft.com/office/drawing/2010/main" val="0"/>
@@ -118,7 +180,7 @@
                   <pic:spPr>
                     <a:xfrm>
                       <a:off x="0" y="0"/>
-                      <a:ext cx="6516000" cy="8002800"/>
+                      <a:ext cx="6141600" cy="7545600"/>
                     </a:xfrm>
                     <a:prstGeom prst="rect">
                       <a:avLst/>
@@ -137,22 +199,83 @@
         </w:drawing>
       </w:r>
       <w:r>
-        <w:t>#</w:t>
+        <w:t>################################</w:t>
+      </w:r>
+      <w:r>
+        <w:rPr>
+          <w:b/>
+        </w:rPr>
+        <w:t>PDF</w:t>
+      </w:r>
+      <w:r>
+        <w:t>################################</w:t>
+      </w:r>
+      <w:r>
+        <w:br/>
+      </w:r>
+      <w:r>
+        <w:rPr>
+          <w:b/>
+        </w:rPr>
+        <w:t>Datei:</w:t>
+      </w:r>
+      <w:r>
+        <w:t xml:space="preserve"> {{$</w:t>
+      </w:r>
+      <w:proofErr w:type="spellStart"/>
+      <w:r>
+        <w:t>p</w:t>
+      </w:r>
+      <w:r>
+        <w:t>df</w:t>
+      </w:r>
+      <w:r>
+        <w:t>File</w:t>
+      </w:r>
+      <w:proofErr w:type="spellEnd"/>
+      <w:r>
+        <w:t>}}</w:t>
+      </w:r>
+      <w:r>
+        <w:br/>
+      </w:r>
+      <w:r>
+        <w:rPr>
+          <w:b/>
+        </w:rPr>
+        <w:t>Seite</w:t>
+      </w:r>
+      <w:r>
+        <w:t xml:space="preserve"> {{</w:t>
+      </w:r>
+      <w:r>
+        <w:t>$</w:t>
+      </w:r>
+      <w:proofErr w:type="spellStart"/>
+      <w:r>
+        <w:t>pdfPageNumber</w:t>
+      </w:r>
+      <w:proofErr w:type="spellEnd"/>
+      <w:r>
+        <w:t>}}</w:t>
+      </w:r>
+      <w:r>
+        <w:br/>
+      </w:r>
+      <w:r>
+        <w:t>################################</w:t>
+      </w:r>
+      <w:r>
+        <w:rPr>
+          <w:b/>
+        </w:rPr>
+        <w:t>PDF</w:t>
+      </w:r>
+      <w:r>
+        <w:t>################################</w:t>
       </w:r>
       <w:bookmarkStart w:id="0" w:name="_GoBack"/>
       <w:bookmarkEnd w:id="0"/>
-      <w:r>
-        <w:fldChar w:fldCharType="begin"/>
-      </w:r>
-      <w:r>
-        <w:instrText xml:space="preserve"> REF PDF \h </w:instrText>
-      </w:r>
-      <w:r>
-        <w:fldChar w:fldCharType="separate"/>
-      </w:r>
-      <w:r>
-        <w:fldChar w:fldCharType="end"/>
-      </w:r>
     </w:p>
     <w:sectPr>
       <w:pgSz w:w="11906" w:h="16838"/>
@@ -162,6 +285,198 @@
     </w:sectPr>
   </w:body>
 </w:document>
+</file>
+
+<file path=word/numbering.xml><?xml version="1.0" encoding="utf-8"?>
+<w:numbering xmlns:wpc="http://schemas.microsoft.com/office/word/2010/wordprocessingCanvas" xmlns:mc="http://schemas.openxmlformats.org/markup-compatibility/2006" xmlns:o="urn:schemas-microsoft-com:office:office" xmlns:r="http://schemas.openxmlformats.org/officeDocument/2006/relationships" xmlns:m="http://schemas.openxmlformats.org/officeDocument/2006/math" xmlns:v="urn:schemas-microsoft-com:vml" xmlns:wp14="http://schemas.microsoft.com/office/word/2010/wordprocessingDrawing" xmlns:wp="http://schemas.openxmlformats.org/drawingml/2006/wordprocessingDrawing" xmlns:w10="urn:schemas-microsoft-com:office:word" xmlns:w="http://schemas.openxmlformats.org/wordprocessingml/2006/main" xmlns:w14="http://schemas.microsoft.com/office/word/2010/wordml" xmlns:wpg="http://schemas.microsoft.com/office/word/2010/wordprocessingGroup" xmlns:wpi="http://schemas.microsoft.com/office/word/2010/wordprocessingInk" xmlns:wne="http://schemas.microsoft.com/office/word/2006/wordml" xmlns:wps="http://schemas.microsoft.com/office/word/2010/wordprocessingShape" mc:Ignorable="w14 wp14">
+  <w:abstractNum w:abstractNumId="0">
+    <w:nsid w:val="4E8F1A71"/>
+    <w:multiLevelType w:val="multilevel"/>
+    <w:tmpl w:val="04070025"/>
+    <w:lvl w:ilvl="0">
+      <w:start w:val="1"/>
+      <w:numFmt w:val="decimal"/>
+      <w:pStyle w:val="berschrift1"/>
+      <w:lvlText w:val="%1"/>
+      <w:lvlJc w:val="left"/>
+      <w:pPr>
+        <w:ind w:left="432" w:hanging="432"/>
+      </w:pPr>
+    </w:lvl>
+    <w:lvl w:ilvl="1">
+      <w:start w:val="1"/>
+      <w:numFmt w:val="decimal"/>
+      <w:pStyle w:val="berschrift2"/>
+      <w:lvlText w:val="%1.%2"/>
+      <w:lvlJc w:val="left"/>
+      <w:pPr>
+        <w:ind w:left="576" w:hanging="576"/>
+      </w:pPr>
+    </w:lvl>
+    <w:lvl w:ilvl="2">
+      <w:start w:val="1"/>
+      <w:numFmt w:val="decimal"/>
+      <w:pStyle w:val="berschrift3"/>
+      <w:lvlText w:val="%1.%2.%3"/>
+      <w:lvlJc w:val="left"/>
+      <w:pPr>
+        <w:ind w:left="720" w:hanging="720"/>
+      </w:pPr>
+    </w:lvl>
+    <w:lvl w:ilvl="3">
+      <w:start w:val="1"/>
+      <w:numFmt w:val="decimal"/>
+      <w:pStyle w:val="berschrift4"/>
+      <w:lvlText w:val="%1.%2.%3.%4"/>
+      <w:lvlJc w:val="left"/>
+      <w:pPr>
+        <w:ind w:left="864" w:hanging="864"/>
+      </w:pPr>
+    </w:lvl>
+    <w:lvl w:ilvl="4">
+      <w:start w:val="1"/>
+      <w:numFmt w:val="decimal"/>
+      <w:pStyle w:val="berschrift5"/>
+      <w:lvlText w:val="%1.%2.%3.%4.%5"/>
+      <w:lvlJc w:val="left"/>
+      <w:pPr>
+        <w:ind w:left="1008" w:hanging="1008"/>
+      </w:pPr>
+    </w:lvl>
+    <w:lvl w:ilvl="5">
+      <w:start w:val="1"/>
+      <w:numFmt w:val="decimal"/>
+      <w:pStyle w:val="berschrift6"/>
+      <w:lvlText w:val="%1.%2.%3.%4.%5.%6"/>
+      <w:lvlJc w:val="left"/>
+      <w:pPr>
+        <w:ind w:left="1152" w:hanging="1152"/>
+      </w:pPr>
+    </w:lvl>
+    <w:lvl w:ilvl="6">
+      <w:start w:val="1"/>
+      <w:numFmt w:val="decimal"/>
+      <w:pStyle w:val="berschrift7"/>
+      <w:lvlText w:val="%1.%2.%3.%4.%5.%6.%7"/>
+      <w:lvlJc w:val="left"/>
+      <w:pPr>
+        <w:ind w:left="1296" w:hanging="1296"/>
+      </w:pPr>
+    </w:lvl>
+    <w:lvl w:ilvl="7">
+      <w:start w:val="1"/>
+      <w:numFmt w:val="decimal"/>
+      <w:pStyle w:val="berschrift8"/>
+      <w:lvlText w:val="%1.%2.%3.%4.%5.%6.%7.%8"/>
+      <w:lvlJc w:val="left"/>
+      <w:pPr>
+        <w:ind w:left="1440" w:hanging="1440"/>
+      </w:pPr>
+    </w:lvl>
+    <w:lvl w:ilvl="8">
+      <w:start w:val="1"/>
+      <w:numFmt w:val="decimal"/>
+      <w:pStyle w:val="berschrift9"/>
+      <w:lvlText w:val="%1.%2.%3.%4.%5.%6.%7.%8.%9"/>
+      <w:lvlJc w:val="left"/>
+      <w:pPr>
+        <w:ind w:left="1584" w:hanging="1584"/>
+      </w:pPr>
+    </w:lvl>
+  </w:abstractNum>
+  <w:abstractNum w:abstractNumId="1">
+    <w:nsid w:val="71C73478"/>
+    <w:multiLevelType w:val="multilevel"/>
+    <w:tmpl w:val="0407001F"/>
+    <w:lvl w:ilvl="0">
+      <w:start w:val="1"/>
+      <w:numFmt w:val="decimal"/>
+      <w:lvlText w:val="%1."/>
+      <w:lvlJc w:val="left"/>
+      <w:pPr>
+        <w:ind w:left="360" w:hanging="360"/>
+      </w:pPr>
+    </w:lvl>
+    <w:lvl w:ilvl="1">
+      <w:start w:val="1"/>
+      <w:numFmt w:val="decimal"/>
+      <w:lvlText w:val="%1.%2."/>
+      <w:lvlJc w:val="left"/>
+      <w:pPr>
+        <w:ind w:left="792" w:hanging="432"/>
+      </w:pPr>
+    </w:lvl>
+    <w:lvl w:ilvl="2">
+      <w:start w:val="1"/>
+      <w:numFmt w:val="decimal"/>
+      <w:lvlText w:val="%1.%2.%3."/>
+      <w:lvlJc w:val="left"/>
+      <w:pPr>
+        <w:ind w:left="1224" w:hanging="504"/>
+      </w:pPr>
+    </w:lvl>
+    <w:lvl w:ilvl="3">
+      <w:start w:val="1"/>
+      <w:numFmt w:val="decimal"/>
+      <w:lvlText w:val="%1.%2.%3.%4."/>
+      <w:lvlJc w:val="left"/>
+      <w:pPr>
+        <w:ind w:left="1728" w:hanging="648"/>
+      </w:pPr>
+    </w:lvl>
+    <w:lvl w:ilvl="4">
+      <w:start w:val="1"/>
+      <w:numFmt w:val="decimal"/>
+      <w:lvlText w:val="%1.%2.%3.%4.%5."/>
+      <w:lvlJc w:val="left"/>
+      <w:pPr>
+        <w:ind w:left="2232" w:hanging="792"/>
+      </w:pPr>
+    </w:lvl>
+    <w:lvl w:ilvl="5">
+      <w:start w:val="1"/>
+      <w:numFmt w:val="decimal"/>
+      <w:lvlText w:val="%1.%2.%3.%4.%5.%6."/>
+      <w:lvlJc w:val="left"/>
+      <w:pPr>
+        <w:ind w:left="2736" w:hanging="936"/>
+      </w:pPr>
+    </w:lvl>
+    <w:lvl w:ilvl="6">
+      <w:start w:val="1"/>
+      <w:numFmt w:val="decimal"/>
+      <w:lvlText w:val="%1.%2.%3.%4.%5.%6.%7."/>
+      <w:lvlJc w:val="left"/>
+      <w:pPr>
+        <w:ind w:left="3240" w:hanging="1080"/>
+      </w:pPr>
+    </w:lvl>
+    <w:lvl w:ilvl="7">
+      <w:start w:val="1"/>
+      <w:numFmt w:val="decimal"/>
+      <w:lvlText w:val="%1.%2.%3.%4.%5.%6.%7.%8."/>
+      <w:lvlJc w:val="left"/>
+      <w:pPr>
+        <w:ind w:left="3744" w:hanging="1224"/>
+      </w:pPr>
+    </w:lvl>
+    <w:lvl w:ilvl="8">
+      <w:start w:val="1"/>
+      <w:numFmt w:val="decimal"/>
+      <w:lvlText w:val="%1.%2.%3.%4.%5.%6.%7.%8.%9."/>
+      <w:lvlJc w:val="left"/>
+      <w:pPr>
+        <w:ind w:left="4320" w:hanging="1440"/>
+      </w:pPr>
+    </w:lvl>
+  </w:abstractNum>
+  <w:num w:numId="1">
+    <w:abstractNumId w:val="1"/>
+  </w:num>
+  <w:num w:numId="2">
+    <w:abstractNumId w:val="0"/>
+  </w:num>
+</w:numbering>
 </file>
 
 <file path=word/styles.xml><?xml version="1.0" encoding="utf-8"?>
@@ -324,6 +639,250 @@
     <w:name w:val="Normal"/>
     <w:qFormat/>
   </w:style>
+  <w:style w:type="paragraph" w:styleId="berschrift1">
+    <w:name w:val="heading 1"/>
+    <w:basedOn w:val="Standard"/>
+    <w:next w:val="Standard"/>
+    <w:link w:val="berschrift1Zchn"/>
+    <w:uiPriority w:val="9"/>
+    <w:qFormat/>
+    <w:rsid w:val="00E35058"/>
+    <w:pPr>
+      <w:keepNext/>
+      <w:keepLines/>
+      <w:numPr>
+        <w:numId w:val="2"/>
+      </w:numPr>
+      <w:spacing w:before="480" w:after="0"/>
+      <w:outlineLvl w:val="0"/>
+    </w:pPr>
+    <w:rPr>
+      <w:rFonts w:asciiTheme="majorHAnsi" w:eastAsiaTheme="majorEastAsia" w:hAnsiTheme="majorHAnsi" w:cstheme="majorBidi"/>
+      <w:b/>
+      <w:bCs/>
+      <w:color w:val="365F91" w:themeColor="accent1" w:themeShade="BF"/>
+      <w:sz w:val="28"/>
+      <w:szCs w:val="28"/>
+    </w:rPr>
+  </w:style>
+  <w:style w:type="paragraph" w:styleId="berschrift2">
+    <w:name w:val="heading 2"/>
+    <w:basedOn w:val="Standard"/>
+    <w:next w:val="Standard"/>
+    <w:link w:val="berschrift2Zchn"/>
+    <w:uiPriority w:val="9"/>
+    <w:unhideWhenUsed/>
+    <w:qFormat/>
+    <w:rsid w:val="008F7AD6"/>
+    <w:pPr>
+      <w:keepNext/>
+      <w:keepLines/>
+      <w:numPr>
+        <w:ilvl w:val="1"/>
+        <w:numId w:val="2"/>
+      </w:numPr>
+      <w:spacing w:before="200" w:after="0"/>
+      <w:outlineLvl w:val="1"/>
+    </w:pPr>
+    <w:rPr>
+      <w:rFonts w:asciiTheme="majorHAnsi" w:eastAsiaTheme="majorEastAsia" w:hAnsiTheme="majorHAnsi" w:cstheme="majorBidi"/>
+      <w:b/>
+      <w:bCs/>
+      <w:color w:val="4F81BD" w:themeColor="accent1"/>
+      <w:sz w:val="26"/>
+      <w:szCs w:val="26"/>
+    </w:rPr>
+  </w:style>
+  <w:style w:type="paragraph" w:styleId="berschrift3">
+    <w:name w:val="heading 3"/>
+    <w:basedOn w:val="Standard"/>
+    <w:next w:val="Standard"/>
+    <w:link w:val="berschrift3Zchn"/>
+    <w:uiPriority w:val="9"/>
+    <w:semiHidden/>
+    <w:unhideWhenUsed/>
+    <w:qFormat/>
+    <w:rsid w:val="00764377"/>
+    <w:pPr>
+      <w:keepNext/>
+      <w:keepLines/>
+      <w:numPr>
+        <w:ilvl w:val="2"/>
+        <w:numId w:val="2"/>
+      </w:numPr>
+      <w:spacing w:before="200" w:after="0"/>
+      <w:outlineLvl w:val="2"/>
+    </w:pPr>
+    <w:rPr>
+      <w:rFonts w:asciiTheme="majorHAnsi" w:eastAsiaTheme="majorEastAsia" w:hAnsiTheme="majorHAnsi" w:cstheme="majorBidi"/>
+      <w:b/>
+      <w:bCs/>
+      <w:color w:val="4F81BD" w:themeColor="accent1"/>
+    </w:rPr>
+  </w:style>
+  <w:style w:type="paragraph" w:styleId="berschrift4">
+    <w:name w:val="heading 4"/>
+    <w:basedOn w:val="Standard"/>
+    <w:next w:val="Standard"/>
+    <w:link w:val="berschrift4Zchn"/>
+    <w:uiPriority w:val="9"/>
+    <w:semiHidden/>
+    <w:unhideWhenUsed/>
+    <w:qFormat/>
+    <w:rsid w:val="00764377"/>
+    <w:pPr>
+      <w:keepNext/>
+      <w:keepLines/>
+      <w:numPr>
+        <w:ilvl w:val="3"/>
+        <w:numId w:val="2"/>
+      </w:numPr>
+      <w:spacing w:before="200" w:after="0"/>
+      <w:outlineLvl w:val="3"/>
+    </w:pPr>
+    <w:rPr>
+      <w:rFonts w:asciiTheme="majorHAnsi" w:eastAsiaTheme="majorEastAsia" w:hAnsiTheme="majorHAnsi" w:cstheme="majorBidi"/>
+      <w:b/>
+      <w:bCs/>
+      <w:i/>
+      <w:iCs/>
+      <w:color w:val="4F81BD" w:themeColor="accent1"/>
+    </w:rPr>
+  </w:style>
+  <w:style w:type="paragraph" w:styleId="berschrift5">
+    <w:name w:val="heading 5"/>
+    <w:basedOn w:val="Standard"/>
+    <w:next w:val="Standard"/>
+    <w:link w:val="berschrift5Zchn"/>
+    <w:uiPriority w:val="9"/>
+    <w:semiHidden/>
+    <w:unhideWhenUsed/>
+    <w:qFormat/>
+    <w:rsid w:val="00764377"/>
+    <w:pPr>
+      <w:keepNext/>
+      <w:keepLines/>
+      <w:numPr>
+        <w:ilvl w:val="4"/>
+        <w:numId w:val="2"/>
+      </w:numPr>
+      <w:spacing w:before="200" w:after="0"/>
+      <w:outlineLvl w:val="4"/>
+    </w:pPr>
+    <w:rPr>
+      <w:rFonts w:asciiTheme="majorHAnsi" w:eastAsiaTheme="majorEastAsia" w:hAnsiTheme="majorHAnsi" w:cstheme="majorBidi"/>
+      <w:color w:val="243F60" w:themeColor="accent1" w:themeShade="7F"/>
+    </w:rPr>
+  </w:style>
+  <w:style w:type="paragraph" w:styleId="berschrift6">
+    <w:name w:val="heading 6"/>
+    <w:basedOn w:val="Standard"/>
+    <w:next w:val="Standard"/>
+    <w:link w:val="berschrift6Zchn"/>
+    <w:uiPriority w:val="9"/>
+    <w:semiHidden/>
+    <w:unhideWhenUsed/>
+    <w:qFormat/>
+    <w:rsid w:val="00764377"/>
+    <w:pPr>
+      <w:keepNext/>
+      <w:keepLines/>
+      <w:numPr>
+        <w:ilvl w:val="5"/>
+        <w:numId w:val="2"/>
+      </w:numPr>
+      <w:spacing w:before="200" w:after="0"/>
+      <w:outlineLvl w:val="5"/>
+    </w:pPr>
+    <w:rPr>
+      <w:rFonts w:asciiTheme="majorHAnsi" w:eastAsiaTheme="majorEastAsia" w:hAnsiTheme="majorHAnsi" w:cstheme="majorBidi"/>
+      <w:i/>
+      <w:iCs/>
+      <w:color w:val="243F60" w:themeColor="accent1" w:themeShade="7F"/>
+    </w:rPr>
+  </w:style>
+  <w:style w:type="paragraph" w:styleId="berschrift7">
+    <w:name w:val="heading 7"/>
+    <w:basedOn w:val="Standard"/>
+    <w:next w:val="Standard"/>
+    <w:link w:val="berschrift7Zchn"/>
+    <w:uiPriority w:val="9"/>
+    <w:semiHidden/>
+    <w:unhideWhenUsed/>
+    <w:qFormat/>
+    <w:rsid w:val="00764377"/>
+    <w:pPr>
+      <w:keepNext/>
+      <w:keepLines/>
+      <w:numPr>
+        <w:ilvl w:val="6"/>
+        <w:numId w:val="2"/>
+      </w:numPr>
+      <w:spacing w:before="200" w:after="0"/>
+      <w:outlineLvl w:val="6"/>
+    </w:pPr>
+    <w:rPr>
+      <w:rFonts w:asciiTheme="majorHAnsi" w:eastAsiaTheme="majorEastAsia" w:hAnsiTheme="majorHAnsi" w:cstheme="majorBidi"/>
+      <w:i/>
+      <w:iCs/>
+      <w:color w:val="404040" w:themeColor="text1" w:themeTint="BF"/>
+    </w:rPr>
+  </w:style>
+  <w:style w:type="paragraph" w:styleId="berschrift8">
+    <w:name w:val="heading 8"/>
+    <w:basedOn w:val="Standard"/>
+    <w:next w:val="Standard"/>
+    <w:link w:val="berschrift8Zchn"/>
+    <w:uiPriority w:val="9"/>
+    <w:semiHidden/>
+    <w:unhideWhenUsed/>
+    <w:qFormat/>
+    <w:rsid w:val="00764377"/>
+    <w:pPr>
+      <w:keepNext/>
+      <w:keepLines/>
+      <w:numPr>
+        <w:ilvl w:val="7"/>
+        <w:numId w:val="2"/>
+      </w:numPr>
+      <w:spacing w:before="200" w:after="0"/>
+      <w:outlineLvl w:val="7"/>
+    </w:pPr>
+    <w:rPr>
+      <w:rFonts w:asciiTheme="majorHAnsi" w:eastAsiaTheme="majorEastAsia" w:hAnsiTheme="majorHAnsi" w:cstheme="majorBidi"/>
+      <w:color w:val="404040" w:themeColor="text1" w:themeTint="BF"/>
+      <w:sz w:val="20"/>
+      <w:szCs w:val="20"/>
+    </w:rPr>
+  </w:style>
+  <w:style w:type="paragraph" w:styleId="berschrift9">
+    <w:name w:val="heading 9"/>
+    <w:basedOn w:val="Standard"/>
+    <w:next w:val="Standard"/>
+    <w:link w:val="berschrift9Zchn"/>
+    <w:uiPriority w:val="9"/>
+    <w:unhideWhenUsed/>
+    <w:qFormat/>
+    <w:rsid w:val="00111AD8"/>
+    <w:pPr>
+      <w:keepNext/>
+      <w:keepLines/>
+      <w:numPr>
+        <w:ilvl w:val="8"/>
+        <w:numId w:val="2"/>
+      </w:numPr>
+      <w:spacing w:before="200" w:after="0"/>
+      <w:outlineLvl w:val="8"/>
+    </w:pPr>
+    <w:rPr>
+      <w:rFonts w:asciiTheme="majorHAnsi" w:eastAsiaTheme="majorEastAsia" w:hAnsiTheme="majorHAnsi" w:cstheme="majorBidi"/>
+      <w:i/>
+      <w:iCs/>
+      <w:color w:val="404040" w:themeColor="text1" w:themeTint="BF"/>
+      <w:sz w:val="20"/>
+      <w:szCs w:val="20"/>
+    </w:rPr>
+  </w:style>
   <w:style w:type="character" w:default="1" w:styleId="Absatz-Standardschriftart">
     <w:name w:val="Default Paragraph Font"/>
     <w:uiPriority w:val="1"/>
@@ -456,6 +1015,154 @@
       <w:bCs/>
       <w:sz w:val="20"/>
       <w:szCs w:val="20"/>
+    </w:rPr>
+  </w:style>
+  <w:style w:type="character" w:customStyle="1" w:styleId="berschrift1Zchn">
+    <w:name w:val="Überschrift 1 Zchn"/>
+    <w:basedOn w:val="Absatz-Standardschriftart"/>
+    <w:link w:val="berschrift1"/>
+    <w:uiPriority w:val="9"/>
+    <w:rsid w:val="00E35058"/>
+    <w:rPr>
+      <w:rFonts w:asciiTheme="majorHAnsi" w:eastAsiaTheme="majorEastAsia" w:hAnsiTheme="majorHAnsi" w:cstheme="majorBidi"/>
+      <w:b/>
+      <w:bCs/>
+      <w:color w:val="365F91" w:themeColor="accent1" w:themeShade="BF"/>
+      <w:sz w:val="28"/>
+      <w:szCs w:val="28"/>
+    </w:rPr>
+  </w:style>
+  <w:style w:type="character" w:customStyle="1" w:styleId="berschrift2Zchn">
+    <w:name w:val="Überschrift 2 Zchn"/>
+    <w:basedOn w:val="Absatz-Standardschriftart"/>
+    <w:link w:val="berschrift2"/>
+    <w:uiPriority w:val="9"/>
+    <w:rsid w:val="008F7AD6"/>
+    <w:rPr>
+      <w:rFonts w:asciiTheme="majorHAnsi" w:eastAsiaTheme="majorEastAsia" w:hAnsiTheme="majorHAnsi" w:cstheme="majorBidi"/>
+      <w:b/>
+      <w:bCs/>
+      <w:color w:val="4F81BD" w:themeColor="accent1"/>
+      <w:sz w:val="26"/>
+      <w:szCs w:val="26"/>
+    </w:rPr>
+  </w:style>
+  <w:style w:type="character" w:customStyle="1" w:styleId="berschrift9Zchn">
+    <w:name w:val="Überschrift 9 Zchn"/>
+    <w:basedOn w:val="Absatz-Standardschriftart"/>
+    <w:link w:val="berschrift9"/>
+    <w:uiPriority w:val="9"/>
+    <w:rsid w:val="00111AD8"/>
+    <w:rPr>
+      <w:rFonts w:asciiTheme="majorHAnsi" w:eastAsiaTheme="majorEastAsia" w:hAnsiTheme="majorHAnsi" w:cstheme="majorBidi"/>
+      <w:i/>
+      <w:iCs/>
+      <w:color w:val="404040" w:themeColor="text1" w:themeTint="BF"/>
+      <w:sz w:val="20"/>
+      <w:szCs w:val="20"/>
+    </w:rPr>
+  </w:style>
+  <w:style w:type="character" w:customStyle="1" w:styleId="berschrift3Zchn">
+    <w:name w:val="Überschrift 3 Zchn"/>
+    <w:basedOn w:val="Absatz-Standardschriftart"/>
+    <w:link w:val="berschrift3"/>
+    <w:uiPriority w:val="9"/>
+    <w:semiHidden/>
+    <w:rsid w:val="00764377"/>
+    <w:rPr>
+      <w:rFonts w:asciiTheme="majorHAnsi" w:eastAsiaTheme="majorEastAsia" w:hAnsiTheme="majorHAnsi" w:cstheme="majorBidi"/>
+      <w:b/>
+      <w:bCs/>
+      <w:color w:val="4F81BD" w:themeColor="accent1"/>
+    </w:rPr>
+  </w:style>
+  <w:style w:type="character" w:customStyle="1" w:styleId="berschrift4Zchn">
+    <w:name w:val="Überschrift 4 Zchn"/>
+    <w:basedOn w:val="Absatz-Standardschriftart"/>
+    <w:link w:val="berschrift4"/>
+    <w:uiPriority w:val="9"/>
+    <w:semiHidden/>
+    <w:rsid w:val="00764377"/>
+    <w:rPr>
+      <w:rFonts w:asciiTheme="majorHAnsi" w:eastAsiaTheme="majorEastAsia" w:hAnsiTheme="majorHAnsi" w:cstheme="majorBidi"/>
+      <w:b/>
+      <w:bCs/>
+      <w:i/>
+      <w:iCs/>
+      <w:color w:val="4F81BD" w:themeColor="accent1"/>
+    </w:rPr>
+  </w:style>
+  <w:style w:type="character" w:customStyle="1" w:styleId="berschrift5Zchn">
+    <w:name w:val="Überschrift 5 Zchn"/>
+    <w:basedOn w:val="Absatz-Standardschriftart"/>
+    <w:link w:val="berschrift5"/>
+    <w:uiPriority w:val="9"/>
+    <w:semiHidden/>
+    <w:rsid w:val="00764377"/>
+    <w:rPr>
+      <w:rFonts w:asciiTheme="majorHAnsi" w:eastAsiaTheme="majorEastAsia" w:hAnsiTheme="majorHAnsi" w:cstheme="majorBidi"/>
+      <w:color w:val="243F60" w:themeColor="accent1" w:themeShade="7F"/>
+    </w:rPr>
+  </w:style>
+  <w:style w:type="character" w:customStyle="1" w:styleId="berschrift6Zchn">
+    <w:name w:val="Überschrift 6 Zchn"/>
+    <w:basedOn w:val="Absatz-Standardschriftart"/>
+    <w:link w:val="berschrift6"/>
+    <w:uiPriority w:val="9"/>
+    <w:semiHidden/>
+    <w:rsid w:val="00764377"/>
+    <w:rPr>
+      <w:rFonts w:asciiTheme="majorHAnsi" w:eastAsiaTheme="majorEastAsia" w:hAnsiTheme="majorHAnsi" w:cstheme="majorBidi"/>
+      <w:i/>
+      <w:iCs/>
+      <w:color w:val="243F60" w:themeColor="accent1" w:themeShade="7F"/>
+    </w:rPr>
+  </w:style>
+  <w:style w:type="character" w:customStyle="1" w:styleId="berschrift7Zchn">
+    <w:name w:val="Überschrift 7 Zchn"/>
+    <w:basedOn w:val="Absatz-Standardschriftart"/>
+    <w:link w:val="berschrift7"/>
+    <w:uiPriority w:val="9"/>
+    <w:semiHidden/>
+    <w:rsid w:val="00764377"/>
+    <w:rPr>
+      <w:rFonts w:asciiTheme="majorHAnsi" w:eastAsiaTheme="majorEastAsia" w:hAnsiTheme="majorHAnsi" w:cstheme="majorBidi"/>
+      <w:i/>
+      <w:iCs/>
+      <w:color w:val="404040" w:themeColor="text1" w:themeTint="BF"/>
+    </w:rPr>
+  </w:style>
+  <w:style w:type="character" w:customStyle="1" w:styleId="berschrift8Zchn">
+    <w:name w:val="Überschrift 8 Zchn"/>
+    <w:basedOn w:val="Absatz-Standardschriftart"/>
+    <w:link w:val="berschrift8"/>
+    <w:uiPriority w:val="9"/>
+    <w:semiHidden/>
+    <w:rsid w:val="00764377"/>
+    <w:rPr>
+      <w:rFonts w:asciiTheme="majorHAnsi" w:eastAsiaTheme="majorEastAsia" w:hAnsiTheme="majorHAnsi" w:cstheme="majorBidi"/>
+      <w:color w:val="404040" w:themeColor="text1" w:themeTint="BF"/>
+      <w:sz w:val="20"/>
+      <w:szCs w:val="20"/>
+    </w:rPr>
+  </w:style>
+  <w:style w:type="paragraph" w:styleId="Beschriftung">
+    <w:name w:val="caption"/>
+    <w:basedOn w:val="Standard"/>
+    <w:next w:val="Standard"/>
+    <w:uiPriority w:val="35"/>
+    <w:unhideWhenUsed/>
+    <w:qFormat/>
+    <w:rsid w:val="007F09F3"/>
+    <w:pPr>
+      <w:spacing w:line="240" w:lineRule="auto"/>
+    </w:pPr>
+    <w:rPr>
+      <w:b/>
+      <w:bCs/>
+      <w:color w:val="4F81BD" w:themeColor="accent1"/>
+      <w:sz w:val="18"/>
+      <w:szCs w:val="18"/>
     </w:rPr>
   </w:style>
 </w:styles>
@@ -621,6 +1328,250 @@
     <w:name w:val="Normal"/>
     <w:qFormat/>
   </w:style>
+  <w:style w:type="paragraph" w:styleId="berschrift1">
+    <w:name w:val="heading 1"/>
+    <w:basedOn w:val="Standard"/>
+    <w:next w:val="Standard"/>
+    <w:link w:val="berschrift1Zchn"/>
+    <w:uiPriority w:val="9"/>
+    <w:qFormat/>
+    <w:rsid w:val="00E35058"/>
+    <w:pPr>
+      <w:keepNext/>
+      <w:keepLines/>
+      <w:numPr>
+        <w:numId w:val="2"/>
+      </w:numPr>
+      <w:spacing w:before="480" w:after="0"/>
+      <w:outlineLvl w:val="0"/>
+    </w:pPr>
+    <w:rPr>
+      <w:rFonts w:asciiTheme="majorHAnsi" w:eastAsiaTheme="majorEastAsia" w:hAnsiTheme="majorHAnsi" w:cstheme="majorBidi"/>
+      <w:b/>
+      <w:bCs/>
+      <w:color w:val="365F91" w:themeColor="accent1" w:themeShade="BF"/>
+      <w:sz w:val="28"/>
+      <w:szCs w:val="28"/>
+    </w:rPr>
+  </w:style>
+  <w:style w:type="paragraph" w:styleId="berschrift2">
+    <w:name w:val="heading 2"/>
+    <w:basedOn w:val="Standard"/>
+    <w:next w:val="Standard"/>
+    <w:link w:val="berschrift2Zchn"/>
+    <w:uiPriority w:val="9"/>
+    <w:unhideWhenUsed/>
+    <w:qFormat/>
+    <w:rsid w:val="008F7AD6"/>
+    <w:pPr>
+      <w:keepNext/>
+      <w:keepLines/>
+      <w:numPr>
+        <w:ilvl w:val="1"/>
+        <w:numId w:val="2"/>
+      </w:numPr>
+      <w:spacing w:before="200" w:after="0"/>
+      <w:outlineLvl w:val="1"/>
+    </w:pPr>
+    <w:rPr>
+      <w:rFonts w:asciiTheme="majorHAnsi" w:eastAsiaTheme="majorEastAsia" w:hAnsiTheme="majorHAnsi" w:cstheme="majorBidi"/>
+      <w:b/>
+      <w:bCs/>
+      <w:color w:val="4F81BD" w:themeColor="accent1"/>
+      <w:sz w:val="26"/>
+      <w:szCs w:val="26"/>
+    </w:rPr>
+  </w:style>
+  <w:style w:type="paragraph" w:styleId="berschrift3">
+    <w:name w:val="heading 3"/>
+    <w:basedOn w:val="Standard"/>
+    <w:next w:val="Standard"/>
+    <w:link w:val="berschrift3Zchn"/>
+    <w:uiPriority w:val="9"/>
+    <w:semiHidden/>
+    <w:unhideWhenUsed/>
+    <w:qFormat/>
+    <w:rsid w:val="00764377"/>
+    <w:pPr>
+      <w:keepNext/>
+      <w:keepLines/>
+      <w:numPr>
+        <w:ilvl w:val="2"/>
+        <w:numId w:val="2"/>
+      </w:numPr>
+      <w:spacing w:before="200" w:after="0"/>
+      <w:outlineLvl w:val="2"/>
+    </w:pPr>
+    <w:rPr>
+      <w:rFonts w:asciiTheme="majorHAnsi" w:eastAsiaTheme="majorEastAsia" w:hAnsiTheme="majorHAnsi" w:cstheme="majorBidi"/>
+      <w:b/>
+      <w:bCs/>
+      <w:color w:val="4F81BD" w:themeColor="accent1"/>
+    </w:rPr>
+  </w:style>
+  <w:style w:type="paragraph" w:styleId="berschrift4">
+    <w:name w:val="heading 4"/>
+    <w:basedOn w:val="Standard"/>
+    <w:next w:val="Standard"/>
+    <w:link w:val="berschrift4Zchn"/>
+    <w:uiPriority w:val="9"/>
+    <w:semiHidden/>
+    <w:unhideWhenUsed/>
+    <w:qFormat/>
+    <w:rsid w:val="00764377"/>
+    <w:pPr>
+      <w:keepNext/>
+      <w:keepLines/>
+      <w:numPr>
+        <w:ilvl w:val="3"/>
+        <w:numId w:val="2"/>
+      </w:numPr>
+      <w:spacing w:before="200" w:after="0"/>
+      <w:outlineLvl w:val="3"/>
+    </w:pPr>
+    <w:rPr>
+      <w:rFonts w:asciiTheme="majorHAnsi" w:eastAsiaTheme="majorEastAsia" w:hAnsiTheme="majorHAnsi" w:cstheme="majorBidi"/>
+      <w:b/>
+      <w:bCs/>
+      <w:i/>
+      <w:iCs/>
+      <w:color w:val="4F81BD" w:themeColor="accent1"/>
+    </w:rPr>
+  </w:style>
+  <w:style w:type="paragraph" w:styleId="berschrift5">
+    <w:name w:val="heading 5"/>
+    <w:basedOn w:val="Standard"/>
+    <w:next w:val="Standard"/>
+    <w:link w:val="berschrift5Zchn"/>
+    <w:uiPriority w:val="9"/>
+    <w:semiHidden/>
+    <w:unhideWhenUsed/>
+    <w:qFormat/>
+    <w:rsid w:val="00764377"/>
+    <w:pPr>
+      <w:keepNext/>
+      <w:keepLines/>
+      <w:numPr>
+        <w:ilvl w:val="4"/>
+        <w:numId w:val="2"/>
+      </w:numPr>
+      <w:spacing w:before="200" w:after="0"/>
+      <w:outlineLvl w:val="4"/>
+    </w:pPr>
+    <w:rPr>
+      <w:rFonts w:asciiTheme="majorHAnsi" w:eastAsiaTheme="majorEastAsia" w:hAnsiTheme="majorHAnsi" w:cstheme="majorBidi"/>
+      <w:color w:val="243F60" w:themeColor="accent1" w:themeShade="7F"/>
+    </w:rPr>
+  </w:style>
+  <w:style w:type="paragraph" w:styleId="berschrift6">
+    <w:name w:val="heading 6"/>
+    <w:basedOn w:val="Standard"/>
+    <w:next w:val="Standard"/>
+    <w:link w:val="berschrift6Zchn"/>
+    <w:uiPriority w:val="9"/>
+    <w:semiHidden/>
+    <w:unhideWhenUsed/>
+    <w:qFormat/>
+    <w:rsid w:val="00764377"/>
+    <w:pPr>
+      <w:keepNext/>
+      <w:keepLines/>
+      <w:numPr>
+        <w:ilvl w:val="5"/>
+        <w:numId w:val="2"/>
+      </w:numPr>
+      <w:spacing w:before="200" w:after="0"/>
+      <w:outlineLvl w:val="5"/>
+    </w:pPr>
+    <w:rPr>
+      <w:rFonts w:asciiTheme="majorHAnsi" w:eastAsiaTheme="majorEastAsia" w:hAnsiTheme="majorHAnsi" w:cstheme="majorBidi"/>
+      <w:i/>
+      <w:iCs/>
+      <w:color w:val="243F60" w:themeColor="accent1" w:themeShade="7F"/>
+    </w:rPr>
+  </w:style>
+  <w:style w:type="paragraph" w:styleId="berschrift7">
+    <w:name w:val="heading 7"/>
+    <w:basedOn w:val="Standard"/>
+    <w:next w:val="Standard"/>
+    <w:link w:val="berschrift7Zchn"/>
+    <w:uiPriority w:val="9"/>
+    <w:semiHidden/>
+    <w:unhideWhenUsed/>
+    <w:qFormat/>
+    <w:rsid w:val="00764377"/>
+    <w:pPr>
+      <w:keepNext/>
+      <w:keepLines/>
+      <w:numPr>
+        <w:ilvl w:val="6"/>
+        <w:numId w:val="2"/>
+      </w:numPr>
+      <w:spacing w:before="200" w:after="0"/>
+      <w:outlineLvl w:val="6"/>
+    </w:pPr>
+    <w:rPr>
+      <w:rFonts w:asciiTheme="majorHAnsi" w:eastAsiaTheme="majorEastAsia" w:hAnsiTheme="majorHAnsi" w:cstheme="majorBidi"/>
+      <w:i/>
+      <w:iCs/>
+      <w:color w:val="404040" w:themeColor="text1" w:themeTint="BF"/>
+    </w:rPr>
+  </w:style>
+  <w:style w:type="paragraph" w:styleId="berschrift8">
+    <w:name w:val="heading 8"/>
+    <w:basedOn w:val="Standard"/>
+    <w:next w:val="Standard"/>
+    <w:link w:val="berschrift8Zchn"/>
+    <w:uiPriority w:val="9"/>
+    <w:semiHidden/>
+    <w:unhideWhenUsed/>
+    <w:qFormat/>
+    <w:rsid w:val="00764377"/>
+    <w:pPr>
+      <w:keepNext/>
+      <w:keepLines/>
+      <w:numPr>
+        <w:ilvl w:val="7"/>
+        <w:numId w:val="2"/>
+      </w:numPr>
+      <w:spacing w:before="200" w:after="0"/>
+      <w:outlineLvl w:val="7"/>
+    </w:pPr>
+    <w:rPr>
+      <w:rFonts w:asciiTheme="majorHAnsi" w:eastAsiaTheme="majorEastAsia" w:hAnsiTheme="majorHAnsi" w:cstheme="majorBidi"/>
+      <w:color w:val="404040" w:themeColor="text1" w:themeTint="BF"/>
+      <w:sz w:val="20"/>
+      <w:szCs w:val="20"/>
+    </w:rPr>
+  </w:style>
+  <w:style w:type="paragraph" w:styleId="berschrift9">
+    <w:name w:val="heading 9"/>
+    <w:basedOn w:val="Standard"/>
+    <w:next w:val="Standard"/>
+    <w:link w:val="berschrift9Zchn"/>
+    <w:uiPriority w:val="9"/>
+    <w:unhideWhenUsed/>
+    <w:qFormat/>
+    <w:rsid w:val="00111AD8"/>
+    <w:pPr>
+      <w:keepNext/>
+      <w:keepLines/>
+      <w:numPr>
+        <w:ilvl w:val="8"/>
+        <w:numId w:val="2"/>
+      </w:numPr>
+      <w:spacing w:before="200" w:after="0"/>
+      <w:outlineLvl w:val="8"/>
+    </w:pPr>
+    <w:rPr>
+      <w:rFonts w:asciiTheme="majorHAnsi" w:eastAsiaTheme="majorEastAsia" w:hAnsiTheme="majorHAnsi" w:cstheme="majorBidi"/>
+      <w:i/>
+      <w:iCs/>
+      <w:color w:val="404040" w:themeColor="text1" w:themeTint="BF"/>
+      <w:sz w:val="20"/>
+      <w:szCs w:val="20"/>
+    </w:rPr>
+  </w:style>
   <w:style w:type="character" w:default="1" w:styleId="Absatz-Standardschriftart">
     <w:name w:val="Default Paragraph Font"/>
     <w:uiPriority w:val="1"/>
@@ -753,6 +1704,154 @@
       <w:bCs/>
       <w:sz w:val="20"/>
       <w:szCs w:val="20"/>
+    </w:rPr>
+  </w:style>
+  <w:style w:type="character" w:customStyle="1" w:styleId="berschrift1Zchn">
+    <w:name w:val="Überschrift 1 Zchn"/>
+    <w:basedOn w:val="Absatz-Standardschriftart"/>
+    <w:link w:val="berschrift1"/>
+    <w:uiPriority w:val="9"/>
+    <w:rsid w:val="00E35058"/>
+    <w:rPr>
+      <w:rFonts w:asciiTheme="majorHAnsi" w:eastAsiaTheme="majorEastAsia" w:hAnsiTheme="majorHAnsi" w:cstheme="majorBidi"/>
+      <w:b/>
+      <w:bCs/>
+      <w:color w:val="365F91" w:themeColor="accent1" w:themeShade="BF"/>
+      <w:sz w:val="28"/>
+      <w:szCs w:val="28"/>
+    </w:rPr>
+  </w:style>
+  <w:style w:type="character" w:customStyle="1" w:styleId="berschrift2Zchn">
+    <w:name w:val="Überschrift 2 Zchn"/>
+    <w:basedOn w:val="Absatz-Standardschriftart"/>
+    <w:link w:val="berschrift2"/>
+    <w:uiPriority w:val="9"/>
+    <w:rsid w:val="008F7AD6"/>
+    <w:rPr>
+      <w:rFonts w:asciiTheme="majorHAnsi" w:eastAsiaTheme="majorEastAsia" w:hAnsiTheme="majorHAnsi" w:cstheme="majorBidi"/>
+      <w:b/>
+      <w:bCs/>
+      <w:color w:val="4F81BD" w:themeColor="accent1"/>
+      <w:sz w:val="26"/>
+      <w:szCs w:val="26"/>
+    </w:rPr>
+  </w:style>
+  <w:style w:type="character" w:customStyle="1" w:styleId="berschrift9Zchn">
+    <w:name w:val="Überschrift 9 Zchn"/>
+    <w:basedOn w:val="Absatz-Standardschriftart"/>
+    <w:link w:val="berschrift9"/>
+    <w:uiPriority w:val="9"/>
+    <w:rsid w:val="00111AD8"/>
+    <w:rPr>
+      <w:rFonts w:asciiTheme="majorHAnsi" w:eastAsiaTheme="majorEastAsia" w:hAnsiTheme="majorHAnsi" w:cstheme="majorBidi"/>
+      <w:i/>
+      <w:iCs/>
+      <w:color w:val="404040" w:themeColor="text1" w:themeTint="BF"/>
+      <w:sz w:val="20"/>
+      <w:szCs w:val="20"/>
+    </w:rPr>
+  </w:style>
+  <w:style w:type="character" w:customStyle="1" w:styleId="berschrift3Zchn">
+    <w:name w:val="Überschrift 3 Zchn"/>
+    <w:basedOn w:val="Absatz-Standardschriftart"/>
+    <w:link w:val="berschrift3"/>
+    <w:uiPriority w:val="9"/>
+    <w:semiHidden/>
+    <w:rsid w:val="00764377"/>
+    <w:rPr>
+      <w:rFonts w:asciiTheme="majorHAnsi" w:eastAsiaTheme="majorEastAsia" w:hAnsiTheme="majorHAnsi" w:cstheme="majorBidi"/>
+      <w:b/>
+      <w:bCs/>
+      <w:color w:val="4F81BD" w:themeColor="accent1"/>
+    </w:rPr>
+  </w:style>
+  <w:style w:type="character" w:customStyle="1" w:styleId="berschrift4Zchn">
+    <w:name w:val="Überschrift 4 Zchn"/>
+    <w:basedOn w:val="Absatz-Standardschriftart"/>
+    <w:link w:val="berschrift4"/>
+    <w:uiPriority w:val="9"/>
+    <w:semiHidden/>
+    <w:rsid w:val="00764377"/>
+    <w:rPr>
+      <w:rFonts w:asciiTheme="majorHAnsi" w:eastAsiaTheme="majorEastAsia" w:hAnsiTheme="majorHAnsi" w:cstheme="majorBidi"/>
+      <w:b/>
+      <w:bCs/>
+      <w:i/>
+      <w:iCs/>
+      <w:color w:val="4F81BD" w:themeColor="accent1"/>
+    </w:rPr>
+  </w:style>
+  <w:style w:type="character" w:customStyle="1" w:styleId="berschrift5Zchn">
+    <w:name w:val="Überschrift 5 Zchn"/>
+    <w:basedOn w:val="Absatz-Standardschriftart"/>
+    <w:link w:val="berschrift5"/>
+    <w:uiPriority w:val="9"/>
+    <w:semiHidden/>
+    <w:rsid w:val="00764377"/>
+    <w:rPr>
+      <w:rFonts w:asciiTheme="majorHAnsi" w:eastAsiaTheme="majorEastAsia" w:hAnsiTheme="majorHAnsi" w:cstheme="majorBidi"/>
+      <w:color w:val="243F60" w:themeColor="accent1" w:themeShade="7F"/>
+    </w:rPr>
+  </w:style>
+  <w:style w:type="character" w:customStyle="1" w:styleId="berschrift6Zchn">
+    <w:name w:val="Überschrift 6 Zchn"/>
+    <w:basedOn w:val="Absatz-Standardschriftart"/>
+    <w:link w:val="berschrift6"/>
+    <w:uiPriority w:val="9"/>
+    <w:semiHidden/>
+    <w:rsid w:val="00764377"/>
+    <w:rPr>
+      <w:rFonts w:asciiTheme="majorHAnsi" w:eastAsiaTheme="majorEastAsia" w:hAnsiTheme="majorHAnsi" w:cstheme="majorBidi"/>
+      <w:i/>
+      <w:iCs/>
+      <w:color w:val="243F60" w:themeColor="accent1" w:themeShade="7F"/>
+    </w:rPr>
+  </w:style>
+  <w:style w:type="character" w:customStyle="1" w:styleId="berschrift7Zchn">
+    <w:name w:val="Überschrift 7 Zchn"/>
+    <w:basedOn w:val="Absatz-Standardschriftart"/>
+    <w:link w:val="berschrift7"/>
+    <w:uiPriority w:val="9"/>
+    <w:semiHidden/>
+    <w:rsid w:val="00764377"/>
+    <w:rPr>
+      <w:rFonts w:asciiTheme="majorHAnsi" w:eastAsiaTheme="majorEastAsia" w:hAnsiTheme="majorHAnsi" w:cstheme="majorBidi"/>
+      <w:i/>
+      <w:iCs/>
+      <w:color w:val="404040" w:themeColor="text1" w:themeTint="BF"/>
+    </w:rPr>
+  </w:style>
+  <w:style w:type="character" w:customStyle="1" w:styleId="berschrift8Zchn">
+    <w:name w:val="Überschrift 8 Zchn"/>
+    <w:basedOn w:val="Absatz-Standardschriftart"/>
+    <w:link w:val="berschrift8"/>
+    <w:uiPriority w:val="9"/>
+    <w:semiHidden/>
+    <w:rsid w:val="00764377"/>
+    <w:rPr>
+      <w:rFonts w:asciiTheme="majorHAnsi" w:eastAsiaTheme="majorEastAsia" w:hAnsiTheme="majorHAnsi" w:cstheme="majorBidi"/>
+      <w:color w:val="404040" w:themeColor="text1" w:themeTint="BF"/>
+      <w:sz w:val="20"/>
+      <w:szCs w:val="20"/>
+    </w:rPr>
+  </w:style>
+  <w:style w:type="paragraph" w:styleId="Beschriftung">
+    <w:name w:val="caption"/>
+    <w:basedOn w:val="Standard"/>
+    <w:next w:val="Standard"/>
+    <w:uiPriority w:val="35"/>
+    <w:unhideWhenUsed/>
+    <w:qFormat/>
+    <w:rsid w:val="007F09F3"/>
+    <w:pPr>
+      <w:spacing w:line="240" w:lineRule="auto"/>
+    </w:pPr>
+    <w:rPr>
+      <w:b/>
+      <w:bCs/>
+      <w:color w:val="4F81BD" w:themeColor="accent1"/>
+      <w:sz w:val="18"/>
+      <w:szCs w:val="18"/>
     </w:rPr>
   </w:style>
 </w:styles>
@@ -1048,7 +2147,7 @@
 </file>
 
 <file path=customXml/itemProps1.xml><?xml version="1.0" encoding="utf-8"?>
-<ds:datastoreItem xmlns:ds="http://schemas.openxmlformats.org/officeDocument/2006/customXml" ds:itemID="{D33706C8-1C18-4480-B22E-6F0BE8C15D29}">
+<ds:datastoreItem xmlns:ds="http://schemas.openxmlformats.org/officeDocument/2006/customXml" ds:itemID="{C20E1663-269F-4C05-957C-1403EB865AED}">
   <ds:schemaRefs>
     <ds:schemaRef ds:uri="http://schemas.openxmlformats.org/officeDocument/2006/bibliography"/>
   </ds:schemaRefs>

</xml_diff>

<commit_message>
Better PDF new page handling
</commit_message>
<xml_diff>
--- a/assets/PDF.docx
+++ b/assets/PDF.docx
@@ -17,7 +17,7 @@
         <mc:AlternateContent>
           <mc:Choice Requires="wps">
             <w:drawing>
-              <wp:anchor distT="0" distB="0" distL="114300" distR="114300" simplePos="0" relativeHeight="251660288" behindDoc="0" locked="1" layoutInCell="1" allowOverlap="1" wp14:anchorId="1AB0FB81" wp14:editId="12AD3A0A">
+              <wp:anchor distT="0" distB="0" distL="114300" distR="114300" simplePos="0" relativeHeight="251663360" behindDoc="0" locked="1" layoutInCell="1" allowOverlap="1" wp14:anchorId="1AB0FB81" wp14:editId="12AD3A0A">
                 <wp:simplePos x="0" y="0"/>
                 <wp:positionH relativeFrom="page">
                   <wp:align>center</wp:align>
@@ -87,7 +87,7 @@
           </mc:Choice>
           <mc:Fallback>
             <w:pict>
-              <v:rect id="Rechteck 2" o:spid="_x0000_s1026" alt="Titel: {&gt;PdfPlaceholder&lt;}" style="position:absolute;margin-left:0;margin-top:0;width:596.05pt;height:358.75pt;z-index:251660288;visibility:visible;mso-wrap-style:square;mso-width-percent:1000;mso-height-percent:1000;mso-wrap-distance-left:9pt;mso-wrap-distance-top:0;mso-wrap-distance-right:9pt;mso-wrap-distance-bottom:0;mso-position-horizontal:center;mso-position-horizontal-relative:page;mso-position-vertical:center;mso-position-vertical-relative:page;mso-width-percent:1000;mso-height-percent:1000;mso-width-relative:page;mso-height-relative:page;v-text-anchor:middle" o:gfxdata="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" fillcolor="white [3212]" stroked="f" strokeweight="2pt">
+              <v:rect id="Rechteck 2" o:spid="_x0000_s1026" alt="Titel: {&gt;PdfPlaceholder&lt;}" style="position:absolute;margin-left:0;margin-top:0;width:596.05pt;height:358.75pt;z-index:251663360;visibility:visible;mso-wrap-style:square;mso-width-percent:1000;mso-height-percent:1000;mso-wrap-distance-left:9pt;mso-wrap-distance-top:0;mso-wrap-distance-right:9pt;mso-wrap-distance-bottom:0;mso-position-horizontal:center;mso-position-horizontal-relative:page;mso-position-vertical:center;mso-position-vertical-relative:page;mso-width-percent:1000;mso-height-percent:1000;mso-width-relative:page;mso-height-relative:page;v-text-anchor:middle" o:gfxdata="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" fillcolor="white [3212]" stroked="f" strokeweight="2pt">
                 <v:fill opacity="0"/>
                 <w10:wrap anchorx="page" anchory="page"/>
                 <w10:anchorlock/>
@@ -149,11 +149,11 @@
               <wp:align>center</wp:align>
             </wp:positionH>
             <wp:positionV relativeFrom="page">
-              <wp:align>bottom</wp:align>
+              <wp:posOffset>2880360</wp:posOffset>
             </wp:positionV>
-            <wp:extent cx="6141600" cy="7545600"/>
-            <wp:effectExtent l="0" t="0" r="0" b="0"/>
-            <wp:wrapTopAndBottom/>
+            <wp:extent cx="5101200" cy="6267600"/>
+            <wp:effectExtent l="0" t="0" r="4445" b="0"/>
+            <wp:wrapNone/>
             <wp:docPr id="1" name="Grafik 1"/>
             <wp:cNvGraphicFramePr>
               <a:graphicFrameLocks xmlns:a="http://schemas.openxmlformats.org/drawingml/2006/main" noChangeAspect="1"/>
@@ -180,7 +180,7 @@
                   <pic:spPr>
                     <a:xfrm>
                       <a:off x="0" y="0"/>
-                      <a:ext cx="6141600" cy="7545600"/>
+                      <a:ext cx="5101200" cy="6267600"/>
                     </a:xfrm>
                     <a:prstGeom prst="rect">
                       <a:avLst/>
@@ -2147,7 +2147,7 @@
 </file>
 
 <file path=customXml/itemProps1.xml><?xml version="1.0" encoding="utf-8"?>
-<ds:datastoreItem xmlns:ds="http://schemas.openxmlformats.org/officeDocument/2006/customXml" ds:itemID="{C20E1663-269F-4C05-957C-1403EB865AED}">
+<ds:datastoreItem xmlns:ds="http://schemas.openxmlformats.org/officeDocument/2006/customXml" ds:itemID="{E8AA06A4-7F89-432E-B2D2-05772643B369}">
   <ds:schemaRefs>
     <ds:schemaRef ds:uri="http://schemas.openxmlformats.org/officeDocument/2006/bibliography"/>
   </ds:schemaRefs>

</xml_diff>

<commit_message>
Fix even more pdf concatenation corner cases
</commit_message>
<xml_diff>
--- a/assets/PDF.docx
+++ b/assets/PDF.docx
@@ -97,24 +97,14 @@
         </mc:AlternateContent>
       </w:r>
       <w:r>
-        <w:t>{&gt;</w:t>
-      </w:r>
-      <w:proofErr w:type="spellStart"/>
-      <w:r>
-        <w:t>pdfHeading</w:t>
-      </w:r>
-      <w:proofErr w:type="spellEnd"/>
-      <w:r>
-        <w:t>{{$</w:t>
-      </w:r>
-      <w:proofErr w:type="spellStart"/>
-      <w:r>
-        <w:t>pdfHeadingT</w:t>
+        <w:t>{&gt;pdfHeading</w:t>
+      </w:r>
+      <w:r>
+        <w:t>{{$pdfHeadingT</w:t>
       </w:r>
       <w:r>
         <w:t>ier</w:t>
       </w:r>
-      <w:proofErr w:type="spellEnd"/>
       <w:r>
         <w:t>}}</w:t>
       </w:r>
@@ -122,15 +112,7 @@
         <w:t>&lt;}</w:t>
       </w:r>
       <w:r>
-        <w:t>{{$</w:t>
-      </w:r>
-      <w:proofErr w:type="spellStart"/>
-      <w:r>
-        <w:t>pdfHeadingText</w:t>
-      </w:r>
-      <w:proofErr w:type="spellEnd"/>
-      <w:r>
-        <w:t>}}</w:t>
+        <w:t>{{$pdfHeadingText}}</w:t>
       </w:r>
     </w:p>
     <w:p>
@@ -143,7 +125,7 @@
           <w:lang w:eastAsia="de-DE"/>
         </w:rPr>
         <w:drawing>
-          <wp:anchor distT="0" distB="0" distL="114300" distR="114300" simplePos="0" relativeHeight="251662336" behindDoc="1" locked="0" layoutInCell="1" allowOverlap="1" wp14:anchorId="010BB646" wp14:editId="395C46F7">
+          <wp:anchor distT="0" distB="0" distL="114300" distR="114300" simplePos="0" relativeHeight="251662336" behindDoc="1" locked="0" layoutInCell="1" allowOverlap="1" wp14:anchorId="1035AD38" wp14:editId="7643001A">
             <wp:simplePos x="0" y="0"/>
             <wp:positionH relativeFrom="page">
               <wp:align>center</wp:align>
@@ -222,7 +204,6 @@
       <w:r>
         <w:t xml:space="preserve"> {{$</w:t>
       </w:r>
-      <w:proofErr w:type="spellStart"/>
       <w:r>
         <w:t>p</w:t>
       </w:r>
@@ -232,7 +213,6 @@
       <w:r>
         <w:t>File</w:t>
       </w:r>
-      <w:proofErr w:type="spellEnd"/>
       <w:r>
         <w:t>}}</w:t>
       </w:r>
@@ -249,15 +229,7 @@
         <w:t xml:space="preserve"> {{</w:t>
       </w:r>
       <w:r>
-        <w:t>$</w:t>
-      </w:r>
-      <w:proofErr w:type="spellStart"/>
-      <w:r>
-        <w:t>pdfPageNumber</w:t>
-      </w:r>
-      <w:proofErr w:type="spellEnd"/>
-      <w:r>
-        <w:t>}}</w:t>
+        <w:t>$pdfPageNumber}}</w:t>
       </w:r>
       <w:r>
         <w:br/>
@@ -274,6 +246,11 @@
       <w:r>
         <w:t>################################</w:t>
       </w:r>
+    </w:p>
+    <w:p>
+      <w:pPr>
+        <w:keepLines/>
+      </w:pPr>
       <w:bookmarkStart w:id="0" w:name="_GoBack"/>
       <w:bookmarkEnd w:id="0"/>
     </w:p>
@@ -2147,7 +2124,7 @@
 </file>
 
 <file path=customXml/itemProps1.xml><?xml version="1.0" encoding="utf-8"?>
-<ds:datastoreItem xmlns:ds="http://schemas.openxmlformats.org/officeDocument/2006/customXml" ds:itemID="{E8AA06A4-7F89-432E-B2D2-05772643B369}">
+<ds:datastoreItem xmlns:ds="http://schemas.openxmlformats.org/officeDocument/2006/customXml" ds:itemID="{ADE50B7B-67A9-49A6-9879-64F7E5C2A93F}">
   <ds:schemaRefs>
     <ds:schemaRef ds:uri="http://schemas.openxmlformats.org/officeDocument/2006/bibliography"/>
   </ds:schemaRefs>

</xml_diff>

<commit_message>
Really fix pdf headings
</commit_message>
<xml_diff>
--- a/assets/PDF.docx
+++ b/assets/PDF.docx
@@ -7,7 +7,18 @@
         <w:keepNext/>
         <w:keepLines/>
         <w:pageBreakBefore/>
-        <w:spacing w:before="100" w:beforeAutospacing="1" w:after="0" w:line="240" w:lineRule="auto"/>
+        <w:spacing w:after="0" w:line="240" w:lineRule="auto"/>
+        <w:rPr>
+          <w:sz w:val="2"/>
+          <w:szCs w:val="2"/>
+        </w:rPr>
+      </w:pPr>
+    </w:p>
+    <w:p>
+      <w:pPr>
+        <w:keepNext/>
+        <w:keepLines/>
+        <w:spacing w:after="0" w:line="240" w:lineRule="auto"/>
       </w:pPr>
       <w:r>
         <w:rPr>
@@ -97,22 +108,15 @@
         </mc:AlternateContent>
       </w:r>
       <w:r>
-        <w:t>{&gt;pdfHeading</w:t>
-      </w:r>
-      <w:r>
-        <w:t>{{$pdfHeadingT</w:t>
-      </w:r>
-      <w:r>
-        <w:t>ier</w:t>
-      </w:r>
+        <w:t>{{$</w:t>
+      </w:r>
+      <w:proofErr w:type="spellStart"/>
+      <w:r>
+        <w:t>pdfHeadings</w:t>
+      </w:r>
+      <w:proofErr w:type="spellEnd"/>
       <w:r>
         <w:t>}}</w:t>
-      </w:r>
-      <w:r>
-        <w:t>&lt;}</w:t>
-      </w:r>
-      <w:r>
-        <w:t>{{$pdfHeadingText}}</w:t>
       </w:r>
     </w:p>
     <w:p>
@@ -204,6 +208,7 @@
       <w:r>
         <w:t xml:space="preserve"> {{$</w:t>
       </w:r>
+      <w:proofErr w:type="spellStart"/>
       <w:r>
         <w:t>p</w:t>
       </w:r>
@@ -213,9 +218,12 @@
       <w:r>
         <w:t>File</w:t>
       </w:r>
+      <w:proofErr w:type="spellEnd"/>
       <w:r>
         <w:t>}}</w:t>
       </w:r>
+      <w:bookmarkStart w:id="0" w:name="_GoBack"/>
+      <w:bookmarkEnd w:id="0"/>
       <w:r>
         <w:br/>
       </w:r>
@@ -229,7 +237,15 @@
         <w:t xml:space="preserve"> {{</w:t>
       </w:r>
       <w:r>
-        <w:t>$pdfPageNumber}}</w:t>
+        <w:t>$</w:t>
+      </w:r>
+      <w:proofErr w:type="spellStart"/>
+      <w:r>
+        <w:t>pdfPageNumber</w:t>
+      </w:r>
+      <w:proofErr w:type="spellEnd"/>
+      <w:r>
+        <w:t>}}</w:t>
       </w:r>
       <w:r>
         <w:br/>
@@ -251,8 +267,6 @@
       <w:pPr>
         <w:keepLines/>
       </w:pPr>
-      <w:bookmarkStart w:id="0" w:name="_GoBack"/>
-      <w:bookmarkEnd w:id="0"/>
     </w:p>
     <w:sectPr>
       <w:pgSz w:w="11906" w:h="16838"/>
@@ -2124,7 +2138,7 @@
 </file>
 
 <file path=customXml/itemProps1.xml><?xml version="1.0" encoding="utf-8"?>
-<ds:datastoreItem xmlns:ds="http://schemas.openxmlformats.org/officeDocument/2006/customXml" ds:itemID="{ADE50B7B-67A9-49A6-9879-64F7E5C2A93F}">
+<ds:datastoreItem xmlns:ds="http://schemas.openxmlformats.org/officeDocument/2006/customXml" ds:itemID="{442F9424-0343-4968-8009-AA799E4EF8C5}">
   <ds:schemaRefs>
     <ds:schemaRef ds:uri="http://schemas.openxmlformats.org/officeDocument/2006/bibliography"/>
   </ds:schemaRefs>

</xml_diff>

<commit_message>
pdf UI and example page numbers
</commit_message>
<xml_diff>
--- a/assets/PDF.docx
+++ b/assets/PDF.docx
@@ -14,8 +14,6 @@
         </w:rPr>
       </w:pPr>
     </w:p>
-    <w:bookmarkStart w:id="0" w:name="_GoBack"/>
-    <w:bookmarkEnd w:id="0"/>
     <w:p>
       <w:pPr>
         <w:keepNext/>
@@ -30,7 +28,7 @@
         <mc:AlternateContent>
           <mc:Choice Requires="wps">
             <w:drawing>
-              <wp:anchor distT="0" distB="0" distL="114300" distR="114300" simplePos="0" relativeHeight="251663360" behindDoc="0" locked="1" layoutInCell="1" allowOverlap="1" wp14:anchorId="1AB0FB81" wp14:editId="12AD3A0A">
+              <wp:anchor distT="0" distB="0" distL="114300" distR="114300" simplePos="0" relativeHeight="251663360" behindDoc="0" locked="1" layoutInCell="1" allowOverlap="1" wp14:anchorId="00141F6F" wp14:editId="1F069B5A">
                 <wp:simplePos x="0" y="0"/>
                 <wp:positionH relativeFrom="page">
                   <wp:align>center</wp:align>
@@ -131,7 +129,7 @@
           <w:lang w:eastAsia="de-DE"/>
         </w:rPr>
         <w:drawing>
-          <wp:anchor distT="0" distB="0" distL="114300" distR="114300" simplePos="0" relativeHeight="251662336" behindDoc="1" locked="0" layoutInCell="1" allowOverlap="1" wp14:anchorId="1035AD38" wp14:editId="7643001A">
+          <wp:anchor distT="0" distB="0" distL="114300" distR="114300" simplePos="0" relativeHeight="251662336" behindDoc="1" locked="0" layoutInCell="1" allowOverlap="1" wp14:anchorId="5B827DBF" wp14:editId="381EFCC0">
             <wp:simplePos x="0" y="0"/>
             <wp:positionH relativeFrom="page">
               <wp:align>center</wp:align>
@@ -154,7 +152,7 @@
                     <pic:cNvPicPr/>
                   </pic:nvPicPr>
                   <pic:blipFill>
-                    <a:blip r:embed="rId7">
+                    <a:blip r:embed="rId9">
                       <a:extLst>
                         <a:ext uri="{28A0092B-C50C-407E-A947-70E740481C1C}">
                           <a14:useLocalDpi xmlns:a14="http://schemas.microsoft.com/office/drawing/2010/main" val="0"/>
@@ -267,8 +265,309 @@
       <w:pPr>
         <w:keepLines/>
       </w:pPr>
+      <w:bookmarkStart w:id="0" w:name="_GoBack"/>
+      <w:bookmarkEnd w:id="0"/>
+      <w:r>
+        <w:rPr>
+          <w:noProof/>
+          <w:lang w:eastAsia="de-DE"/>
+        </w:rPr>
+        <mc:AlternateContent>
+          <mc:Choice Requires="wps">
+            <w:drawing>
+              <wp:anchor distT="0" distB="0" distL="114300" distR="114300" simplePos="0" relativeHeight="251665408" behindDoc="0" locked="1" layoutInCell="1" allowOverlap="1" wp14:anchorId="6B7E7C8E" wp14:editId="6E7D5429">
+                <wp:simplePos x="0" y="0"/>
+                <wp:positionH relativeFrom="rightMargin">
+                  <wp:align>right</wp:align>
+                </wp:positionH>
+                <wp:positionV relativeFrom="page">
+                  <wp:align>bottom</wp:align>
+                </wp:positionV>
+                <wp:extent cx="663575" cy="113665"/>
+                <wp:effectExtent l="0" t="0" r="3175" b="635"/>
+                <wp:wrapNone/>
+                <wp:docPr id="4" name="Textfeld 4"/>
+                <wp:cNvGraphicFramePr/>
+                <a:graphic xmlns:a="http://schemas.openxmlformats.org/drawingml/2006/main">
+                  <a:graphicData uri="http://schemas.microsoft.com/office/word/2010/wordprocessingShape">
+                    <wps:wsp>
+                      <wps:cNvSpPr txBox="1"/>
+                      <wps:spPr>
+                        <a:xfrm>
+                          <a:off x="0" y="0"/>
+                          <a:ext cx="663617" cy="113665"/>
+                        </a:xfrm>
+                        <a:prstGeom prst="rect">
+                          <a:avLst/>
+                        </a:prstGeom>
+                        <a:noFill/>
+                        <a:ln w="6350">
+                          <a:noFill/>
+                        </a:ln>
+                        <a:effectLst/>
+                      </wps:spPr>
+                      <wps:style>
+                        <a:lnRef idx="0">
+                          <a:schemeClr val="accent1"/>
+                        </a:lnRef>
+                        <a:fillRef idx="0">
+                          <a:schemeClr val="accent1"/>
+                        </a:fillRef>
+                        <a:effectRef idx="0">
+                          <a:schemeClr val="accent1"/>
+                        </a:effectRef>
+                        <a:fontRef idx="minor">
+                          <a:schemeClr val="dk1"/>
+                        </a:fontRef>
+                      </wps:style>
+                      <wps:txbx>
+                        <w:txbxContent>
+                          <w:p>
+                            <w:pPr>
+                              <w:jc w:val="center"/>
+                              <w:rPr>
+                                <w:rFonts w:ascii="Arial" w:hAnsi="Arial" w:cs="Arial"/>
+                                <w:sz w:val="16"/>
+                                <w:szCs w:val="16"/>
+                              </w:rPr>
+                            </w:pPr>
+                            <w:r>
+                              <w:rPr>
+                                <w:rFonts w:ascii="Arial" w:hAnsi="Arial" w:cs="Arial"/>
+                                <w:sz w:val="16"/>
+                                <w:szCs w:val="16"/>
+                              </w:rPr>
+                              <w:fldChar w:fldCharType="begin"/>
+                            </w:r>
+                            <w:r>
+                              <w:rPr>
+                                <w:rFonts w:ascii="Arial" w:hAnsi="Arial" w:cs="Arial"/>
+                                <w:sz w:val="16"/>
+                                <w:szCs w:val="16"/>
+                              </w:rPr>
+                              <w:instrText xml:space="preserve"> PAGE   \* MERGEFORMAT </w:instrText>
+                            </w:r>
+                            <w:r>
+                              <w:rPr>
+                                <w:rFonts w:ascii="Arial" w:hAnsi="Arial" w:cs="Arial"/>
+                                <w:sz w:val="16"/>
+                                <w:szCs w:val="16"/>
+                              </w:rPr>
+                              <w:fldChar w:fldCharType="separate"/>
+                            </w:r>
+                            <w:r>
+                              <w:rPr>
+                                <w:rFonts w:ascii="Arial" w:hAnsi="Arial" w:cs="Arial"/>
+                                <w:noProof/>
+                                <w:sz w:val="16"/>
+                                <w:szCs w:val="16"/>
+                              </w:rPr>
+                              <w:t>1</w:t>
+                            </w:r>
+                            <w:r>
+                              <w:rPr>
+                                <w:rFonts w:ascii="Arial" w:hAnsi="Arial" w:cs="Arial"/>
+                                <w:sz w:val="16"/>
+                                <w:szCs w:val="16"/>
+                              </w:rPr>
+                              <w:fldChar w:fldCharType="end"/>
+                            </w:r>
+                            <w:r>
+                              <w:rPr>
+                                <w:rFonts w:ascii="Arial" w:hAnsi="Arial" w:cs="Arial"/>
+                                <w:sz w:val="16"/>
+                                <w:szCs w:val="16"/>
+                              </w:rPr>
+                              <w:t xml:space="preserve"> / </w:t>
+                            </w:r>
+                            <w:r>
+                              <w:rPr>
+                                <w:rFonts w:ascii="Arial" w:hAnsi="Arial" w:cs="Arial"/>
+                                <w:sz w:val="16"/>
+                                <w:szCs w:val="16"/>
+                              </w:rPr>
+                              <w:fldChar w:fldCharType="begin"/>
+                            </w:r>
+                            <w:r>
+                              <w:rPr>
+                                <w:rFonts w:ascii="Arial" w:hAnsi="Arial" w:cs="Arial"/>
+                                <w:sz w:val="16"/>
+                                <w:szCs w:val="16"/>
+                              </w:rPr>
+                              <w:instrText xml:space="preserve"> NUMPAGES   \* MERGEFORMAT </w:instrText>
+                            </w:r>
+                            <w:r>
+                              <w:rPr>
+                                <w:rFonts w:ascii="Arial" w:hAnsi="Arial" w:cs="Arial"/>
+                                <w:sz w:val="16"/>
+                                <w:szCs w:val="16"/>
+                              </w:rPr>
+                              <w:fldChar w:fldCharType="separate"/>
+                            </w:r>
+                            <w:r>
+                              <w:rPr>
+                                <w:rFonts w:ascii="Arial" w:hAnsi="Arial" w:cs="Arial"/>
+                                <w:noProof/>
+                                <w:sz w:val="16"/>
+                                <w:szCs w:val="16"/>
+                              </w:rPr>
+                              <w:t>1</w:t>
+                            </w:r>
+                            <w:r>
+                              <w:rPr>
+                                <w:rFonts w:ascii="Arial" w:hAnsi="Arial" w:cs="Arial"/>
+                                <w:sz w:val="16"/>
+                                <w:szCs w:val="16"/>
+                              </w:rPr>
+                              <w:fldChar w:fldCharType="end"/>
+                            </w:r>
+                          </w:p>
+                        </w:txbxContent>
+                      </wps:txbx>
+                      <wps:bodyPr rot="0" spcFirstLastPara="0" vertOverflow="overflow" horzOverflow="overflow" vert="horz" wrap="square" lIns="0" tIns="0" rIns="0" bIns="0" numCol="1" spcCol="0" rtlCol="0" fromWordArt="0" anchor="ctr" anchorCtr="0" forceAA="0" compatLnSpc="1">
+                        <a:prstTxWarp prst="textNoShape">
+                          <a:avLst/>
+                        </a:prstTxWarp>
+                        <a:noAutofit/>
+                      </wps:bodyPr>
+                    </wps:wsp>
+                  </a:graphicData>
+                </a:graphic>
+                <wp14:sizeRelH relativeFrom="margin">
+                  <wp14:pctWidth>0</wp14:pctWidth>
+                </wp14:sizeRelH>
+                <wp14:sizeRelV relativeFrom="margin">
+                  <wp14:pctHeight>0</wp14:pctHeight>
+                </wp14:sizeRelV>
+              </wp:anchor>
+            </w:drawing>
+          </mc:Choice>
+          <mc:Fallback>
+            <w:pict>
+              <v:shapetype id="_x0000_t202" coordsize="21600,21600" o:spt="202" path="m,l,21600r21600,l21600,xe">
+                <v:stroke joinstyle="miter"/>
+                <v:path gradientshapeok="t" o:connecttype="rect"/>
+              </v:shapetype>
+              <v:shape id="Textfeld 4" o:spid="_x0000_s1026" type="#_x0000_t202" style="position:absolute;margin-left:1.05pt;margin-top:0;width:52.25pt;height:8.95pt;z-index:251665408;visibility:visible;mso-wrap-style:square;mso-width-percent:0;mso-height-percent:0;mso-wrap-distance-left:9pt;mso-wrap-distance-top:0;mso-wrap-distance-right:9pt;mso-wrap-distance-bottom:0;mso-position-horizontal:right;mso-position-horizontal-relative:right-margin-area;mso-position-vertical:bottom;mso-position-vertical-relative:page;mso-width-percent:0;mso-height-percent:0;mso-width-relative:margin;mso-height-relative:margin;v-text-anchor:middle" o:gfxdata="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" filled="f" stroked="f" strokeweight=".5pt">
+                <v:textbox inset="0,0,0,0">
+                  <w:txbxContent>
+                    <w:p>
+                      <w:pPr>
+                        <w:jc w:val="center"/>
+                        <w:rPr>
+                          <w:rFonts w:ascii="Arial" w:hAnsi="Arial" w:cs="Arial"/>
+                          <w:sz w:val="16"/>
+                          <w:szCs w:val="16"/>
+                        </w:rPr>
+                      </w:pPr>
+                      <w:r>
+                        <w:rPr>
+                          <w:rFonts w:ascii="Arial" w:hAnsi="Arial" w:cs="Arial"/>
+                          <w:sz w:val="16"/>
+                          <w:szCs w:val="16"/>
+                        </w:rPr>
+                        <w:fldChar w:fldCharType="begin"/>
+                      </w:r>
+                      <w:r>
+                        <w:rPr>
+                          <w:rFonts w:ascii="Arial" w:hAnsi="Arial" w:cs="Arial"/>
+                          <w:sz w:val="16"/>
+                          <w:szCs w:val="16"/>
+                        </w:rPr>
+                        <w:instrText xml:space="preserve"> PAGE   \* MERGEFORMAT </w:instrText>
+                      </w:r>
+                      <w:r>
+                        <w:rPr>
+                          <w:rFonts w:ascii="Arial" w:hAnsi="Arial" w:cs="Arial"/>
+                          <w:sz w:val="16"/>
+                          <w:szCs w:val="16"/>
+                        </w:rPr>
+                        <w:fldChar w:fldCharType="separate"/>
+                      </w:r>
+                      <w:r>
+                        <w:rPr>
+                          <w:rFonts w:ascii="Arial" w:hAnsi="Arial" w:cs="Arial"/>
+                          <w:noProof/>
+                          <w:sz w:val="16"/>
+                          <w:szCs w:val="16"/>
+                        </w:rPr>
+                        <w:t>1</w:t>
+                      </w:r>
+                      <w:r>
+                        <w:rPr>
+                          <w:rFonts w:ascii="Arial" w:hAnsi="Arial" w:cs="Arial"/>
+                          <w:sz w:val="16"/>
+                          <w:szCs w:val="16"/>
+                        </w:rPr>
+                        <w:fldChar w:fldCharType="end"/>
+                      </w:r>
+                      <w:r>
+                        <w:rPr>
+                          <w:rFonts w:ascii="Arial" w:hAnsi="Arial" w:cs="Arial"/>
+                          <w:sz w:val="16"/>
+                          <w:szCs w:val="16"/>
+                        </w:rPr>
+                        <w:t xml:space="preserve"> / </w:t>
+                      </w:r>
+                      <w:r>
+                        <w:rPr>
+                          <w:rFonts w:ascii="Arial" w:hAnsi="Arial" w:cs="Arial"/>
+                          <w:sz w:val="16"/>
+                          <w:szCs w:val="16"/>
+                        </w:rPr>
+                        <w:fldChar w:fldCharType="begin"/>
+                      </w:r>
+                      <w:r>
+                        <w:rPr>
+                          <w:rFonts w:ascii="Arial" w:hAnsi="Arial" w:cs="Arial"/>
+                          <w:sz w:val="16"/>
+                          <w:szCs w:val="16"/>
+                        </w:rPr>
+                        <w:instrText xml:space="preserve"> NUMPAGES   \* MERGEFORMAT </w:instrText>
+                      </w:r>
+                      <w:r>
+                        <w:rPr>
+                          <w:rFonts w:ascii="Arial" w:hAnsi="Arial" w:cs="Arial"/>
+                          <w:sz w:val="16"/>
+                          <w:szCs w:val="16"/>
+                        </w:rPr>
+                        <w:fldChar w:fldCharType="separate"/>
+                      </w:r>
+                      <w:r>
+                        <w:rPr>
+                          <w:rFonts w:ascii="Arial" w:hAnsi="Arial" w:cs="Arial"/>
+                          <w:noProof/>
+                          <w:sz w:val="16"/>
+                          <w:szCs w:val="16"/>
+                        </w:rPr>
+                        <w:t>1</w:t>
+                      </w:r>
+                      <w:r>
+                        <w:rPr>
+                          <w:rFonts w:ascii="Arial" w:hAnsi="Arial" w:cs="Arial"/>
+                          <w:sz w:val="16"/>
+                          <w:szCs w:val="16"/>
+                        </w:rPr>
+                        <w:fldChar w:fldCharType="end"/>
+                      </w:r>
+                    </w:p>
+                  </w:txbxContent>
+                </v:textbox>
+                <w10:wrap anchorx="margin" anchory="page"/>
+                <w10:anchorlock/>
+              </v:shape>
+            </w:pict>
+          </mc:Fallback>
+        </mc:AlternateContent>
+      </w:r>
     </w:p>
     <w:sectPr>
+      <w:headerReference w:type="even" r:id="rId10"/>
+      <w:headerReference w:type="default" r:id="rId11"/>
+      <w:footerReference w:type="even" r:id="rId12"/>
+      <w:footerReference w:type="default" r:id="rId13"/>
+      <w:headerReference w:type="first" r:id="rId14"/>
+      <w:footerReference w:type="first" r:id="rId15"/>
       <w:pgSz w:w="11906" w:h="16838"/>
       <w:pgMar w:top="1417" w:right="1417" w:bottom="1134" w:left="1417" w:header="708" w:footer="708" w:gutter="0"/>
       <w:cols w:space="708"/>
@@ -276,6 +575,116 @@
     </w:sectPr>
   </w:body>
 </w:document>
+</file>
+
+<file path=word/endnotes.xml><?xml version="1.0" encoding="utf-8"?>
+<w:endnotes xmlns:wpc="http://schemas.microsoft.com/office/word/2010/wordprocessingCanvas" xmlns:mc="http://schemas.openxmlformats.org/markup-compatibility/2006" xmlns:o="urn:schemas-microsoft-com:office:office" xmlns:r="http://schemas.openxmlformats.org/officeDocument/2006/relationships" xmlns:m="http://schemas.openxmlformats.org/officeDocument/2006/math" xmlns:v="urn:schemas-microsoft-com:vml" xmlns:wp14="http://schemas.microsoft.com/office/word/2010/wordprocessingDrawing" xmlns:wp="http://schemas.openxmlformats.org/drawingml/2006/wordprocessingDrawing" xmlns:w10="urn:schemas-microsoft-com:office:word" xmlns:w="http://schemas.openxmlformats.org/wordprocessingml/2006/main" xmlns:w14="http://schemas.microsoft.com/office/word/2010/wordml" xmlns:wpg="http://schemas.microsoft.com/office/word/2010/wordprocessingGroup" xmlns:wpi="http://schemas.microsoft.com/office/word/2010/wordprocessingInk" xmlns:wne="http://schemas.microsoft.com/office/word/2006/wordml" xmlns:wps="http://schemas.microsoft.com/office/word/2010/wordprocessingShape" mc:Ignorable="w14 wp14">
+  <w:endnote w:type="separator" w:id="-1">
+    <w:p>
+      <w:pPr>
+        <w:spacing w:after="0" w:line="240" w:lineRule="auto"/>
+      </w:pPr>
+      <w:r>
+        <w:separator/>
+      </w:r>
+    </w:p>
+  </w:endnote>
+  <w:endnote w:type="continuationSeparator" w:id="0">
+    <w:p>
+      <w:pPr>
+        <w:spacing w:after="0" w:line="240" w:lineRule="auto"/>
+      </w:pPr>
+      <w:r>
+        <w:continuationSeparator/>
+      </w:r>
+    </w:p>
+  </w:endnote>
+</w:endnotes>
+</file>
+
+<file path=word/footer1.xml><?xml version="1.0" encoding="utf-8"?>
+<w:ftr xmlns:wpc="http://schemas.microsoft.com/office/word/2010/wordprocessingCanvas" xmlns:mc="http://schemas.openxmlformats.org/markup-compatibility/2006" xmlns:o="urn:schemas-microsoft-com:office:office" xmlns:r="http://schemas.openxmlformats.org/officeDocument/2006/relationships" xmlns:m="http://schemas.openxmlformats.org/officeDocument/2006/math" xmlns:v="urn:schemas-microsoft-com:vml" xmlns:wp14="http://schemas.microsoft.com/office/word/2010/wordprocessingDrawing" xmlns:wp="http://schemas.openxmlformats.org/drawingml/2006/wordprocessingDrawing" xmlns:w10="urn:schemas-microsoft-com:office:word" xmlns:w="http://schemas.openxmlformats.org/wordprocessingml/2006/main" xmlns:w14="http://schemas.microsoft.com/office/word/2010/wordml" xmlns:wpg="http://schemas.microsoft.com/office/word/2010/wordprocessingGroup" xmlns:wpi="http://schemas.microsoft.com/office/word/2010/wordprocessingInk" xmlns:wne="http://schemas.microsoft.com/office/word/2006/wordml" xmlns:wps="http://schemas.microsoft.com/office/word/2010/wordprocessingShape" mc:Ignorable="w14 wp14">
+  <w:p>
+    <w:pPr>
+      <w:pStyle w:val="Fuzeile"/>
+    </w:pPr>
+  </w:p>
+</w:ftr>
+</file>
+
+<file path=word/footer2.xml><?xml version="1.0" encoding="utf-8"?>
+<w:ftr xmlns:wpc="http://schemas.microsoft.com/office/word/2010/wordprocessingCanvas" xmlns:mc="http://schemas.openxmlformats.org/markup-compatibility/2006" xmlns:o="urn:schemas-microsoft-com:office:office" xmlns:r="http://schemas.openxmlformats.org/officeDocument/2006/relationships" xmlns:m="http://schemas.openxmlformats.org/officeDocument/2006/math" xmlns:v="urn:schemas-microsoft-com:vml" xmlns:wp14="http://schemas.microsoft.com/office/word/2010/wordprocessingDrawing" xmlns:wp="http://schemas.openxmlformats.org/drawingml/2006/wordprocessingDrawing" xmlns:w10="urn:schemas-microsoft-com:office:word" xmlns:w="http://schemas.openxmlformats.org/wordprocessingml/2006/main" xmlns:w14="http://schemas.microsoft.com/office/word/2010/wordml" xmlns:wpg="http://schemas.microsoft.com/office/word/2010/wordprocessingGroup" xmlns:wpi="http://schemas.microsoft.com/office/word/2010/wordprocessingInk" xmlns:wne="http://schemas.microsoft.com/office/word/2006/wordml" xmlns:wps="http://schemas.microsoft.com/office/word/2010/wordprocessingShape" mc:Ignorable="w14 wp14">
+  <w:p>
+    <w:pPr>
+      <w:pStyle w:val="Fuzeile"/>
+    </w:pPr>
+  </w:p>
+</w:ftr>
+</file>
+
+<file path=word/footer3.xml><?xml version="1.0" encoding="utf-8"?>
+<w:ftr xmlns:wpc="http://schemas.microsoft.com/office/word/2010/wordprocessingCanvas" xmlns:mc="http://schemas.openxmlformats.org/markup-compatibility/2006" xmlns:o="urn:schemas-microsoft-com:office:office" xmlns:r="http://schemas.openxmlformats.org/officeDocument/2006/relationships" xmlns:m="http://schemas.openxmlformats.org/officeDocument/2006/math" xmlns:v="urn:schemas-microsoft-com:vml" xmlns:wp14="http://schemas.microsoft.com/office/word/2010/wordprocessingDrawing" xmlns:wp="http://schemas.openxmlformats.org/drawingml/2006/wordprocessingDrawing" xmlns:w10="urn:schemas-microsoft-com:office:word" xmlns:w="http://schemas.openxmlformats.org/wordprocessingml/2006/main" xmlns:w14="http://schemas.microsoft.com/office/word/2010/wordml" xmlns:wpg="http://schemas.microsoft.com/office/word/2010/wordprocessingGroup" xmlns:wpi="http://schemas.microsoft.com/office/word/2010/wordprocessingInk" xmlns:wne="http://schemas.microsoft.com/office/word/2006/wordml" xmlns:wps="http://schemas.microsoft.com/office/word/2010/wordprocessingShape" mc:Ignorable="w14 wp14">
+  <w:p>
+    <w:pPr>
+      <w:pStyle w:val="Fuzeile"/>
+    </w:pPr>
+  </w:p>
+</w:ftr>
+</file>
+
+<file path=word/footnotes.xml><?xml version="1.0" encoding="utf-8"?>
+<w:footnotes xmlns:wpc="http://schemas.microsoft.com/office/word/2010/wordprocessingCanvas" xmlns:mc="http://schemas.openxmlformats.org/markup-compatibility/2006" xmlns:o="urn:schemas-microsoft-com:office:office" xmlns:r="http://schemas.openxmlformats.org/officeDocument/2006/relationships" xmlns:m="http://schemas.openxmlformats.org/officeDocument/2006/math" xmlns:v="urn:schemas-microsoft-com:vml" xmlns:wp14="http://schemas.microsoft.com/office/word/2010/wordprocessingDrawing" xmlns:wp="http://schemas.openxmlformats.org/drawingml/2006/wordprocessingDrawing" xmlns:w10="urn:schemas-microsoft-com:office:word" xmlns:w="http://schemas.openxmlformats.org/wordprocessingml/2006/main" xmlns:w14="http://schemas.microsoft.com/office/word/2010/wordml" xmlns:wpg="http://schemas.microsoft.com/office/word/2010/wordprocessingGroup" xmlns:wpi="http://schemas.microsoft.com/office/word/2010/wordprocessingInk" xmlns:wne="http://schemas.microsoft.com/office/word/2006/wordml" xmlns:wps="http://schemas.microsoft.com/office/word/2010/wordprocessingShape" mc:Ignorable="w14 wp14">
+  <w:footnote w:type="separator" w:id="-1">
+    <w:p>
+      <w:pPr>
+        <w:spacing w:after="0" w:line="240" w:lineRule="auto"/>
+      </w:pPr>
+      <w:r>
+        <w:separator/>
+      </w:r>
+    </w:p>
+  </w:footnote>
+  <w:footnote w:type="continuationSeparator" w:id="0">
+    <w:p>
+      <w:pPr>
+        <w:spacing w:after="0" w:line="240" w:lineRule="auto"/>
+      </w:pPr>
+      <w:r>
+        <w:continuationSeparator/>
+      </w:r>
+    </w:p>
+  </w:footnote>
+</w:footnotes>
+</file>
+
+<file path=word/header1.xml><?xml version="1.0" encoding="utf-8"?>
+<w:hdr xmlns:wpc="http://schemas.microsoft.com/office/word/2010/wordprocessingCanvas" xmlns:mc="http://schemas.openxmlformats.org/markup-compatibility/2006" xmlns:o="urn:schemas-microsoft-com:office:office" xmlns:r="http://schemas.openxmlformats.org/officeDocument/2006/relationships" xmlns:m="http://schemas.openxmlformats.org/officeDocument/2006/math" xmlns:v="urn:schemas-microsoft-com:vml" xmlns:wp14="http://schemas.microsoft.com/office/word/2010/wordprocessingDrawing" xmlns:wp="http://schemas.openxmlformats.org/drawingml/2006/wordprocessingDrawing" xmlns:w10="urn:schemas-microsoft-com:office:word" xmlns:w="http://schemas.openxmlformats.org/wordprocessingml/2006/main" xmlns:w14="http://schemas.microsoft.com/office/word/2010/wordml" xmlns:wpg="http://schemas.microsoft.com/office/word/2010/wordprocessingGroup" xmlns:wpi="http://schemas.microsoft.com/office/word/2010/wordprocessingInk" xmlns:wne="http://schemas.microsoft.com/office/word/2006/wordml" xmlns:wps="http://schemas.microsoft.com/office/word/2010/wordprocessingShape" mc:Ignorable="w14 wp14">
+  <w:p>
+    <w:pPr>
+      <w:pStyle w:val="Kopfzeile"/>
+    </w:pPr>
+  </w:p>
+</w:hdr>
+</file>
+
+<file path=word/header2.xml><?xml version="1.0" encoding="utf-8"?>
+<w:hdr xmlns:wpc="http://schemas.microsoft.com/office/word/2010/wordprocessingCanvas" xmlns:mc="http://schemas.openxmlformats.org/markup-compatibility/2006" xmlns:o="urn:schemas-microsoft-com:office:office" xmlns:r="http://schemas.openxmlformats.org/officeDocument/2006/relationships" xmlns:m="http://schemas.openxmlformats.org/officeDocument/2006/math" xmlns:v="urn:schemas-microsoft-com:vml" xmlns:wp14="http://schemas.microsoft.com/office/word/2010/wordprocessingDrawing" xmlns:wp="http://schemas.openxmlformats.org/drawingml/2006/wordprocessingDrawing" xmlns:w10="urn:schemas-microsoft-com:office:word" xmlns:w="http://schemas.openxmlformats.org/wordprocessingml/2006/main" xmlns:w14="http://schemas.microsoft.com/office/word/2010/wordml" xmlns:wpg="http://schemas.microsoft.com/office/word/2010/wordprocessingGroup" xmlns:wpi="http://schemas.microsoft.com/office/word/2010/wordprocessingInk" xmlns:wne="http://schemas.microsoft.com/office/word/2006/wordml" xmlns:wps="http://schemas.microsoft.com/office/word/2010/wordprocessingShape" mc:Ignorable="w14 wp14">
+  <w:p>
+    <w:pPr>
+      <w:pStyle w:val="Kopfzeile"/>
+    </w:pPr>
+  </w:p>
+</w:hdr>
+</file>
+
+<file path=word/header3.xml><?xml version="1.0" encoding="utf-8"?>
+<w:hdr xmlns:wpc="http://schemas.microsoft.com/office/word/2010/wordprocessingCanvas" xmlns:mc="http://schemas.openxmlformats.org/markup-compatibility/2006" xmlns:o="urn:schemas-microsoft-com:office:office" xmlns:r="http://schemas.openxmlformats.org/officeDocument/2006/relationships" xmlns:m="http://schemas.openxmlformats.org/officeDocument/2006/math" xmlns:v="urn:schemas-microsoft-com:vml" xmlns:wp14="http://schemas.microsoft.com/office/word/2010/wordprocessingDrawing" xmlns:wp="http://schemas.openxmlformats.org/drawingml/2006/wordprocessingDrawing" xmlns:w10="urn:schemas-microsoft-com:office:word" xmlns:w="http://schemas.openxmlformats.org/wordprocessingml/2006/main" xmlns:w14="http://schemas.microsoft.com/office/word/2010/wordml" xmlns:wpg="http://schemas.microsoft.com/office/word/2010/wordprocessingGroup" xmlns:wpi="http://schemas.microsoft.com/office/word/2010/wordprocessingInk" xmlns:wne="http://schemas.microsoft.com/office/word/2006/wordml" xmlns:wps="http://schemas.microsoft.com/office/word/2010/wordprocessingShape" mc:Ignorable="w14 wp14">
+  <w:p>
+    <w:pPr>
+      <w:pStyle w:val="Kopfzeile"/>
+    </w:pPr>
+  </w:p>
+</w:hdr>
 </file>
 
 <file path=word/numbering.xml><?xml version="1.0" encoding="utf-8"?>
@@ -1156,6 +1565,50 @@
       <w:szCs w:val="18"/>
     </w:rPr>
   </w:style>
+  <w:style w:type="paragraph" w:styleId="Kopfzeile">
+    <w:name w:val="header"/>
+    <w:basedOn w:val="Standard"/>
+    <w:link w:val="KopfzeileZchn"/>
+    <w:uiPriority w:val="99"/>
+    <w:unhideWhenUsed/>
+    <w:rsid w:val="00640D68"/>
+    <w:pPr>
+      <w:tabs>
+        <w:tab w:val="center" w:pos="4536"/>
+        <w:tab w:val="right" w:pos="9072"/>
+      </w:tabs>
+      <w:spacing w:after="0" w:line="240" w:lineRule="auto"/>
+    </w:pPr>
+  </w:style>
+  <w:style w:type="character" w:customStyle="1" w:styleId="KopfzeileZchn">
+    <w:name w:val="Kopfzeile Zchn"/>
+    <w:basedOn w:val="Absatz-Standardschriftart"/>
+    <w:link w:val="Kopfzeile"/>
+    <w:uiPriority w:val="99"/>
+    <w:rsid w:val="00640D68"/>
+  </w:style>
+  <w:style w:type="paragraph" w:styleId="Fuzeile">
+    <w:name w:val="footer"/>
+    <w:basedOn w:val="Standard"/>
+    <w:link w:val="FuzeileZchn"/>
+    <w:uiPriority w:val="99"/>
+    <w:unhideWhenUsed/>
+    <w:rsid w:val="00640D68"/>
+    <w:pPr>
+      <w:tabs>
+        <w:tab w:val="center" w:pos="4536"/>
+        <w:tab w:val="right" w:pos="9072"/>
+      </w:tabs>
+      <w:spacing w:after="0" w:line="240" w:lineRule="auto"/>
+    </w:pPr>
+  </w:style>
+  <w:style w:type="character" w:customStyle="1" w:styleId="FuzeileZchn">
+    <w:name w:val="Fußzeile Zchn"/>
+    <w:basedOn w:val="Absatz-Standardschriftart"/>
+    <w:link w:val="Fuzeile"/>
+    <w:uiPriority w:val="99"/>
+    <w:rsid w:val="00640D68"/>
+  </w:style>
 </w:styles>
 </file>
 
@@ -1844,6 +2297,50 @@
       <w:sz w:val="18"/>
       <w:szCs w:val="18"/>
     </w:rPr>
+  </w:style>
+  <w:style w:type="paragraph" w:styleId="Kopfzeile">
+    <w:name w:val="header"/>
+    <w:basedOn w:val="Standard"/>
+    <w:link w:val="KopfzeileZchn"/>
+    <w:uiPriority w:val="99"/>
+    <w:unhideWhenUsed/>
+    <w:rsid w:val="00640D68"/>
+    <w:pPr>
+      <w:tabs>
+        <w:tab w:val="center" w:pos="4536"/>
+        <w:tab w:val="right" w:pos="9072"/>
+      </w:tabs>
+      <w:spacing w:after="0" w:line="240" w:lineRule="auto"/>
+    </w:pPr>
+  </w:style>
+  <w:style w:type="character" w:customStyle="1" w:styleId="KopfzeileZchn">
+    <w:name w:val="Kopfzeile Zchn"/>
+    <w:basedOn w:val="Absatz-Standardschriftart"/>
+    <w:link w:val="Kopfzeile"/>
+    <w:uiPriority w:val="99"/>
+    <w:rsid w:val="00640D68"/>
+  </w:style>
+  <w:style w:type="paragraph" w:styleId="Fuzeile">
+    <w:name w:val="footer"/>
+    <w:basedOn w:val="Standard"/>
+    <w:link w:val="FuzeileZchn"/>
+    <w:uiPriority w:val="99"/>
+    <w:unhideWhenUsed/>
+    <w:rsid w:val="00640D68"/>
+    <w:pPr>
+      <w:tabs>
+        <w:tab w:val="center" w:pos="4536"/>
+        <w:tab w:val="right" w:pos="9072"/>
+      </w:tabs>
+      <w:spacing w:after="0" w:line="240" w:lineRule="auto"/>
+    </w:pPr>
+  </w:style>
+  <w:style w:type="character" w:customStyle="1" w:styleId="FuzeileZchn">
+    <w:name w:val="Fußzeile Zchn"/>
+    <w:basedOn w:val="Absatz-Standardschriftart"/>
+    <w:link w:val="Fuzeile"/>
+    <w:uiPriority w:val="99"/>
+    <w:rsid w:val="00640D68"/>
   </w:style>
 </w:styles>
 </file>
@@ -2138,7 +2635,7 @@
 </file>
 
 <file path=customXml/itemProps1.xml><?xml version="1.0" encoding="utf-8"?>
-<ds:datastoreItem xmlns:ds="http://schemas.openxmlformats.org/officeDocument/2006/customXml" ds:itemID="{61F6F12E-ED02-426B-B4E0-6ED72FB359F1}">
+<ds:datastoreItem xmlns:ds="http://schemas.openxmlformats.org/officeDocument/2006/customXml" ds:itemID="{E05BD922-E2A2-4C56-8F1F-E9520979EB0F}">
   <ds:schemaRefs>
     <ds:schemaRef ds:uri="http://schemas.openxmlformats.org/officeDocument/2006/bibliography"/>
   </ds:schemaRefs>

</xml_diff>

<commit_message>
Adjust pdf asset: size number box height
</commit_message>
<xml_diff>
--- a/assets/PDF.docx
+++ b/assets/PDF.docx
@@ -1,6 +1,6 @@
 
 <file path=word/document.xml><?xml version="1.0" encoding="utf-8"?>
-<w:document xmlns:wpc="http://schemas.microsoft.com/office/word/2010/wordprocessingCanvas" xmlns:mc="http://schemas.openxmlformats.org/markup-compatibility/2006" xmlns:o="urn:schemas-microsoft-com:office:office" xmlns:r="http://schemas.openxmlformats.org/officeDocument/2006/relationships" xmlns:m="http://schemas.openxmlformats.org/officeDocument/2006/math" xmlns:v="urn:schemas-microsoft-com:vml" xmlns:wp14="http://schemas.microsoft.com/office/word/2010/wordprocessingDrawing" xmlns:wp="http://schemas.openxmlformats.org/drawingml/2006/wordprocessingDrawing" xmlns:w10="urn:schemas-microsoft-com:office:word" xmlns:w="http://schemas.openxmlformats.org/wordprocessingml/2006/main" xmlns:w14="http://schemas.microsoft.com/office/word/2010/wordml" xmlns:wpg="http://schemas.microsoft.com/office/word/2010/wordprocessingGroup" xmlns:wpi="http://schemas.microsoft.com/office/word/2010/wordprocessingInk" xmlns:wne="http://schemas.microsoft.com/office/word/2006/wordml" xmlns:wps="http://schemas.microsoft.com/office/word/2010/wordprocessingShape" mc:Ignorable="w14 wp14">
+<w:document xmlns:wpc="http://schemas.microsoft.com/office/word/2010/wordprocessingCanvas" xmlns:cx="http://schemas.microsoft.com/office/drawing/2014/chartex" xmlns:cx1="http://schemas.microsoft.com/office/drawing/2015/9/8/chartex" xmlns:cx2="http://schemas.microsoft.com/office/drawing/2015/10/21/chartex" xmlns:cx3="http://schemas.microsoft.com/office/drawing/2016/5/9/chartex" xmlns:cx4="http://schemas.microsoft.com/office/drawing/2016/5/10/chartex" xmlns:cx5="http://schemas.microsoft.com/office/drawing/2016/5/11/chartex" xmlns:cx6="http://schemas.microsoft.com/office/drawing/2016/5/12/chartex" xmlns:cx7="http://schemas.microsoft.com/office/drawing/2016/5/13/chartex" xmlns:cx8="http://schemas.microsoft.com/office/drawing/2016/5/14/chartex" xmlns:mc="http://schemas.openxmlformats.org/markup-compatibility/2006" xmlns:aink="http://schemas.microsoft.com/office/drawing/2016/ink" xmlns:am3d="http://schemas.microsoft.com/office/drawing/2017/model3d" xmlns:o="urn:schemas-microsoft-com:office:office" xmlns:r="http://schemas.openxmlformats.org/officeDocument/2006/relationships" xmlns:m="http://schemas.openxmlformats.org/officeDocument/2006/math" xmlns:v="urn:schemas-microsoft-com:vml" xmlns:wp14="http://schemas.microsoft.com/office/word/2010/wordprocessingDrawing" xmlns:wp="http://schemas.openxmlformats.org/drawingml/2006/wordprocessingDrawing" xmlns:w10="urn:schemas-microsoft-com:office:word" xmlns:w="http://schemas.openxmlformats.org/wordprocessingml/2006/main" xmlns:w14="http://schemas.microsoft.com/office/word/2010/wordml" xmlns:w15="http://schemas.microsoft.com/office/word/2012/wordml" xmlns:w16cex="http://schemas.microsoft.com/office/word/2018/wordml/cex" xmlns:w16cid="http://schemas.microsoft.com/office/word/2016/wordml/cid" xmlns:w16="http://schemas.microsoft.com/office/word/2018/wordml" xmlns:w16se="http://schemas.microsoft.com/office/word/2015/wordml/symex" xmlns:wpg="http://schemas.microsoft.com/office/word/2010/wordprocessingGroup" xmlns:wpi="http://schemas.microsoft.com/office/word/2010/wordprocessingInk" xmlns:wne="http://schemas.microsoft.com/office/word/2006/wordml" xmlns:wps="http://schemas.microsoft.com/office/word/2010/wordprocessingShape" mc:Ignorable="w14 w15 w16se w16cid w16 w16cex wp14">
   <w:body>
     <w:p>
       <w:pPr>
@@ -28,7 +28,7 @@
         <mc:AlternateContent>
           <mc:Choice Requires="wps">
             <w:drawing>
-              <wp:anchor distT="0" distB="0" distL="114300" distR="114300" simplePos="0" relativeHeight="251663360" behindDoc="0" locked="1" layoutInCell="1" allowOverlap="1" wp14:anchorId="00141F6F" wp14:editId="1F069B5A">
+              <wp:anchor distT="0" distB="0" distL="114300" distR="114300" simplePos="0" relativeHeight="251663360" behindDoc="0" locked="1" layoutInCell="1" allowOverlap="1" wp14:anchorId="5D741D3F" wp14:editId="4A92EBC7">
                 <wp:simplePos x="0" y="0"/>
                 <wp:positionH relativeFrom="page">
                   <wp:align>center</wp:align>
@@ -98,7 +98,7 @@
           </mc:Choice>
           <mc:Fallback>
             <w:pict>
-              <v:rect id="Rechteck 2" o:spid="_x0000_s1026" alt="Titel: {&gt;PdfPlaceholder&lt;}" style="position:absolute;margin-left:0;margin-top:0;width:596.05pt;height:358.75pt;z-index:251663360;visibility:visible;mso-wrap-style:square;mso-width-percent:1000;mso-height-percent:1000;mso-wrap-distance-left:9pt;mso-wrap-distance-top:0;mso-wrap-distance-right:9pt;mso-wrap-distance-bottom:0;mso-position-horizontal:center;mso-position-horizontal-relative:page;mso-position-vertical:center;mso-position-vertical-relative:page;mso-width-percent:1000;mso-height-percent:1000;mso-width-relative:page;mso-height-relative:page;v-text-anchor:middle" o:gfxdata="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" fillcolor="white [3212]" stroked="f" strokeweight="2pt">
+              <v:rect w14:anchorId="2671702F" id="Rechteck 2" o:spid="_x0000_s1026" alt="Titel: {&gt;PdfPlaceholder&lt;}" style="position:absolute;margin-left:0;margin-top:0;width:596.05pt;height:358.75pt;z-index:251663360;visibility:visible;mso-wrap-style:square;mso-width-percent:1000;mso-height-percent:1000;mso-wrap-distance-left:9pt;mso-wrap-distance-top:0;mso-wrap-distance-right:9pt;mso-wrap-distance-bottom:0;mso-position-horizontal:center;mso-position-horizontal-relative:page;mso-position-vertical:center;mso-position-vertical-relative:page;mso-width-percent:1000;mso-height-percent:1000;mso-width-relative:page;mso-height-relative:page;v-text-anchor:middle" o:gfxdata="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" fillcolor="white [3212]" stroked="f" strokeweight="2pt">
                 <v:fill opacity="0"/>
                 <w10:wrap anchorx="page" anchory="page"/>
                 <w10:anchorlock/>
@@ -108,15 +108,7 @@
         </mc:AlternateContent>
       </w:r>
       <w:r>
-        <w:t>{{$</w:t>
-      </w:r>
-      <w:proofErr w:type="spellStart"/>
-      <w:r>
-        <w:t>pdfHeadings</w:t>
-      </w:r>
-      <w:proofErr w:type="spellEnd"/>
-      <w:r>
-        <w:t>}}</w:t>
+        <w:t>{{$pdfHeadings}}</w:t>
       </w:r>
     </w:p>
     <w:p>
@@ -129,7 +121,7 @@
           <w:lang w:eastAsia="de-DE"/>
         </w:rPr>
         <w:drawing>
-          <wp:anchor distT="0" distB="0" distL="114300" distR="114300" simplePos="0" relativeHeight="251662336" behindDoc="1" locked="0" layoutInCell="1" allowOverlap="1" wp14:anchorId="5B827DBF" wp14:editId="381EFCC0">
+          <wp:anchor distT="0" distB="0" distL="114300" distR="114300" simplePos="0" relativeHeight="251662336" behindDoc="1" locked="0" layoutInCell="1" allowOverlap="1" wp14:anchorId="016C0EBC" wp14:editId="297DE2D1">
             <wp:simplePos x="0" y="0"/>
             <wp:positionH relativeFrom="page">
               <wp:align>center</wp:align>
@@ -152,7 +144,7 @@
                     <pic:cNvPicPr/>
                   </pic:nvPicPr>
                   <pic:blipFill>
-                    <a:blip r:embed="rId9">
+                    <a:blip r:embed="rId8">
                       <a:extLst>
                         <a:ext uri="{28A0092B-C50C-407E-A947-70E740481C1C}">
                           <a14:useLocalDpi xmlns:a14="http://schemas.microsoft.com/office/drawing/2010/main" val="0"/>
@@ -208,7 +200,6 @@
       <w:r>
         <w:t xml:space="preserve"> {{$</w:t>
       </w:r>
-      <w:proofErr w:type="spellStart"/>
       <w:r>
         <w:t>p</w:t>
       </w:r>
@@ -218,7 +209,6 @@
       <w:r>
         <w:t>File</w:t>
       </w:r>
-      <w:proofErr w:type="spellEnd"/>
       <w:r>
         <w:t>}}</w:t>
       </w:r>
@@ -235,15 +225,7 @@
         <w:t xml:space="preserve"> {{</w:t>
       </w:r>
       <w:r>
-        <w:t>$</w:t>
-      </w:r>
-      <w:proofErr w:type="spellStart"/>
-      <w:r>
-        <w:t>pdfPageNumber</w:t>
-      </w:r>
-      <w:proofErr w:type="spellEnd"/>
-      <w:r>
-        <w:t>}}</w:t>
+        <w:t>$pdfPageNumber}}</w:t>
       </w:r>
       <w:r>
         <w:br/>
@@ -265,8 +247,6 @@
       <w:pPr>
         <w:keepLines/>
       </w:pPr>
-      <w:bookmarkStart w:id="0" w:name="_GoBack"/>
-      <w:bookmarkEnd w:id="0"/>
       <w:r>
         <w:rPr>
           <w:noProof/>
@@ -275,16 +255,16 @@
         <mc:AlternateContent>
           <mc:Choice Requires="wps">
             <w:drawing>
-              <wp:anchor distT="0" distB="0" distL="114300" distR="114300" simplePos="0" relativeHeight="251665408" behindDoc="0" locked="1" layoutInCell="1" allowOverlap="1" wp14:anchorId="6B7E7C8E" wp14:editId="6E7D5429">
+              <wp:anchor distT="0" distB="0" distL="114300" distR="114300" simplePos="0" relativeHeight="251665408" behindDoc="0" locked="1" layoutInCell="1" allowOverlap="1" wp14:anchorId="5D733F52" wp14:editId="6DC85137">
                 <wp:simplePos x="0" y="0"/>
                 <wp:positionH relativeFrom="rightMargin">
-                  <wp:align>right</wp:align>
+                  <wp:posOffset>235585</wp:posOffset>
                 </wp:positionH>
                 <wp:positionV relativeFrom="page">
-                  <wp:align>bottom</wp:align>
+                  <wp:posOffset>10553700</wp:posOffset>
                 </wp:positionV>
-                <wp:extent cx="663575" cy="113665"/>
-                <wp:effectExtent l="0" t="0" r="3175" b="635"/>
+                <wp:extent cx="663575" cy="142240"/>
+                <wp:effectExtent l="0" t="0" r="3175" b="10160"/>
                 <wp:wrapNone/>
                 <wp:docPr id="4" name="Textfeld 4"/>
                 <wp:cNvGraphicFramePr/>
@@ -295,7 +275,7 @@
                       <wps:spPr>
                         <a:xfrm>
                           <a:off x="0" y="0"/>
-                          <a:ext cx="663617" cy="113665"/>
+                          <a:ext cx="663575" cy="142240"/>
                         </a:xfrm>
                         <a:prstGeom prst="rect">
                           <a:avLst/>
@@ -444,11 +424,11 @@
           </mc:Choice>
           <mc:Fallback>
             <w:pict>
-              <v:shapetype id="_x0000_t202" coordsize="21600,21600" o:spt="202" path="m,l,21600r21600,l21600,xe">
+              <v:shapetype w14:anchorId="5D733F52" id="_x0000_t202" coordsize="21600,21600" o:spt="202" path="m,l,21600r21600,l21600,xe">
                 <v:stroke joinstyle="miter"/>
                 <v:path gradientshapeok="t" o:connecttype="rect"/>
               </v:shapetype>
-              <v:shape id="Textfeld 4" o:spid="_x0000_s1026" type="#_x0000_t202" style="position:absolute;margin-left:1.05pt;margin-top:0;width:52.25pt;height:8.95pt;z-index:251665408;visibility:visible;mso-wrap-style:square;mso-width-percent:0;mso-height-percent:0;mso-wrap-distance-left:9pt;mso-wrap-distance-top:0;mso-wrap-distance-right:9pt;mso-wrap-distance-bottom:0;mso-position-horizontal:right;mso-position-horizontal-relative:right-margin-area;mso-position-vertical:bottom;mso-position-vertical-relative:page;mso-width-percent:0;mso-height-percent:0;mso-width-relative:margin;mso-height-relative:margin;v-text-anchor:middle" o:gfxdata="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" filled="f" stroked="f" strokeweight=".5pt">
+              <v:shape id="Textfeld 4" o:spid="_x0000_s1026" type="#_x0000_t202" style="position:absolute;margin-left:18.55pt;margin-top:831pt;width:52.25pt;height:11.2pt;z-index:251665408;visibility:visible;mso-wrap-style:square;mso-width-percent:0;mso-height-percent:0;mso-wrap-distance-left:9pt;mso-wrap-distance-top:0;mso-wrap-distance-right:9pt;mso-wrap-distance-bottom:0;mso-position-horizontal:absolute;mso-position-horizontal-relative:right-margin-area;mso-position-vertical:absolute;mso-position-vertical-relative:page;mso-width-percent:0;mso-height-percent:0;mso-width-relative:margin;mso-height-relative:margin;v-text-anchor:middle" o:gfxdata="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" filled="f" stroked="f" strokeweight=".5pt">
                 <v:textbox inset="0,0,0,0">
                   <w:txbxContent>
                     <w:p>
@@ -562,12 +542,12 @@
       </w:r>
     </w:p>
     <w:sectPr>
-      <w:headerReference w:type="even" r:id="rId10"/>
-      <w:headerReference w:type="default" r:id="rId11"/>
-      <w:footerReference w:type="even" r:id="rId12"/>
-      <w:footerReference w:type="default" r:id="rId13"/>
-      <w:headerReference w:type="first" r:id="rId14"/>
-      <w:footerReference w:type="first" r:id="rId15"/>
+      <w:headerReference w:type="even" r:id="rId9"/>
+      <w:headerReference w:type="default" r:id="rId10"/>
+      <w:footerReference w:type="even" r:id="rId11"/>
+      <w:footerReference w:type="default" r:id="rId12"/>
+      <w:headerReference w:type="first" r:id="rId13"/>
+      <w:footerReference w:type="first" r:id="rId14"/>
       <w:pgSz w:w="11906" w:h="16838"/>
       <w:pgMar w:top="1417" w:right="1417" w:bottom="1134" w:left="1417" w:header="708" w:footer="708" w:gutter="0"/>
       <w:cols w:space="708"/>
@@ -578,7 +558,7 @@
 </file>
 
 <file path=word/endnotes.xml><?xml version="1.0" encoding="utf-8"?>
-<w:endnotes xmlns:wpc="http://schemas.microsoft.com/office/word/2010/wordprocessingCanvas" xmlns:mc="http://schemas.openxmlformats.org/markup-compatibility/2006" xmlns:o="urn:schemas-microsoft-com:office:office" xmlns:r="http://schemas.openxmlformats.org/officeDocument/2006/relationships" xmlns:m="http://schemas.openxmlformats.org/officeDocument/2006/math" xmlns:v="urn:schemas-microsoft-com:vml" xmlns:wp14="http://schemas.microsoft.com/office/word/2010/wordprocessingDrawing" xmlns:wp="http://schemas.openxmlformats.org/drawingml/2006/wordprocessingDrawing" xmlns:w10="urn:schemas-microsoft-com:office:word" xmlns:w="http://schemas.openxmlformats.org/wordprocessingml/2006/main" xmlns:w14="http://schemas.microsoft.com/office/word/2010/wordml" xmlns:wpg="http://schemas.microsoft.com/office/word/2010/wordprocessingGroup" xmlns:wpi="http://schemas.microsoft.com/office/word/2010/wordprocessingInk" xmlns:wne="http://schemas.microsoft.com/office/word/2006/wordml" xmlns:wps="http://schemas.microsoft.com/office/word/2010/wordprocessingShape" mc:Ignorable="w14 wp14">
+<w:endnotes xmlns:wpc="http://schemas.microsoft.com/office/word/2010/wordprocessingCanvas" xmlns:cx="http://schemas.microsoft.com/office/drawing/2014/chartex" xmlns:cx1="http://schemas.microsoft.com/office/drawing/2015/9/8/chartex" xmlns:cx2="http://schemas.microsoft.com/office/drawing/2015/10/21/chartex" xmlns:cx3="http://schemas.microsoft.com/office/drawing/2016/5/9/chartex" xmlns:cx4="http://schemas.microsoft.com/office/drawing/2016/5/10/chartex" xmlns:cx5="http://schemas.microsoft.com/office/drawing/2016/5/11/chartex" xmlns:cx6="http://schemas.microsoft.com/office/drawing/2016/5/12/chartex" xmlns:cx7="http://schemas.microsoft.com/office/drawing/2016/5/13/chartex" xmlns:cx8="http://schemas.microsoft.com/office/drawing/2016/5/14/chartex" xmlns:mc="http://schemas.openxmlformats.org/markup-compatibility/2006" xmlns:aink="http://schemas.microsoft.com/office/drawing/2016/ink" xmlns:am3d="http://schemas.microsoft.com/office/drawing/2017/model3d" xmlns:o="urn:schemas-microsoft-com:office:office" xmlns:r="http://schemas.openxmlformats.org/officeDocument/2006/relationships" xmlns:m="http://schemas.openxmlformats.org/officeDocument/2006/math" xmlns:v="urn:schemas-microsoft-com:vml" xmlns:wp14="http://schemas.microsoft.com/office/word/2010/wordprocessingDrawing" xmlns:wp="http://schemas.openxmlformats.org/drawingml/2006/wordprocessingDrawing" xmlns:w10="urn:schemas-microsoft-com:office:word" xmlns:w="http://schemas.openxmlformats.org/wordprocessingml/2006/main" xmlns:w14="http://schemas.microsoft.com/office/word/2010/wordml" xmlns:w15="http://schemas.microsoft.com/office/word/2012/wordml" xmlns:w16cex="http://schemas.microsoft.com/office/word/2018/wordml/cex" xmlns:w16cid="http://schemas.microsoft.com/office/word/2016/wordml/cid" xmlns:w16="http://schemas.microsoft.com/office/word/2018/wordml" xmlns:w16se="http://schemas.microsoft.com/office/word/2015/wordml/symex" xmlns:wpg="http://schemas.microsoft.com/office/word/2010/wordprocessingGroup" xmlns:wpi="http://schemas.microsoft.com/office/word/2010/wordprocessingInk" xmlns:wne="http://schemas.microsoft.com/office/word/2006/wordml" xmlns:wps="http://schemas.microsoft.com/office/word/2010/wordprocessingShape" mc:Ignorable="w14 w15 w16se w16cid w16 w16cex wp14">
   <w:endnote w:type="separator" w:id="-1">
     <w:p>
       <w:pPr>
@@ -603,7 +583,7 @@
 </file>
 
 <file path=word/footer1.xml><?xml version="1.0" encoding="utf-8"?>
-<w:ftr xmlns:wpc="http://schemas.microsoft.com/office/word/2010/wordprocessingCanvas" xmlns:mc="http://schemas.openxmlformats.org/markup-compatibility/2006" xmlns:o="urn:schemas-microsoft-com:office:office" xmlns:r="http://schemas.openxmlformats.org/officeDocument/2006/relationships" xmlns:m="http://schemas.openxmlformats.org/officeDocument/2006/math" xmlns:v="urn:schemas-microsoft-com:vml" xmlns:wp14="http://schemas.microsoft.com/office/word/2010/wordprocessingDrawing" xmlns:wp="http://schemas.openxmlformats.org/drawingml/2006/wordprocessingDrawing" xmlns:w10="urn:schemas-microsoft-com:office:word" xmlns:w="http://schemas.openxmlformats.org/wordprocessingml/2006/main" xmlns:w14="http://schemas.microsoft.com/office/word/2010/wordml" xmlns:wpg="http://schemas.microsoft.com/office/word/2010/wordprocessingGroup" xmlns:wpi="http://schemas.microsoft.com/office/word/2010/wordprocessingInk" xmlns:wne="http://schemas.microsoft.com/office/word/2006/wordml" xmlns:wps="http://schemas.microsoft.com/office/word/2010/wordprocessingShape" mc:Ignorable="w14 wp14">
+<w:ftr xmlns:wpc="http://schemas.microsoft.com/office/word/2010/wordprocessingCanvas" xmlns:cx="http://schemas.microsoft.com/office/drawing/2014/chartex" xmlns:cx1="http://schemas.microsoft.com/office/drawing/2015/9/8/chartex" xmlns:cx2="http://schemas.microsoft.com/office/drawing/2015/10/21/chartex" xmlns:cx3="http://schemas.microsoft.com/office/drawing/2016/5/9/chartex" xmlns:cx4="http://schemas.microsoft.com/office/drawing/2016/5/10/chartex" xmlns:cx5="http://schemas.microsoft.com/office/drawing/2016/5/11/chartex" xmlns:cx6="http://schemas.microsoft.com/office/drawing/2016/5/12/chartex" xmlns:cx7="http://schemas.microsoft.com/office/drawing/2016/5/13/chartex" xmlns:cx8="http://schemas.microsoft.com/office/drawing/2016/5/14/chartex" xmlns:mc="http://schemas.openxmlformats.org/markup-compatibility/2006" xmlns:aink="http://schemas.microsoft.com/office/drawing/2016/ink" xmlns:am3d="http://schemas.microsoft.com/office/drawing/2017/model3d" xmlns:o="urn:schemas-microsoft-com:office:office" xmlns:r="http://schemas.openxmlformats.org/officeDocument/2006/relationships" xmlns:m="http://schemas.openxmlformats.org/officeDocument/2006/math" xmlns:v="urn:schemas-microsoft-com:vml" xmlns:wp14="http://schemas.microsoft.com/office/word/2010/wordprocessingDrawing" xmlns:wp="http://schemas.openxmlformats.org/drawingml/2006/wordprocessingDrawing" xmlns:w10="urn:schemas-microsoft-com:office:word" xmlns:w="http://schemas.openxmlformats.org/wordprocessingml/2006/main" xmlns:w14="http://schemas.microsoft.com/office/word/2010/wordml" xmlns:w15="http://schemas.microsoft.com/office/word/2012/wordml" xmlns:w16cex="http://schemas.microsoft.com/office/word/2018/wordml/cex" xmlns:w16cid="http://schemas.microsoft.com/office/word/2016/wordml/cid" xmlns:w16="http://schemas.microsoft.com/office/word/2018/wordml" xmlns:w16se="http://schemas.microsoft.com/office/word/2015/wordml/symex" xmlns:wpg="http://schemas.microsoft.com/office/word/2010/wordprocessingGroup" xmlns:wpi="http://schemas.microsoft.com/office/word/2010/wordprocessingInk" xmlns:wne="http://schemas.microsoft.com/office/word/2006/wordml" xmlns:wps="http://schemas.microsoft.com/office/word/2010/wordprocessingShape" mc:Ignorable="w14 w15 w16se w16cid w16 w16cex wp14">
   <w:p>
     <w:pPr>
       <w:pStyle w:val="Fuzeile"/>
@@ -613,7 +593,7 @@
 </file>
 
 <file path=word/footer2.xml><?xml version="1.0" encoding="utf-8"?>
-<w:ftr xmlns:wpc="http://schemas.microsoft.com/office/word/2010/wordprocessingCanvas" xmlns:mc="http://schemas.openxmlformats.org/markup-compatibility/2006" xmlns:o="urn:schemas-microsoft-com:office:office" xmlns:r="http://schemas.openxmlformats.org/officeDocument/2006/relationships" xmlns:m="http://schemas.openxmlformats.org/officeDocument/2006/math" xmlns:v="urn:schemas-microsoft-com:vml" xmlns:wp14="http://schemas.microsoft.com/office/word/2010/wordprocessingDrawing" xmlns:wp="http://schemas.openxmlformats.org/drawingml/2006/wordprocessingDrawing" xmlns:w10="urn:schemas-microsoft-com:office:word" xmlns:w="http://schemas.openxmlformats.org/wordprocessingml/2006/main" xmlns:w14="http://schemas.microsoft.com/office/word/2010/wordml" xmlns:wpg="http://schemas.microsoft.com/office/word/2010/wordprocessingGroup" xmlns:wpi="http://schemas.microsoft.com/office/word/2010/wordprocessingInk" xmlns:wne="http://schemas.microsoft.com/office/word/2006/wordml" xmlns:wps="http://schemas.microsoft.com/office/word/2010/wordprocessingShape" mc:Ignorable="w14 wp14">
+<w:ftr xmlns:wpc="http://schemas.microsoft.com/office/word/2010/wordprocessingCanvas" xmlns:cx="http://schemas.microsoft.com/office/drawing/2014/chartex" xmlns:cx1="http://schemas.microsoft.com/office/drawing/2015/9/8/chartex" xmlns:cx2="http://schemas.microsoft.com/office/drawing/2015/10/21/chartex" xmlns:cx3="http://schemas.microsoft.com/office/drawing/2016/5/9/chartex" xmlns:cx4="http://schemas.microsoft.com/office/drawing/2016/5/10/chartex" xmlns:cx5="http://schemas.microsoft.com/office/drawing/2016/5/11/chartex" xmlns:cx6="http://schemas.microsoft.com/office/drawing/2016/5/12/chartex" xmlns:cx7="http://schemas.microsoft.com/office/drawing/2016/5/13/chartex" xmlns:cx8="http://schemas.microsoft.com/office/drawing/2016/5/14/chartex" xmlns:mc="http://schemas.openxmlformats.org/markup-compatibility/2006" xmlns:aink="http://schemas.microsoft.com/office/drawing/2016/ink" xmlns:am3d="http://schemas.microsoft.com/office/drawing/2017/model3d" xmlns:o="urn:schemas-microsoft-com:office:office" xmlns:r="http://schemas.openxmlformats.org/officeDocument/2006/relationships" xmlns:m="http://schemas.openxmlformats.org/officeDocument/2006/math" xmlns:v="urn:schemas-microsoft-com:vml" xmlns:wp14="http://schemas.microsoft.com/office/word/2010/wordprocessingDrawing" xmlns:wp="http://schemas.openxmlformats.org/drawingml/2006/wordprocessingDrawing" xmlns:w10="urn:schemas-microsoft-com:office:word" xmlns:w="http://schemas.openxmlformats.org/wordprocessingml/2006/main" xmlns:w14="http://schemas.microsoft.com/office/word/2010/wordml" xmlns:w15="http://schemas.microsoft.com/office/word/2012/wordml" xmlns:w16cex="http://schemas.microsoft.com/office/word/2018/wordml/cex" xmlns:w16cid="http://schemas.microsoft.com/office/word/2016/wordml/cid" xmlns:w16="http://schemas.microsoft.com/office/word/2018/wordml" xmlns:w16se="http://schemas.microsoft.com/office/word/2015/wordml/symex" xmlns:wpg="http://schemas.microsoft.com/office/word/2010/wordprocessingGroup" xmlns:wpi="http://schemas.microsoft.com/office/word/2010/wordprocessingInk" xmlns:wne="http://schemas.microsoft.com/office/word/2006/wordml" xmlns:wps="http://schemas.microsoft.com/office/word/2010/wordprocessingShape" mc:Ignorable="w14 w15 w16se w16cid w16 w16cex wp14">
   <w:p>
     <w:pPr>
       <w:pStyle w:val="Fuzeile"/>
@@ -623,7 +603,7 @@
 </file>
 
 <file path=word/footer3.xml><?xml version="1.0" encoding="utf-8"?>
-<w:ftr xmlns:wpc="http://schemas.microsoft.com/office/word/2010/wordprocessingCanvas" xmlns:mc="http://schemas.openxmlformats.org/markup-compatibility/2006" xmlns:o="urn:schemas-microsoft-com:office:office" xmlns:r="http://schemas.openxmlformats.org/officeDocument/2006/relationships" xmlns:m="http://schemas.openxmlformats.org/officeDocument/2006/math" xmlns:v="urn:schemas-microsoft-com:vml" xmlns:wp14="http://schemas.microsoft.com/office/word/2010/wordprocessingDrawing" xmlns:wp="http://schemas.openxmlformats.org/drawingml/2006/wordprocessingDrawing" xmlns:w10="urn:schemas-microsoft-com:office:word" xmlns:w="http://schemas.openxmlformats.org/wordprocessingml/2006/main" xmlns:w14="http://schemas.microsoft.com/office/word/2010/wordml" xmlns:wpg="http://schemas.microsoft.com/office/word/2010/wordprocessingGroup" xmlns:wpi="http://schemas.microsoft.com/office/word/2010/wordprocessingInk" xmlns:wne="http://schemas.microsoft.com/office/word/2006/wordml" xmlns:wps="http://schemas.microsoft.com/office/word/2010/wordprocessingShape" mc:Ignorable="w14 wp14">
+<w:ftr xmlns:wpc="http://schemas.microsoft.com/office/word/2010/wordprocessingCanvas" xmlns:cx="http://schemas.microsoft.com/office/drawing/2014/chartex" xmlns:cx1="http://schemas.microsoft.com/office/drawing/2015/9/8/chartex" xmlns:cx2="http://schemas.microsoft.com/office/drawing/2015/10/21/chartex" xmlns:cx3="http://schemas.microsoft.com/office/drawing/2016/5/9/chartex" xmlns:cx4="http://schemas.microsoft.com/office/drawing/2016/5/10/chartex" xmlns:cx5="http://schemas.microsoft.com/office/drawing/2016/5/11/chartex" xmlns:cx6="http://schemas.microsoft.com/office/drawing/2016/5/12/chartex" xmlns:cx7="http://schemas.microsoft.com/office/drawing/2016/5/13/chartex" xmlns:cx8="http://schemas.microsoft.com/office/drawing/2016/5/14/chartex" xmlns:mc="http://schemas.openxmlformats.org/markup-compatibility/2006" xmlns:aink="http://schemas.microsoft.com/office/drawing/2016/ink" xmlns:am3d="http://schemas.microsoft.com/office/drawing/2017/model3d" xmlns:o="urn:schemas-microsoft-com:office:office" xmlns:r="http://schemas.openxmlformats.org/officeDocument/2006/relationships" xmlns:m="http://schemas.openxmlformats.org/officeDocument/2006/math" xmlns:v="urn:schemas-microsoft-com:vml" xmlns:wp14="http://schemas.microsoft.com/office/word/2010/wordprocessingDrawing" xmlns:wp="http://schemas.openxmlformats.org/drawingml/2006/wordprocessingDrawing" xmlns:w10="urn:schemas-microsoft-com:office:word" xmlns:w="http://schemas.openxmlformats.org/wordprocessingml/2006/main" xmlns:w14="http://schemas.microsoft.com/office/word/2010/wordml" xmlns:w15="http://schemas.microsoft.com/office/word/2012/wordml" xmlns:w16cex="http://schemas.microsoft.com/office/word/2018/wordml/cex" xmlns:w16cid="http://schemas.microsoft.com/office/word/2016/wordml/cid" xmlns:w16="http://schemas.microsoft.com/office/word/2018/wordml" xmlns:w16se="http://schemas.microsoft.com/office/word/2015/wordml/symex" xmlns:wpg="http://schemas.microsoft.com/office/word/2010/wordprocessingGroup" xmlns:wpi="http://schemas.microsoft.com/office/word/2010/wordprocessingInk" xmlns:wne="http://schemas.microsoft.com/office/word/2006/wordml" xmlns:wps="http://schemas.microsoft.com/office/word/2010/wordprocessingShape" mc:Ignorable="w14 w15 w16se w16cid w16 w16cex wp14">
   <w:p>
     <w:pPr>
       <w:pStyle w:val="Fuzeile"/>
@@ -633,7 +613,7 @@
 </file>
 
 <file path=word/footnotes.xml><?xml version="1.0" encoding="utf-8"?>
-<w:footnotes xmlns:wpc="http://schemas.microsoft.com/office/word/2010/wordprocessingCanvas" xmlns:mc="http://schemas.openxmlformats.org/markup-compatibility/2006" xmlns:o="urn:schemas-microsoft-com:office:office" xmlns:r="http://schemas.openxmlformats.org/officeDocument/2006/relationships" xmlns:m="http://schemas.openxmlformats.org/officeDocument/2006/math" xmlns:v="urn:schemas-microsoft-com:vml" xmlns:wp14="http://schemas.microsoft.com/office/word/2010/wordprocessingDrawing" xmlns:wp="http://schemas.openxmlformats.org/drawingml/2006/wordprocessingDrawing" xmlns:w10="urn:schemas-microsoft-com:office:word" xmlns:w="http://schemas.openxmlformats.org/wordprocessingml/2006/main" xmlns:w14="http://schemas.microsoft.com/office/word/2010/wordml" xmlns:wpg="http://schemas.microsoft.com/office/word/2010/wordprocessingGroup" xmlns:wpi="http://schemas.microsoft.com/office/word/2010/wordprocessingInk" xmlns:wne="http://schemas.microsoft.com/office/word/2006/wordml" xmlns:wps="http://schemas.microsoft.com/office/word/2010/wordprocessingShape" mc:Ignorable="w14 wp14">
+<w:footnotes xmlns:wpc="http://schemas.microsoft.com/office/word/2010/wordprocessingCanvas" xmlns:cx="http://schemas.microsoft.com/office/drawing/2014/chartex" xmlns:cx1="http://schemas.microsoft.com/office/drawing/2015/9/8/chartex" xmlns:cx2="http://schemas.microsoft.com/office/drawing/2015/10/21/chartex" xmlns:cx3="http://schemas.microsoft.com/office/drawing/2016/5/9/chartex" xmlns:cx4="http://schemas.microsoft.com/office/drawing/2016/5/10/chartex" xmlns:cx5="http://schemas.microsoft.com/office/drawing/2016/5/11/chartex" xmlns:cx6="http://schemas.microsoft.com/office/drawing/2016/5/12/chartex" xmlns:cx7="http://schemas.microsoft.com/office/drawing/2016/5/13/chartex" xmlns:cx8="http://schemas.microsoft.com/office/drawing/2016/5/14/chartex" xmlns:mc="http://schemas.openxmlformats.org/markup-compatibility/2006" xmlns:aink="http://schemas.microsoft.com/office/drawing/2016/ink" xmlns:am3d="http://schemas.microsoft.com/office/drawing/2017/model3d" xmlns:o="urn:schemas-microsoft-com:office:office" xmlns:r="http://schemas.openxmlformats.org/officeDocument/2006/relationships" xmlns:m="http://schemas.openxmlformats.org/officeDocument/2006/math" xmlns:v="urn:schemas-microsoft-com:vml" xmlns:wp14="http://schemas.microsoft.com/office/word/2010/wordprocessingDrawing" xmlns:wp="http://schemas.openxmlformats.org/drawingml/2006/wordprocessingDrawing" xmlns:w10="urn:schemas-microsoft-com:office:word" xmlns:w="http://schemas.openxmlformats.org/wordprocessingml/2006/main" xmlns:w14="http://schemas.microsoft.com/office/word/2010/wordml" xmlns:w15="http://schemas.microsoft.com/office/word/2012/wordml" xmlns:w16cex="http://schemas.microsoft.com/office/word/2018/wordml/cex" xmlns:w16cid="http://schemas.microsoft.com/office/word/2016/wordml/cid" xmlns:w16="http://schemas.microsoft.com/office/word/2018/wordml" xmlns:w16se="http://schemas.microsoft.com/office/word/2015/wordml/symex" xmlns:wpg="http://schemas.microsoft.com/office/word/2010/wordprocessingGroup" xmlns:wpi="http://schemas.microsoft.com/office/word/2010/wordprocessingInk" xmlns:wne="http://schemas.microsoft.com/office/word/2006/wordml" xmlns:wps="http://schemas.microsoft.com/office/word/2010/wordprocessingShape" mc:Ignorable="w14 w15 w16se w16cid w16 w16cex wp14">
   <w:footnote w:type="separator" w:id="-1">
     <w:p>
       <w:pPr>
@@ -658,7 +638,7 @@
 </file>
 
 <file path=word/header1.xml><?xml version="1.0" encoding="utf-8"?>
-<w:hdr xmlns:wpc="http://schemas.microsoft.com/office/word/2010/wordprocessingCanvas" xmlns:mc="http://schemas.openxmlformats.org/markup-compatibility/2006" xmlns:o="urn:schemas-microsoft-com:office:office" xmlns:r="http://schemas.openxmlformats.org/officeDocument/2006/relationships" xmlns:m="http://schemas.openxmlformats.org/officeDocument/2006/math" xmlns:v="urn:schemas-microsoft-com:vml" xmlns:wp14="http://schemas.microsoft.com/office/word/2010/wordprocessingDrawing" xmlns:wp="http://schemas.openxmlformats.org/drawingml/2006/wordprocessingDrawing" xmlns:w10="urn:schemas-microsoft-com:office:word" xmlns:w="http://schemas.openxmlformats.org/wordprocessingml/2006/main" xmlns:w14="http://schemas.microsoft.com/office/word/2010/wordml" xmlns:wpg="http://schemas.microsoft.com/office/word/2010/wordprocessingGroup" xmlns:wpi="http://schemas.microsoft.com/office/word/2010/wordprocessingInk" xmlns:wne="http://schemas.microsoft.com/office/word/2006/wordml" xmlns:wps="http://schemas.microsoft.com/office/word/2010/wordprocessingShape" mc:Ignorable="w14 wp14">
+<w:hdr xmlns:wpc="http://schemas.microsoft.com/office/word/2010/wordprocessingCanvas" xmlns:cx="http://schemas.microsoft.com/office/drawing/2014/chartex" xmlns:cx1="http://schemas.microsoft.com/office/drawing/2015/9/8/chartex" xmlns:cx2="http://schemas.microsoft.com/office/drawing/2015/10/21/chartex" xmlns:cx3="http://schemas.microsoft.com/office/drawing/2016/5/9/chartex" xmlns:cx4="http://schemas.microsoft.com/office/drawing/2016/5/10/chartex" xmlns:cx5="http://schemas.microsoft.com/office/drawing/2016/5/11/chartex" xmlns:cx6="http://schemas.microsoft.com/office/drawing/2016/5/12/chartex" xmlns:cx7="http://schemas.microsoft.com/office/drawing/2016/5/13/chartex" xmlns:cx8="http://schemas.microsoft.com/office/drawing/2016/5/14/chartex" xmlns:mc="http://schemas.openxmlformats.org/markup-compatibility/2006" xmlns:aink="http://schemas.microsoft.com/office/drawing/2016/ink" xmlns:am3d="http://schemas.microsoft.com/office/drawing/2017/model3d" xmlns:o="urn:schemas-microsoft-com:office:office" xmlns:r="http://schemas.openxmlformats.org/officeDocument/2006/relationships" xmlns:m="http://schemas.openxmlformats.org/officeDocument/2006/math" xmlns:v="urn:schemas-microsoft-com:vml" xmlns:wp14="http://schemas.microsoft.com/office/word/2010/wordprocessingDrawing" xmlns:wp="http://schemas.openxmlformats.org/drawingml/2006/wordprocessingDrawing" xmlns:w10="urn:schemas-microsoft-com:office:word" xmlns:w="http://schemas.openxmlformats.org/wordprocessingml/2006/main" xmlns:w14="http://schemas.microsoft.com/office/word/2010/wordml" xmlns:w15="http://schemas.microsoft.com/office/word/2012/wordml" xmlns:w16cex="http://schemas.microsoft.com/office/word/2018/wordml/cex" xmlns:w16cid="http://schemas.microsoft.com/office/word/2016/wordml/cid" xmlns:w16="http://schemas.microsoft.com/office/word/2018/wordml" xmlns:w16se="http://schemas.microsoft.com/office/word/2015/wordml/symex" xmlns:wpg="http://schemas.microsoft.com/office/word/2010/wordprocessingGroup" xmlns:wpi="http://schemas.microsoft.com/office/word/2010/wordprocessingInk" xmlns:wne="http://schemas.microsoft.com/office/word/2006/wordml" xmlns:wps="http://schemas.microsoft.com/office/word/2010/wordprocessingShape" mc:Ignorable="w14 w15 w16se w16cid w16 w16cex wp14">
   <w:p>
     <w:pPr>
       <w:pStyle w:val="Kopfzeile"/>
@@ -668,7 +648,7 @@
 </file>
 
 <file path=word/header2.xml><?xml version="1.0" encoding="utf-8"?>
-<w:hdr xmlns:wpc="http://schemas.microsoft.com/office/word/2010/wordprocessingCanvas" xmlns:mc="http://schemas.openxmlformats.org/markup-compatibility/2006" xmlns:o="urn:schemas-microsoft-com:office:office" xmlns:r="http://schemas.openxmlformats.org/officeDocument/2006/relationships" xmlns:m="http://schemas.openxmlformats.org/officeDocument/2006/math" xmlns:v="urn:schemas-microsoft-com:vml" xmlns:wp14="http://schemas.microsoft.com/office/word/2010/wordprocessingDrawing" xmlns:wp="http://schemas.openxmlformats.org/drawingml/2006/wordprocessingDrawing" xmlns:w10="urn:schemas-microsoft-com:office:word" xmlns:w="http://schemas.openxmlformats.org/wordprocessingml/2006/main" xmlns:w14="http://schemas.microsoft.com/office/word/2010/wordml" xmlns:wpg="http://schemas.microsoft.com/office/word/2010/wordprocessingGroup" xmlns:wpi="http://schemas.microsoft.com/office/word/2010/wordprocessingInk" xmlns:wne="http://schemas.microsoft.com/office/word/2006/wordml" xmlns:wps="http://schemas.microsoft.com/office/word/2010/wordprocessingShape" mc:Ignorable="w14 wp14">
+<w:hdr xmlns:wpc="http://schemas.microsoft.com/office/word/2010/wordprocessingCanvas" xmlns:cx="http://schemas.microsoft.com/office/drawing/2014/chartex" xmlns:cx1="http://schemas.microsoft.com/office/drawing/2015/9/8/chartex" xmlns:cx2="http://schemas.microsoft.com/office/drawing/2015/10/21/chartex" xmlns:cx3="http://schemas.microsoft.com/office/drawing/2016/5/9/chartex" xmlns:cx4="http://schemas.microsoft.com/office/drawing/2016/5/10/chartex" xmlns:cx5="http://schemas.microsoft.com/office/drawing/2016/5/11/chartex" xmlns:cx6="http://schemas.microsoft.com/office/drawing/2016/5/12/chartex" xmlns:cx7="http://schemas.microsoft.com/office/drawing/2016/5/13/chartex" xmlns:cx8="http://schemas.microsoft.com/office/drawing/2016/5/14/chartex" xmlns:mc="http://schemas.openxmlformats.org/markup-compatibility/2006" xmlns:aink="http://schemas.microsoft.com/office/drawing/2016/ink" xmlns:am3d="http://schemas.microsoft.com/office/drawing/2017/model3d" xmlns:o="urn:schemas-microsoft-com:office:office" xmlns:r="http://schemas.openxmlformats.org/officeDocument/2006/relationships" xmlns:m="http://schemas.openxmlformats.org/officeDocument/2006/math" xmlns:v="urn:schemas-microsoft-com:vml" xmlns:wp14="http://schemas.microsoft.com/office/word/2010/wordprocessingDrawing" xmlns:wp="http://schemas.openxmlformats.org/drawingml/2006/wordprocessingDrawing" xmlns:w10="urn:schemas-microsoft-com:office:word" xmlns:w="http://schemas.openxmlformats.org/wordprocessingml/2006/main" xmlns:w14="http://schemas.microsoft.com/office/word/2010/wordml" xmlns:w15="http://schemas.microsoft.com/office/word/2012/wordml" xmlns:w16cex="http://schemas.microsoft.com/office/word/2018/wordml/cex" xmlns:w16cid="http://schemas.microsoft.com/office/word/2016/wordml/cid" xmlns:w16="http://schemas.microsoft.com/office/word/2018/wordml" xmlns:w16se="http://schemas.microsoft.com/office/word/2015/wordml/symex" xmlns:wpg="http://schemas.microsoft.com/office/word/2010/wordprocessingGroup" xmlns:wpi="http://schemas.microsoft.com/office/word/2010/wordprocessingInk" xmlns:wne="http://schemas.microsoft.com/office/word/2006/wordml" xmlns:wps="http://schemas.microsoft.com/office/word/2010/wordprocessingShape" mc:Ignorable="w14 w15 w16se w16cid w16 w16cex wp14">
   <w:p>
     <w:pPr>
       <w:pStyle w:val="Kopfzeile"/>
@@ -678,7 +658,7 @@
 </file>
 
 <file path=word/header3.xml><?xml version="1.0" encoding="utf-8"?>
-<w:hdr xmlns:wpc="http://schemas.microsoft.com/office/word/2010/wordprocessingCanvas" xmlns:mc="http://schemas.openxmlformats.org/markup-compatibility/2006" xmlns:o="urn:schemas-microsoft-com:office:office" xmlns:r="http://schemas.openxmlformats.org/officeDocument/2006/relationships" xmlns:m="http://schemas.openxmlformats.org/officeDocument/2006/math" xmlns:v="urn:schemas-microsoft-com:vml" xmlns:wp14="http://schemas.microsoft.com/office/word/2010/wordprocessingDrawing" xmlns:wp="http://schemas.openxmlformats.org/drawingml/2006/wordprocessingDrawing" xmlns:w10="urn:schemas-microsoft-com:office:word" xmlns:w="http://schemas.openxmlformats.org/wordprocessingml/2006/main" xmlns:w14="http://schemas.microsoft.com/office/word/2010/wordml" xmlns:wpg="http://schemas.microsoft.com/office/word/2010/wordprocessingGroup" xmlns:wpi="http://schemas.microsoft.com/office/word/2010/wordprocessingInk" xmlns:wne="http://schemas.microsoft.com/office/word/2006/wordml" xmlns:wps="http://schemas.microsoft.com/office/word/2010/wordprocessingShape" mc:Ignorable="w14 wp14">
+<w:hdr xmlns:wpc="http://schemas.microsoft.com/office/word/2010/wordprocessingCanvas" xmlns:cx="http://schemas.microsoft.com/office/drawing/2014/chartex" xmlns:cx1="http://schemas.microsoft.com/office/drawing/2015/9/8/chartex" xmlns:cx2="http://schemas.microsoft.com/office/drawing/2015/10/21/chartex" xmlns:cx3="http://schemas.microsoft.com/office/drawing/2016/5/9/chartex" xmlns:cx4="http://schemas.microsoft.com/office/drawing/2016/5/10/chartex" xmlns:cx5="http://schemas.microsoft.com/office/drawing/2016/5/11/chartex" xmlns:cx6="http://schemas.microsoft.com/office/drawing/2016/5/12/chartex" xmlns:cx7="http://schemas.microsoft.com/office/drawing/2016/5/13/chartex" xmlns:cx8="http://schemas.microsoft.com/office/drawing/2016/5/14/chartex" xmlns:mc="http://schemas.openxmlformats.org/markup-compatibility/2006" xmlns:aink="http://schemas.microsoft.com/office/drawing/2016/ink" xmlns:am3d="http://schemas.microsoft.com/office/drawing/2017/model3d" xmlns:o="urn:schemas-microsoft-com:office:office" xmlns:r="http://schemas.openxmlformats.org/officeDocument/2006/relationships" xmlns:m="http://schemas.openxmlformats.org/officeDocument/2006/math" xmlns:v="urn:schemas-microsoft-com:vml" xmlns:wp14="http://schemas.microsoft.com/office/word/2010/wordprocessingDrawing" xmlns:wp="http://schemas.openxmlformats.org/drawingml/2006/wordprocessingDrawing" xmlns:w10="urn:schemas-microsoft-com:office:word" xmlns:w="http://schemas.openxmlformats.org/wordprocessingml/2006/main" xmlns:w14="http://schemas.microsoft.com/office/word/2010/wordml" xmlns:w15="http://schemas.microsoft.com/office/word/2012/wordml" xmlns:w16cex="http://schemas.microsoft.com/office/word/2018/wordml/cex" xmlns:w16cid="http://schemas.microsoft.com/office/word/2016/wordml/cid" xmlns:w16="http://schemas.microsoft.com/office/word/2018/wordml" xmlns:w16se="http://schemas.microsoft.com/office/word/2015/wordml/symex" xmlns:wpg="http://schemas.microsoft.com/office/word/2010/wordprocessingGroup" xmlns:wpi="http://schemas.microsoft.com/office/word/2010/wordprocessingInk" xmlns:wne="http://schemas.microsoft.com/office/word/2006/wordml" xmlns:wps="http://schemas.microsoft.com/office/word/2010/wordprocessingShape" mc:Ignorable="w14 w15 w16se w16cid w16 w16cex wp14">
   <w:p>
     <w:pPr>
       <w:pStyle w:val="Kopfzeile"/>
@@ -688,8 +668,8 @@
 </file>
 
 <file path=word/numbering.xml><?xml version="1.0" encoding="utf-8"?>
-<w:numbering xmlns:wpc="http://schemas.microsoft.com/office/word/2010/wordprocessingCanvas" xmlns:mc="http://schemas.openxmlformats.org/markup-compatibility/2006" xmlns:o="urn:schemas-microsoft-com:office:office" xmlns:r="http://schemas.openxmlformats.org/officeDocument/2006/relationships" xmlns:m="http://schemas.openxmlformats.org/officeDocument/2006/math" xmlns:v="urn:schemas-microsoft-com:vml" xmlns:wp14="http://schemas.microsoft.com/office/word/2010/wordprocessingDrawing" xmlns:wp="http://schemas.openxmlformats.org/drawingml/2006/wordprocessingDrawing" xmlns:w10="urn:schemas-microsoft-com:office:word" xmlns:w="http://schemas.openxmlformats.org/wordprocessingml/2006/main" xmlns:w14="http://schemas.microsoft.com/office/word/2010/wordml" xmlns:wpg="http://schemas.microsoft.com/office/word/2010/wordprocessingGroup" xmlns:wpi="http://schemas.microsoft.com/office/word/2010/wordprocessingInk" xmlns:wne="http://schemas.microsoft.com/office/word/2006/wordml" xmlns:wps="http://schemas.microsoft.com/office/word/2010/wordprocessingShape" mc:Ignorable="w14 wp14">
-  <w:abstractNum w:abstractNumId="0">
+<w:numbering xmlns:wpc="http://schemas.microsoft.com/office/word/2010/wordprocessingCanvas" xmlns:cx="http://schemas.microsoft.com/office/drawing/2014/chartex" xmlns:cx1="http://schemas.microsoft.com/office/drawing/2015/9/8/chartex" xmlns:cx2="http://schemas.microsoft.com/office/drawing/2015/10/21/chartex" xmlns:cx3="http://schemas.microsoft.com/office/drawing/2016/5/9/chartex" xmlns:cx4="http://schemas.microsoft.com/office/drawing/2016/5/10/chartex" xmlns:cx5="http://schemas.microsoft.com/office/drawing/2016/5/11/chartex" xmlns:cx6="http://schemas.microsoft.com/office/drawing/2016/5/12/chartex" xmlns:cx7="http://schemas.microsoft.com/office/drawing/2016/5/13/chartex" xmlns:cx8="http://schemas.microsoft.com/office/drawing/2016/5/14/chartex" xmlns:mc="http://schemas.openxmlformats.org/markup-compatibility/2006" xmlns:aink="http://schemas.microsoft.com/office/drawing/2016/ink" xmlns:am3d="http://schemas.microsoft.com/office/drawing/2017/model3d" xmlns:o="urn:schemas-microsoft-com:office:office" xmlns:r="http://schemas.openxmlformats.org/officeDocument/2006/relationships" xmlns:m="http://schemas.openxmlformats.org/officeDocument/2006/math" xmlns:v="urn:schemas-microsoft-com:vml" xmlns:wp14="http://schemas.microsoft.com/office/word/2010/wordprocessingDrawing" xmlns:wp="http://schemas.openxmlformats.org/drawingml/2006/wordprocessingDrawing" xmlns:w10="urn:schemas-microsoft-com:office:word" xmlns:w="http://schemas.openxmlformats.org/wordprocessingml/2006/main" xmlns:w14="http://schemas.microsoft.com/office/word/2010/wordml" xmlns:w15="http://schemas.microsoft.com/office/word/2012/wordml" xmlns:w16cex="http://schemas.microsoft.com/office/word/2018/wordml/cex" xmlns:w16cid="http://schemas.microsoft.com/office/word/2016/wordml/cid" xmlns:w16="http://schemas.microsoft.com/office/word/2018/wordml" xmlns:w16se="http://schemas.microsoft.com/office/word/2015/wordml/symex" xmlns:wpg="http://schemas.microsoft.com/office/word/2010/wordprocessingGroup" xmlns:wpi="http://schemas.microsoft.com/office/word/2010/wordprocessingInk" xmlns:wne="http://schemas.microsoft.com/office/word/2006/wordml" xmlns:wps="http://schemas.microsoft.com/office/word/2010/wordprocessingShape" mc:Ignorable="w14 w15 w16se w16cid w16 w16cex wp14">
+  <w:abstractNum w:abstractNumId="0" w15:restartNumberingAfterBreak="0">
     <w:nsid w:val="4E8F1A71"/>
     <w:multiLevelType w:val="multilevel"/>
     <w:tmpl w:val="04070025"/>
@@ -784,7 +764,7 @@
       </w:pPr>
     </w:lvl>
   </w:abstractNum>
-  <w:abstractNum w:abstractNumId="1">
+  <w:abstractNum w:abstractNumId="1" w15:restartNumberingAfterBreak="0">
     <w:nsid w:val="71C73478"/>
     <w:multiLevelType w:val="multilevel"/>
     <w:tmpl w:val="0407001F"/>
@@ -880,7 +860,7 @@
 </file>
 
 <file path=word/styles.xml><?xml version="1.0" encoding="utf-8"?>
-<w:styles xmlns:mc="http://schemas.openxmlformats.org/markup-compatibility/2006" xmlns:r="http://schemas.openxmlformats.org/officeDocument/2006/relationships" xmlns:w="http://schemas.openxmlformats.org/wordprocessingml/2006/main" xmlns:w14="http://schemas.microsoft.com/office/word/2010/wordml" mc:Ignorable="w14">
+<w:styles xmlns:mc="http://schemas.openxmlformats.org/markup-compatibility/2006" xmlns:r="http://schemas.openxmlformats.org/officeDocument/2006/relationships" xmlns:w="http://schemas.openxmlformats.org/wordprocessingml/2006/main" xmlns:w14="http://schemas.microsoft.com/office/word/2010/wordml" xmlns:w15="http://schemas.microsoft.com/office/word/2012/wordml" xmlns:w16cex="http://schemas.microsoft.com/office/word/2018/wordml/cex" xmlns:w16cid="http://schemas.microsoft.com/office/word/2016/wordml/cid" xmlns:w16="http://schemas.microsoft.com/office/word/2018/wordml" xmlns:w16se="http://schemas.microsoft.com/office/word/2015/wordml/symex" mc:Ignorable="w14 w15 w16se w16cid w16 w16cex">
   <w:docDefaults>
     <w:rPrDefault>
       <w:rPr>
@@ -896,877 +876,383 @@
       </w:pPr>
     </w:pPrDefault>
   </w:docDefaults>
-  <w:latentStyles w:defLockedState="0" w:defUIPriority="99" w:defSemiHidden="1" w:defUnhideWhenUsed="1" w:defQFormat="0" w:count="267">
-    <w:lsdException w:name="Normal" w:semiHidden="0" w:uiPriority="0" w:unhideWhenUsed="0" w:qFormat="1"/>
-    <w:lsdException w:name="heading 1" w:semiHidden="0" w:uiPriority="9" w:unhideWhenUsed="0" w:qFormat="1"/>
-    <w:lsdException w:name="heading 2" w:uiPriority="9" w:qFormat="1"/>
-    <w:lsdException w:name="heading 3" w:uiPriority="9" w:qFormat="1"/>
-    <w:lsdException w:name="heading 4" w:uiPriority="9" w:qFormat="1"/>
-    <w:lsdException w:name="heading 5" w:uiPriority="9" w:qFormat="1"/>
-    <w:lsdException w:name="heading 6" w:uiPriority="9" w:qFormat="1"/>
-    <w:lsdException w:name="heading 7" w:uiPriority="9" w:qFormat="1"/>
-    <w:lsdException w:name="heading 8" w:uiPriority="9" w:qFormat="1"/>
-    <w:lsdException w:name="heading 9" w:uiPriority="9" w:qFormat="1"/>
-    <w:lsdException w:name="toc 1" w:uiPriority="39"/>
-    <w:lsdException w:name="toc 2" w:uiPriority="39"/>
-    <w:lsdException w:name="toc 3" w:uiPriority="39"/>
-    <w:lsdException w:name="toc 4" w:uiPriority="39"/>
-    <w:lsdException w:name="toc 5" w:uiPriority="39"/>
-    <w:lsdException w:name="toc 6" w:uiPriority="39"/>
-    <w:lsdException w:name="toc 7" w:uiPriority="39"/>
-    <w:lsdException w:name="toc 8" w:uiPriority="39"/>
-    <w:lsdException w:name="toc 9" w:uiPriority="39"/>
-    <w:lsdException w:name="caption" w:uiPriority="35" w:qFormat="1"/>
-    <w:lsdException w:name="Title" w:semiHidden="0" w:uiPriority="10" w:unhideWhenUsed="0" w:qFormat="1"/>
-    <w:lsdException w:name="Default Paragraph Font" w:uiPriority="1"/>
-    <w:lsdException w:name="Subtitle" w:semiHidden="0" w:uiPriority="11" w:unhideWhenUsed="0" w:qFormat="1"/>
-    <w:lsdException w:name="Strong" w:semiHidden="0" w:uiPriority="22" w:unhideWhenUsed="0" w:qFormat="1"/>
-    <w:lsdException w:name="Emphasis" w:semiHidden="0" w:uiPriority="20" w:unhideWhenUsed="0" w:qFormat="1"/>
-    <w:lsdException w:name="Table Grid" w:semiHidden="0" w:uiPriority="59" w:unhideWhenUsed="0"/>
-    <w:lsdException w:name="Placeholder Text" w:unhideWhenUsed="0"/>
-    <w:lsdException w:name="No Spacing" w:semiHidden="0" w:uiPriority="1" w:unhideWhenUsed="0" w:qFormat="1"/>
-    <w:lsdException w:name="Light Shading" w:semiHidden="0" w:uiPriority="60" w:unhideWhenUsed="0"/>
-    <w:lsdException w:name="Light List" w:semiHidden="0" w:uiPriority="61" w:unhideWhenUsed="0"/>
-    <w:lsdException w:name="Light Grid" w:semiHidden="0" w:uiPriority="62" w:unhideWhenUsed="0"/>
-    <w:lsdException w:name="Medium Shading 1" w:semiHidden="0" w:uiPriority="63" w:unhideWhenUsed="0"/>
-    <w:lsdException w:name="Medium Shading 2" w:semiHidden="0" w:uiPriority="64" w:unhideWhenUsed="0"/>
-    <w:lsdException w:name="Medium List 1" w:semiHidden="0" w:uiPriority="65" w:unhideWhenUsed="0"/>
-    <w:lsdException w:name="Medium List 2" w:semiHidden="0" w:uiPriority="66" w:unhideWhenUsed="0"/>
-    <w:lsdException w:name="Medium Grid 1" w:semiHidden="0" w:uiPriority="67" w:unhideWhenUsed="0"/>
-    <w:lsdException w:name="Medium Grid 2" w:semiHidden="0" w:uiPriority="68" w:unhideWhenUsed="0"/>
-    <w:lsdException w:name="Medium Grid 3" w:semiHidden="0" w:uiPriority="69" w:unhideWhenUsed="0"/>
-    <w:lsdException w:name="Dark List" w:semiHidden="0" w:uiPriority="70" w:unhideWhenUsed="0"/>
-    <w:lsdException w:name="Colorful Shading" w:semiHidden="0" w:uiPriority="71" w:unhideWhenUsed="0"/>
-    <w:lsdException w:name="Colorful List" w:semiHidden="0" w:uiPriority="72" w:unhideWhenUsed="0"/>
-    <w:lsdException w:name="Colorful Grid" w:semiHidden="0" w:uiPriority="73" w:unhideWhenUsed="0"/>
-    <w:lsdException w:name="Light Shading Accent 1" w:semiHidden="0" w:uiPriority="60" w:unhideWhenUsed="0"/>
-    <w:lsdException w:name="Light List Accent 1" w:semiHidden="0" w:uiPriority="61" w:unhideWhenUsed="0"/>
-    <w:lsdException w:name="Light Grid Accent 1" w:semiHidden="0" w:uiPriority="62" w:unhideWhenUsed="0"/>
-    <w:lsdException w:name="Medium Shading 1 Accent 1" w:semiHidden="0" w:uiPriority="63" w:unhideWhenUsed="0"/>
-    <w:lsdException w:name="Medium Shading 2 Accent 1" w:semiHidden="0" w:uiPriority="64" w:unhideWhenUsed="0"/>
-    <w:lsdException w:name="Medium List 1 Accent 1" w:semiHidden="0" w:uiPriority="65" w:unhideWhenUsed="0"/>
-    <w:lsdException w:name="Revision" w:unhideWhenUsed="0"/>
-    <w:lsdException w:name="List Paragraph" w:semiHidden="0" w:uiPriority="34" w:unhideWhenUsed="0" w:qFormat="1"/>
-    <w:lsdException w:name="Quote" w:semiHidden="0" w:uiPriority="29" w:unhideWhenUsed="0" w:qFormat="1"/>
-    <w:lsdException w:name="Intense Quote" w:semiHidden="0" w:uiPriority="30" w:unhideWhenUsed="0" w:qFormat="1"/>
-    <w:lsdException w:name="Medium List 2 Accent 1" w:semiHidden="0" w:uiPriority="66" w:unhideWhenUsed="0"/>
-    <w:lsdException w:name="Medium Grid 1 Accent 1" w:semiHidden="0" w:uiPriority="67" w:unhideWhenUsed="0"/>
-    <w:lsdException w:name="Medium Grid 2 Accent 1" w:semiHidden="0" w:uiPriority="68" w:unhideWhenUsed="0"/>
-    <w:lsdException w:name="Medium Grid 3 Accent 1" w:semiHidden="0" w:uiPriority="69" w:unhideWhenUsed="0"/>
-    <w:lsdException w:name="Dark List Accent 1" w:semiHidden="0" w:uiPriority="70" w:unhideWhenUsed="0"/>
-    <w:lsdException w:name="Colorful Shading Accent 1" w:semiHidden="0" w:uiPriority="71" w:unhideWhenUsed="0"/>
-    <w:lsdException w:name="Colorful List Accent 1" w:semiHidden="0" w:uiPriority="72" w:unhideWhenUsed="0"/>
-    <w:lsdException w:name="Colorful Grid Accent 1" w:semiHidden="0" w:uiPriority="73" w:unhideWhenUsed="0"/>
-    <w:lsdException w:name="Light Shading Accent 2" w:semiHidden="0" w:uiPriority="60" w:unhideWhenUsed="0"/>
-    <w:lsdException w:name="Light List Accent 2" w:semiHidden="0" w:uiPriority="61" w:unhideWhenUsed="0"/>
-    <w:lsdException w:name="Light Grid Accent 2" w:semiHidden="0" w:uiPriority="62" w:unhideWhenUsed="0"/>
-    <w:lsdException w:name="Medium Shading 1 Accent 2" w:semiHidden="0" w:uiPriority="63" w:unhideWhenUsed="0"/>
-    <w:lsdException w:name="Medium Shading 2 Accent 2" w:semiHidden="0" w:uiPriority="64" w:unhideWhenUsed="0"/>
-    <w:lsdException w:name="Medium List 1 Accent 2" w:semiHidden="0" w:uiPriority="65" w:unhideWhenUsed="0"/>
-    <w:lsdException w:name="Medium List 2 Accent 2" w:semiHidden="0" w:uiPriority="66" w:unhideWhenUsed="0"/>
-    <w:lsdException w:name="Medium Grid 1 Accent 2" w:semiHidden="0" w:uiPriority="67" w:unhideWhenUsed="0"/>
-    <w:lsdException w:name="Medium Grid 2 Accent 2" w:semiHidden="0" w:uiPriority="68" w:unhideWhenUsed="0"/>
-    <w:lsdException w:name="Medium Grid 3 Accent 2" w:semiHidden="0" w:uiPriority="69" w:unhideWhenUsed="0"/>
-    <w:lsdException w:name="Dark List Accent 2" w:semiHidden="0" w:uiPriority="70" w:unhideWhenUsed="0"/>
-    <w:lsdException w:name="Colorful Shading Accent 2" w:semiHidden="0" w:uiPriority="71" w:unhideWhenUsed="0"/>
-    <w:lsdException w:name="Colorful List Accent 2" w:semiHidden="0" w:uiPriority="72" w:unhideWhenUsed="0"/>
-    <w:lsdException w:name="Colorful Grid Accent 2" w:semiHidden="0" w:uiPriority="73" w:unhideWhenUsed="0"/>
-    <w:lsdException w:name="Light Shading Accent 3" w:semiHidden="0" w:uiPriority="60" w:unhideWhenUsed="0"/>
-    <w:lsdException w:name="Light List Accent 3" w:semiHidden="0" w:uiPriority="61" w:unhideWhenUsed="0"/>
-    <w:lsdException w:name="Light Grid Accent 3" w:semiHidden="0" w:uiPriority="62" w:unhideWhenUsed="0"/>
-    <w:lsdException w:name="Medium Shading 1 Accent 3" w:semiHidden="0" w:uiPriority="63" w:unhideWhenUsed="0"/>
-    <w:lsdException w:name="Medium Shading 2 Accent 3" w:semiHidden="0" w:uiPriority="64" w:unhideWhenUsed="0"/>
-    <w:lsdException w:name="Medium List 1 Accent 3" w:semiHidden="0" w:uiPriority="65" w:unhideWhenUsed="0"/>
-    <w:lsdException w:name="Medium List 2 Accent 3" w:semiHidden="0" w:uiPriority="66" w:unhideWhenUsed="0"/>
-    <w:lsdException w:name="Medium Grid 1 Accent 3" w:semiHidden="0" w:uiPriority="67" w:unhideWhenUsed="0"/>
-    <w:lsdException w:name="Medium Grid 2 Accent 3" w:semiHidden="0" w:uiPriority="68" w:unhideWhenUsed="0"/>
-    <w:lsdException w:name="Medium Grid 3 Accent 3" w:semiHidden="0" w:uiPriority="69" w:unhideWhenUsed="0"/>
-    <w:lsdException w:name="Dark List Accent 3" w:semiHidden="0" w:uiPriority="70" w:unhideWhenUsed="0"/>
-    <w:lsdException w:name="Colorful Shading Accent 3" w:semiHidden="0" w:uiPriority="71" w:unhideWhenUsed="0"/>
-    <w:lsdException w:name="Colorful List Accent 3" w:semiHidden="0" w:uiPriority="72" w:unhideWhenUsed="0"/>
-    <w:lsdException w:name="Colorful Grid Accent 3" w:semiHidden="0" w:uiPriority="73" w:unhideWhenUsed="0"/>
-    <w:lsdException w:name="Light Shading Accent 4" w:semiHidden="0" w:uiPriority="60" w:unhideWhenUsed="0"/>
-    <w:lsdException w:name="Light List Accent 4" w:semiHidden="0" w:uiPriority="61" w:unhideWhenUsed="0"/>
-    <w:lsdException w:name="Light Grid Accent 4" w:semiHidden="0" w:uiPriority="62" w:unhideWhenUsed="0"/>
-    <w:lsdException w:name="Medium Shading 1 Accent 4" w:semiHidden="0" w:uiPriority="63" w:unhideWhenUsed="0"/>
-    <w:lsdException w:name="Medium Shading 2 Accent 4" w:semiHidden="0" w:uiPriority="64" w:unhideWhenUsed="0"/>
-    <w:lsdException w:name="Medium List 1 Accent 4" w:semiHidden="0" w:uiPriority="65" w:unhideWhenUsed="0"/>
-    <w:lsdException w:name="Medium List 2 Accent 4" w:semiHidden="0" w:uiPriority="66" w:unhideWhenUsed="0"/>
-    <w:lsdException w:name="Medium Grid 1 Accent 4" w:semiHidden="0" w:uiPriority="67" w:unhideWhenUsed="0"/>
-    <w:lsdException w:name="Medium Grid 2 Accent 4" w:semiHidden="0" w:uiPriority="68" w:unhideWhenUsed="0"/>
-    <w:lsdException w:name="Medium Grid 3 Accent 4" w:semiHidden="0" w:uiPriority="69" w:unhideWhenUsed="0"/>
-    <w:lsdException w:name="Dark List Accent 4" w:semiHidden="0" w:uiPriority="70" w:unhideWhenUsed="0"/>
-    <w:lsdException w:name="Colorful Shading Accent 4" w:semiHidden="0" w:uiPriority="71" w:unhideWhenUsed="0"/>
-    <w:lsdException w:name="Colorful List Accent 4" w:semiHidden="0" w:uiPriority="72" w:unhideWhenUsed="0"/>
-    <w:lsdException w:name="Colorful Grid Accent 4" w:semiHidden="0" w:uiPriority="73" w:unhideWhenUsed="0"/>
-    <w:lsdException w:name="Light Shading Accent 5" w:semiHidden="0" w:uiPriority="60" w:unhideWhenUsed="0"/>
-    <w:lsdException w:name="Light List Accent 5" w:semiHidden="0" w:uiPriority="61" w:unhideWhenUsed="0"/>
-    <w:lsdException w:name="Light Grid Accent 5" w:semiHidden="0" w:uiPriority="62" w:unhideWhenUsed="0"/>
-    <w:lsdException w:name="Medium Shading 1 Accent 5" w:semiHidden="0" w:uiPriority="63" w:unhideWhenUsed="0"/>
-    <w:lsdException w:name="Medium Shading 2 Accent 5" w:semiHidden="0" w:uiPriority="64" w:unhideWhenUsed="0"/>
-    <w:lsdException w:name="Medium List 1 Accent 5" w:semiHidden="0" w:uiPriority="65" w:unhideWhenUsed="0"/>
-    <w:lsdException w:name="Medium List 2 Accent 5" w:semiHidden="0" w:uiPriority="66" w:unhideWhenUsed="0"/>
-    <w:lsdException w:name="Medium Grid 1 Accent 5" w:semiHidden="0" w:uiPriority="67" w:unhideWhenUsed="0"/>
-    <w:lsdException w:name="Medium Grid 2 Accent 5" w:semiHidden="0" w:uiPriority="68" w:unhideWhenUsed="0"/>
-    <w:lsdException w:name="Medium Grid 3 Accent 5" w:semiHidden="0" w:uiPriority="69" w:unhideWhenUsed="0"/>
-    <w:lsdException w:name="Dark List Accent 5" w:semiHidden="0" w:uiPriority="70" w:unhideWhenUsed="0"/>
-    <w:lsdException w:name="Colorful Shading Accent 5" w:semiHidden="0" w:uiPriority="71" w:unhideWhenUsed="0"/>
-    <w:lsdException w:name="Colorful List Accent 5" w:semiHidden="0" w:uiPriority="72" w:unhideWhenUsed="0"/>
-    <w:lsdException w:name="Colorful Grid Accent 5" w:semiHidden="0" w:uiPriority="73" w:unhideWhenUsed="0"/>
-    <w:lsdException w:name="Light Shading Accent 6" w:semiHidden="0" w:uiPriority="60" w:unhideWhenUsed="0"/>
-    <w:lsdException w:name="Light List Accent 6" w:semiHidden="0" w:uiPriority="61" w:unhideWhenUsed="0"/>
-    <w:lsdException w:name="Light Grid Accent 6" w:semiHidden="0" w:uiPriority="62" w:unhideWhenUsed="0"/>
-    <w:lsdException w:name="Medium Shading 1 Accent 6" w:semiHidden="0" w:uiPriority="63" w:unhideWhenUsed="0"/>
-    <w:lsdException w:name="Medium Shading 2 Accent 6" w:semiHidden="0" w:uiPriority="64" w:unhideWhenUsed="0"/>
-    <w:lsdException w:name="Medium List 1 Accent 6" w:semiHidden="0" w:uiPriority="65" w:unhideWhenUsed="0"/>
-    <w:lsdException w:name="Medium List 2 Accent 6" w:semiHidden="0" w:uiPriority="66" w:unhideWhenUsed="0"/>
-    <w:lsdException w:name="Medium Grid 1 Accent 6" w:semiHidden="0" w:uiPriority="67" w:unhideWhenUsed="0"/>
-    <w:lsdException w:name="Medium Grid 2 Accent 6" w:semiHidden="0" w:uiPriority="68" w:unhideWhenUsed="0"/>
-    <w:lsdException w:name="Medium Grid 3 Accent 6" w:semiHidden="0" w:uiPriority="69" w:unhideWhenUsed="0"/>
-    <w:lsdException w:name="Dark List Accent 6" w:semiHidden="0" w:uiPriority="70" w:unhideWhenUsed="0"/>
-    <w:lsdException w:name="Colorful Shading Accent 6" w:semiHidden="0" w:uiPriority="71" w:unhideWhenUsed="0"/>
-    <w:lsdException w:name="Colorful List Accent 6" w:semiHidden="0" w:uiPriority="72" w:unhideWhenUsed="0"/>
-    <w:lsdException w:name="Colorful Grid Accent 6" w:semiHidden="0" w:uiPriority="73" w:unhideWhenUsed="0"/>
-    <w:lsdException w:name="Subtle Emphasis" w:semiHidden="0" w:uiPriority="19" w:unhideWhenUsed="0" w:qFormat="1"/>
-    <w:lsdException w:name="Intense Emphasis" w:semiHidden="0" w:uiPriority="21" w:unhideWhenUsed="0" w:qFormat="1"/>
-    <w:lsdException w:name="Subtle Reference" w:semiHidden="0" w:uiPriority="31" w:unhideWhenUsed="0" w:qFormat="1"/>
-    <w:lsdException w:name="Intense Reference" w:semiHidden="0" w:uiPriority="32" w:unhideWhenUsed="0" w:qFormat="1"/>
-    <w:lsdException w:name="Book Title" w:semiHidden="0" w:uiPriority="33" w:unhideWhenUsed="0" w:qFormat="1"/>
-    <w:lsdException w:name="Bibliography" w:uiPriority="37"/>
-    <w:lsdException w:name="TOC Heading" w:uiPriority="39" w:qFormat="1"/>
-  </w:latentStyles>
-  <w:style w:type="paragraph" w:default="1" w:styleId="Standard">
-    <w:name w:val="Normal"/>
-    <w:qFormat/>
-  </w:style>
-  <w:style w:type="paragraph" w:styleId="berschrift1">
-    <w:name w:val="heading 1"/>
-    <w:basedOn w:val="Standard"/>
-    <w:next w:val="Standard"/>
-    <w:link w:val="berschrift1Zchn"/>
-    <w:uiPriority w:val="9"/>
-    <w:qFormat/>
-    <w:rsid w:val="00E35058"/>
-    <w:pPr>
-      <w:keepNext/>
-      <w:keepLines/>
-      <w:numPr>
-        <w:numId w:val="2"/>
-      </w:numPr>
-      <w:spacing w:before="480" w:after="0"/>
-      <w:outlineLvl w:val="0"/>
-    </w:pPr>
-    <w:rPr>
-      <w:rFonts w:asciiTheme="majorHAnsi" w:eastAsiaTheme="majorEastAsia" w:hAnsiTheme="majorHAnsi" w:cstheme="majorBidi"/>
-      <w:b/>
-      <w:bCs/>
-      <w:color w:val="365F91" w:themeColor="accent1" w:themeShade="BF"/>
-      <w:sz w:val="28"/>
-      <w:szCs w:val="28"/>
-    </w:rPr>
-  </w:style>
-  <w:style w:type="paragraph" w:styleId="berschrift2">
-    <w:name w:val="heading 2"/>
-    <w:basedOn w:val="Standard"/>
-    <w:next w:val="Standard"/>
-    <w:link w:val="berschrift2Zchn"/>
-    <w:uiPriority w:val="9"/>
-    <w:unhideWhenUsed/>
-    <w:qFormat/>
-    <w:rsid w:val="008F7AD6"/>
-    <w:pPr>
-      <w:keepNext/>
-      <w:keepLines/>
-      <w:numPr>
-        <w:ilvl w:val="1"/>
-        <w:numId w:val="2"/>
-      </w:numPr>
-      <w:spacing w:before="200" w:after="0"/>
-      <w:outlineLvl w:val="1"/>
-    </w:pPr>
-    <w:rPr>
-      <w:rFonts w:asciiTheme="majorHAnsi" w:eastAsiaTheme="majorEastAsia" w:hAnsiTheme="majorHAnsi" w:cstheme="majorBidi"/>
-      <w:b/>
-      <w:bCs/>
-      <w:color w:val="4F81BD" w:themeColor="accent1"/>
-      <w:sz w:val="26"/>
-      <w:szCs w:val="26"/>
-    </w:rPr>
-  </w:style>
-  <w:style w:type="paragraph" w:styleId="berschrift3">
-    <w:name w:val="heading 3"/>
-    <w:basedOn w:val="Standard"/>
-    <w:next w:val="Standard"/>
-    <w:link w:val="berschrift3Zchn"/>
-    <w:uiPriority w:val="9"/>
-    <w:semiHidden/>
-    <w:unhideWhenUsed/>
-    <w:qFormat/>
-    <w:rsid w:val="00764377"/>
-    <w:pPr>
-      <w:keepNext/>
-      <w:keepLines/>
-      <w:numPr>
-        <w:ilvl w:val="2"/>
-        <w:numId w:val="2"/>
-      </w:numPr>
-      <w:spacing w:before="200" w:after="0"/>
-      <w:outlineLvl w:val="2"/>
-    </w:pPr>
-    <w:rPr>
-      <w:rFonts w:asciiTheme="majorHAnsi" w:eastAsiaTheme="majorEastAsia" w:hAnsiTheme="majorHAnsi" w:cstheme="majorBidi"/>
-      <w:b/>
-      <w:bCs/>
-      <w:color w:val="4F81BD" w:themeColor="accent1"/>
-    </w:rPr>
-  </w:style>
-  <w:style w:type="paragraph" w:styleId="berschrift4">
-    <w:name w:val="heading 4"/>
-    <w:basedOn w:val="Standard"/>
-    <w:next w:val="Standard"/>
-    <w:link w:val="berschrift4Zchn"/>
-    <w:uiPriority w:val="9"/>
-    <w:semiHidden/>
-    <w:unhideWhenUsed/>
-    <w:qFormat/>
-    <w:rsid w:val="00764377"/>
-    <w:pPr>
-      <w:keepNext/>
-      <w:keepLines/>
-      <w:numPr>
-        <w:ilvl w:val="3"/>
-        <w:numId w:val="2"/>
-      </w:numPr>
-      <w:spacing w:before="200" w:after="0"/>
-      <w:outlineLvl w:val="3"/>
-    </w:pPr>
-    <w:rPr>
-      <w:rFonts w:asciiTheme="majorHAnsi" w:eastAsiaTheme="majorEastAsia" w:hAnsiTheme="majorHAnsi" w:cstheme="majorBidi"/>
-      <w:b/>
-      <w:bCs/>
-      <w:i/>
-      <w:iCs/>
-      <w:color w:val="4F81BD" w:themeColor="accent1"/>
-    </w:rPr>
-  </w:style>
-  <w:style w:type="paragraph" w:styleId="berschrift5">
-    <w:name w:val="heading 5"/>
-    <w:basedOn w:val="Standard"/>
-    <w:next w:val="Standard"/>
-    <w:link w:val="berschrift5Zchn"/>
-    <w:uiPriority w:val="9"/>
-    <w:semiHidden/>
-    <w:unhideWhenUsed/>
-    <w:qFormat/>
-    <w:rsid w:val="00764377"/>
-    <w:pPr>
-      <w:keepNext/>
-      <w:keepLines/>
-      <w:numPr>
-        <w:ilvl w:val="4"/>
-        <w:numId w:val="2"/>
-      </w:numPr>
-      <w:spacing w:before="200" w:after="0"/>
-      <w:outlineLvl w:val="4"/>
-    </w:pPr>
-    <w:rPr>
-      <w:rFonts w:asciiTheme="majorHAnsi" w:eastAsiaTheme="majorEastAsia" w:hAnsiTheme="majorHAnsi" w:cstheme="majorBidi"/>
-      <w:color w:val="243F60" w:themeColor="accent1" w:themeShade="7F"/>
-    </w:rPr>
-  </w:style>
-  <w:style w:type="paragraph" w:styleId="berschrift6">
-    <w:name w:val="heading 6"/>
-    <w:basedOn w:val="Standard"/>
-    <w:next w:val="Standard"/>
-    <w:link w:val="berschrift6Zchn"/>
-    <w:uiPriority w:val="9"/>
-    <w:semiHidden/>
-    <w:unhideWhenUsed/>
-    <w:qFormat/>
-    <w:rsid w:val="00764377"/>
-    <w:pPr>
-      <w:keepNext/>
-      <w:keepLines/>
-      <w:numPr>
-        <w:ilvl w:val="5"/>
-        <w:numId w:val="2"/>
-      </w:numPr>
-      <w:spacing w:before="200" w:after="0"/>
-      <w:outlineLvl w:val="5"/>
-    </w:pPr>
-    <w:rPr>
-      <w:rFonts w:asciiTheme="majorHAnsi" w:eastAsiaTheme="majorEastAsia" w:hAnsiTheme="majorHAnsi" w:cstheme="majorBidi"/>
-      <w:i/>
-      <w:iCs/>
-      <w:color w:val="243F60" w:themeColor="accent1" w:themeShade="7F"/>
-    </w:rPr>
-  </w:style>
-  <w:style w:type="paragraph" w:styleId="berschrift7">
-    <w:name w:val="heading 7"/>
-    <w:basedOn w:val="Standard"/>
-    <w:next w:val="Standard"/>
-    <w:link w:val="berschrift7Zchn"/>
-    <w:uiPriority w:val="9"/>
-    <w:semiHidden/>
-    <w:unhideWhenUsed/>
-    <w:qFormat/>
-    <w:rsid w:val="00764377"/>
-    <w:pPr>
-      <w:keepNext/>
-      <w:keepLines/>
-      <w:numPr>
-        <w:ilvl w:val="6"/>
-        <w:numId w:val="2"/>
-      </w:numPr>
-      <w:spacing w:before="200" w:after="0"/>
-      <w:outlineLvl w:val="6"/>
-    </w:pPr>
-    <w:rPr>
-      <w:rFonts w:asciiTheme="majorHAnsi" w:eastAsiaTheme="majorEastAsia" w:hAnsiTheme="majorHAnsi" w:cstheme="majorBidi"/>
-      <w:i/>
-      <w:iCs/>
-      <w:color w:val="404040" w:themeColor="text1" w:themeTint="BF"/>
-    </w:rPr>
-  </w:style>
-  <w:style w:type="paragraph" w:styleId="berschrift8">
-    <w:name w:val="heading 8"/>
-    <w:basedOn w:val="Standard"/>
-    <w:next w:val="Standard"/>
-    <w:link w:val="berschrift8Zchn"/>
-    <w:uiPriority w:val="9"/>
-    <w:semiHidden/>
-    <w:unhideWhenUsed/>
-    <w:qFormat/>
-    <w:rsid w:val="00764377"/>
-    <w:pPr>
-      <w:keepNext/>
-      <w:keepLines/>
-      <w:numPr>
-        <w:ilvl w:val="7"/>
-        <w:numId w:val="2"/>
-      </w:numPr>
-      <w:spacing w:before="200" w:after="0"/>
-      <w:outlineLvl w:val="7"/>
-    </w:pPr>
-    <w:rPr>
-      <w:rFonts w:asciiTheme="majorHAnsi" w:eastAsiaTheme="majorEastAsia" w:hAnsiTheme="majorHAnsi" w:cstheme="majorBidi"/>
-      <w:color w:val="404040" w:themeColor="text1" w:themeTint="BF"/>
-      <w:sz w:val="20"/>
-      <w:szCs w:val="20"/>
-    </w:rPr>
-  </w:style>
-  <w:style w:type="paragraph" w:styleId="berschrift9">
-    <w:name w:val="heading 9"/>
-    <w:basedOn w:val="Standard"/>
-    <w:next w:val="Standard"/>
-    <w:link w:val="berschrift9Zchn"/>
-    <w:uiPriority w:val="9"/>
-    <w:unhideWhenUsed/>
-    <w:qFormat/>
-    <w:rsid w:val="00111AD8"/>
-    <w:pPr>
-      <w:keepNext/>
-      <w:keepLines/>
-      <w:numPr>
-        <w:ilvl w:val="8"/>
-        <w:numId w:val="2"/>
-      </w:numPr>
-      <w:spacing w:before="200" w:after="0"/>
-      <w:outlineLvl w:val="8"/>
-    </w:pPr>
-    <w:rPr>
-      <w:rFonts w:asciiTheme="majorHAnsi" w:eastAsiaTheme="majorEastAsia" w:hAnsiTheme="majorHAnsi" w:cstheme="majorBidi"/>
-      <w:i/>
-      <w:iCs/>
-      <w:color w:val="404040" w:themeColor="text1" w:themeTint="BF"/>
-      <w:sz w:val="20"/>
-      <w:szCs w:val="20"/>
-    </w:rPr>
-  </w:style>
-  <w:style w:type="character" w:default="1" w:styleId="Absatz-Standardschriftart">
-    <w:name w:val="Default Paragraph Font"/>
-    <w:uiPriority w:val="1"/>
-    <w:semiHidden/>
-    <w:unhideWhenUsed/>
-  </w:style>
-  <w:style w:type="table" w:default="1" w:styleId="NormaleTabelle">
-    <w:name w:val="Normal Table"/>
-    <w:uiPriority w:val="99"/>
-    <w:semiHidden/>
-    <w:unhideWhenUsed/>
-    <w:tblPr>
-      <w:tblInd w:w="0" w:type="dxa"/>
-      <w:tblCellMar>
-        <w:top w:w="0" w:type="dxa"/>
-        <w:left w:w="108" w:type="dxa"/>
-        <w:bottom w:w="0" w:type="dxa"/>
-        <w:right w:w="108" w:type="dxa"/>
-      </w:tblCellMar>
-    </w:tblPr>
-  </w:style>
-  <w:style w:type="numbering" w:default="1" w:styleId="KeineListe">
-    <w:name w:val="No List"/>
-    <w:uiPriority w:val="99"/>
-    <w:semiHidden/>
-    <w:unhideWhenUsed/>
-  </w:style>
-  <w:style w:type="paragraph" w:styleId="Sprechblasentext">
-    <w:name w:val="Balloon Text"/>
-    <w:basedOn w:val="Standard"/>
-    <w:link w:val="SprechblasentextZchn"/>
-    <w:uiPriority w:val="99"/>
-    <w:semiHidden/>
-    <w:unhideWhenUsed/>
-    <w:rsid w:val="00992CE8"/>
-    <w:pPr>
-      <w:spacing w:after="0" w:line="240" w:lineRule="auto"/>
-    </w:pPr>
-    <w:rPr>
-      <w:rFonts w:ascii="Tahoma" w:hAnsi="Tahoma" w:cs="Tahoma"/>
-      <w:sz w:val="16"/>
-      <w:szCs w:val="16"/>
-    </w:rPr>
-  </w:style>
-  <w:style w:type="character" w:customStyle="1" w:styleId="SprechblasentextZchn">
-    <w:name w:val="Sprechblasentext Zchn"/>
-    <w:basedOn w:val="Absatz-Standardschriftart"/>
-    <w:link w:val="Sprechblasentext"/>
-    <w:uiPriority w:val="99"/>
-    <w:semiHidden/>
-    <w:rsid w:val="00992CE8"/>
-    <w:rPr>
-      <w:rFonts w:ascii="Tahoma" w:hAnsi="Tahoma" w:cs="Tahoma"/>
-      <w:sz w:val="16"/>
-      <w:szCs w:val="16"/>
-    </w:rPr>
-  </w:style>
-  <w:style w:type="paragraph" w:styleId="KeinLeerraum">
-    <w:name w:val="No Spacing"/>
-    <w:uiPriority w:val="1"/>
-    <w:qFormat/>
-    <w:rsid w:val="00292EFE"/>
-    <w:pPr>
-      <w:spacing w:after="0" w:line="240" w:lineRule="auto"/>
-    </w:pPr>
-  </w:style>
-  <w:style w:type="character" w:styleId="Kommentarzeichen">
-    <w:name w:val="annotation reference"/>
-    <w:basedOn w:val="Absatz-Standardschriftart"/>
-    <w:uiPriority w:val="99"/>
-    <w:semiHidden/>
-    <w:unhideWhenUsed/>
-    <w:rsid w:val="00D27AD5"/>
-    <w:rPr>
-      <w:sz w:val="16"/>
-      <w:szCs w:val="16"/>
-    </w:rPr>
-  </w:style>
-  <w:style w:type="paragraph" w:styleId="Kommentartext">
-    <w:name w:val="annotation text"/>
-    <w:basedOn w:val="Standard"/>
-    <w:link w:val="KommentartextZchn"/>
-    <w:uiPriority w:val="99"/>
-    <w:semiHidden/>
-    <w:unhideWhenUsed/>
-    <w:rsid w:val="00D27AD5"/>
-    <w:pPr>
-      <w:spacing w:line="240" w:lineRule="auto"/>
-    </w:pPr>
-    <w:rPr>
-      <w:sz w:val="20"/>
-      <w:szCs w:val="20"/>
-    </w:rPr>
-  </w:style>
-  <w:style w:type="character" w:customStyle="1" w:styleId="KommentartextZchn">
-    <w:name w:val="Kommentartext Zchn"/>
-    <w:basedOn w:val="Absatz-Standardschriftart"/>
-    <w:link w:val="Kommentartext"/>
-    <w:uiPriority w:val="99"/>
-    <w:semiHidden/>
-    <w:rsid w:val="00D27AD5"/>
-    <w:rPr>
-      <w:sz w:val="20"/>
-      <w:szCs w:val="20"/>
-    </w:rPr>
-  </w:style>
-  <w:style w:type="paragraph" w:styleId="Kommentarthema">
-    <w:name w:val="annotation subject"/>
-    <w:basedOn w:val="Kommentartext"/>
-    <w:next w:val="Kommentartext"/>
-    <w:link w:val="KommentarthemaZchn"/>
-    <w:uiPriority w:val="99"/>
-    <w:semiHidden/>
-    <w:unhideWhenUsed/>
-    <w:rsid w:val="00D27AD5"/>
-    <w:rPr>
-      <w:b/>
-      <w:bCs/>
-    </w:rPr>
-  </w:style>
-  <w:style w:type="character" w:customStyle="1" w:styleId="KommentarthemaZchn">
-    <w:name w:val="Kommentarthema Zchn"/>
-    <w:basedOn w:val="KommentartextZchn"/>
-    <w:link w:val="Kommentarthema"/>
-    <w:uiPriority w:val="99"/>
-    <w:semiHidden/>
-    <w:rsid w:val="00D27AD5"/>
-    <w:rPr>
-      <w:b/>
-      <w:bCs/>
-      <w:sz w:val="20"/>
-      <w:szCs w:val="20"/>
-    </w:rPr>
-  </w:style>
-  <w:style w:type="character" w:customStyle="1" w:styleId="berschrift1Zchn">
-    <w:name w:val="Überschrift 1 Zchn"/>
-    <w:basedOn w:val="Absatz-Standardschriftart"/>
-    <w:link w:val="berschrift1"/>
-    <w:uiPriority w:val="9"/>
-    <w:rsid w:val="00E35058"/>
-    <w:rPr>
-      <w:rFonts w:asciiTheme="majorHAnsi" w:eastAsiaTheme="majorEastAsia" w:hAnsiTheme="majorHAnsi" w:cstheme="majorBidi"/>
-      <w:b/>
-      <w:bCs/>
-      <w:color w:val="365F91" w:themeColor="accent1" w:themeShade="BF"/>
-      <w:sz w:val="28"/>
-      <w:szCs w:val="28"/>
-    </w:rPr>
-  </w:style>
-  <w:style w:type="character" w:customStyle="1" w:styleId="berschrift2Zchn">
-    <w:name w:val="Überschrift 2 Zchn"/>
-    <w:basedOn w:val="Absatz-Standardschriftart"/>
-    <w:link w:val="berschrift2"/>
-    <w:uiPriority w:val="9"/>
-    <w:rsid w:val="008F7AD6"/>
-    <w:rPr>
-      <w:rFonts w:asciiTheme="majorHAnsi" w:eastAsiaTheme="majorEastAsia" w:hAnsiTheme="majorHAnsi" w:cstheme="majorBidi"/>
-      <w:b/>
-      <w:bCs/>
-      <w:color w:val="4F81BD" w:themeColor="accent1"/>
-      <w:sz w:val="26"/>
-      <w:szCs w:val="26"/>
-    </w:rPr>
-  </w:style>
-  <w:style w:type="character" w:customStyle="1" w:styleId="berschrift9Zchn">
-    <w:name w:val="Überschrift 9 Zchn"/>
-    <w:basedOn w:val="Absatz-Standardschriftart"/>
-    <w:link w:val="berschrift9"/>
-    <w:uiPriority w:val="9"/>
-    <w:rsid w:val="00111AD8"/>
-    <w:rPr>
-      <w:rFonts w:asciiTheme="majorHAnsi" w:eastAsiaTheme="majorEastAsia" w:hAnsiTheme="majorHAnsi" w:cstheme="majorBidi"/>
-      <w:i/>
-      <w:iCs/>
-      <w:color w:val="404040" w:themeColor="text1" w:themeTint="BF"/>
-      <w:sz w:val="20"/>
-      <w:szCs w:val="20"/>
-    </w:rPr>
-  </w:style>
-  <w:style w:type="character" w:customStyle="1" w:styleId="berschrift3Zchn">
-    <w:name w:val="Überschrift 3 Zchn"/>
-    <w:basedOn w:val="Absatz-Standardschriftart"/>
-    <w:link w:val="berschrift3"/>
-    <w:uiPriority w:val="9"/>
-    <w:semiHidden/>
-    <w:rsid w:val="00764377"/>
-    <w:rPr>
-      <w:rFonts w:asciiTheme="majorHAnsi" w:eastAsiaTheme="majorEastAsia" w:hAnsiTheme="majorHAnsi" w:cstheme="majorBidi"/>
-      <w:b/>
-      <w:bCs/>
-      <w:color w:val="4F81BD" w:themeColor="accent1"/>
-    </w:rPr>
-  </w:style>
-  <w:style w:type="character" w:customStyle="1" w:styleId="berschrift4Zchn">
-    <w:name w:val="Überschrift 4 Zchn"/>
-    <w:basedOn w:val="Absatz-Standardschriftart"/>
-    <w:link w:val="berschrift4"/>
-    <w:uiPriority w:val="9"/>
-    <w:semiHidden/>
-    <w:rsid w:val="00764377"/>
-    <w:rPr>
-      <w:rFonts w:asciiTheme="majorHAnsi" w:eastAsiaTheme="majorEastAsia" w:hAnsiTheme="majorHAnsi" w:cstheme="majorBidi"/>
-      <w:b/>
-      <w:bCs/>
-      <w:i/>
-      <w:iCs/>
-      <w:color w:val="4F81BD" w:themeColor="accent1"/>
-    </w:rPr>
-  </w:style>
-  <w:style w:type="character" w:customStyle="1" w:styleId="berschrift5Zchn">
-    <w:name w:val="Überschrift 5 Zchn"/>
-    <w:basedOn w:val="Absatz-Standardschriftart"/>
-    <w:link w:val="berschrift5"/>
-    <w:uiPriority w:val="9"/>
-    <w:semiHidden/>
-    <w:rsid w:val="00764377"/>
-    <w:rPr>
-      <w:rFonts w:asciiTheme="majorHAnsi" w:eastAsiaTheme="majorEastAsia" w:hAnsiTheme="majorHAnsi" w:cstheme="majorBidi"/>
-      <w:color w:val="243F60" w:themeColor="accent1" w:themeShade="7F"/>
-    </w:rPr>
-  </w:style>
-  <w:style w:type="character" w:customStyle="1" w:styleId="berschrift6Zchn">
-    <w:name w:val="Überschrift 6 Zchn"/>
-    <w:basedOn w:val="Absatz-Standardschriftart"/>
-    <w:link w:val="berschrift6"/>
-    <w:uiPriority w:val="9"/>
-    <w:semiHidden/>
-    <w:rsid w:val="00764377"/>
-    <w:rPr>
-      <w:rFonts w:asciiTheme="majorHAnsi" w:eastAsiaTheme="majorEastAsia" w:hAnsiTheme="majorHAnsi" w:cstheme="majorBidi"/>
-      <w:i/>
-      <w:iCs/>
-      <w:color w:val="243F60" w:themeColor="accent1" w:themeShade="7F"/>
-    </w:rPr>
-  </w:style>
-  <w:style w:type="character" w:customStyle="1" w:styleId="berschrift7Zchn">
-    <w:name w:val="Überschrift 7 Zchn"/>
-    <w:basedOn w:val="Absatz-Standardschriftart"/>
-    <w:link w:val="berschrift7"/>
-    <w:uiPriority w:val="9"/>
-    <w:semiHidden/>
-    <w:rsid w:val="00764377"/>
-    <w:rPr>
-      <w:rFonts w:asciiTheme="majorHAnsi" w:eastAsiaTheme="majorEastAsia" w:hAnsiTheme="majorHAnsi" w:cstheme="majorBidi"/>
-      <w:i/>
-      <w:iCs/>
-      <w:color w:val="404040" w:themeColor="text1" w:themeTint="BF"/>
-    </w:rPr>
-  </w:style>
-  <w:style w:type="character" w:customStyle="1" w:styleId="berschrift8Zchn">
-    <w:name w:val="Überschrift 8 Zchn"/>
-    <w:basedOn w:val="Absatz-Standardschriftart"/>
-    <w:link w:val="berschrift8"/>
-    <w:uiPriority w:val="9"/>
-    <w:semiHidden/>
-    <w:rsid w:val="00764377"/>
-    <w:rPr>
-      <w:rFonts w:asciiTheme="majorHAnsi" w:eastAsiaTheme="majorEastAsia" w:hAnsiTheme="majorHAnsi" w:cstheme="majorBidi"/>
-      <w:color w:val="404040" w:themeColor="text1" w:themeTint="BF"/>
-      <w:sz w:val="20"/>
-      <w:szCs w:val="20"/>
-    </w:rPr>
-  </w:style>
-  <w:style w:type="paragraph" w:styleId="Beschriftung">
-    <w:name w:val="caption"/>
-    <w:basedOn w:val="Standard"/>
-    <w:next w:val="Standard"/>
-    <w:uiPriority w:val="35"/>
-    <w:unhideWhenUsed/>
-    <w:qFormat/>
-    <w:rsid w:val="007F09F3"/>
-    <w:pPr>
-      <w:spacing w:line="240" w:lineRule="auto"/>
-    </w:pPr>
-    <w:rPr>
-      <w:b/>
-      <w:bCs/>
-      <w:color w:val="4F81BD" w:themeColor="accent1"/>
-      <w:sz w:val="18"/>
-      <w:szCs w:val="18"/>
-    </w:rPr>
-  </w:style>
-  <w:style w:type="paragraph" w:styleId="Kopfzeile">
-    <w:name w:val="header"/>
-    <w:basedOn w:val="Standard"/>
-    <w:link w:val="KopfzeileZchn"/>
-    <w:uiPriority w:val="99"/>
-    <w:unhideWhenUsed/>
-    <w:rsid w:val="00640D68"/>
-    <w:pPr>
-      <w:tabs>
-        <w:tab w:val="center" w:pos="4536"/>
-        <w:tab w:val="right" w:pos="9072"/>
-      </w:tabs>
-      <w:spacing w:after="0" w:line="240" w:lineRule="auto"/>
-    </w:pPr>
-  </w:style>
-  <w:style w:type="character" w:customStyle="1" w:styleId="KopfzeileZchn">
-    <w:name w:val="Kopfzeile Zchn"/>
-    <w:basedOn w:val="Absatz-Standardschriftart"/>
-    <w:link w:val="Kopfzeile"/>
-    <w:uiPriority w:val="99"/>
-    <w:rsid w:val="00640D68"/>
-  </w:style>
-  <w:style w:type="paragraph" w:styleId="Fuzeile">
-    <w:name w:val="footer"/>
-    <w:basedOn w:val="Standard"/>
-    <w:link w:val="FuzeileZchn"/>
-    <w:uiPriority w:val="99"/>
-    <w:unhideWhenUsed/>
-    <w:rsid w:val="00640D68"/>
-    <w:pPr>
-      <w:tabs>
-        <w:tab w:val="center" w:pos="4536"/>
-        <w:tab w:val="right" w:pos="9072"/>
-      </w:tabs>
-      <w:spacing w:after="0" w:line="240" w:lineRule="auto"/>
-    </w:pPr>
-  </w:style>
-  <w:style w:type="character" w:customStyle="1" w:styleId="FuzeileZchn">
-    <w:name w:val="Fußzeile Zchn"/>
-    <w:basedOn w:val="Absatz-Standardschriftart"/>
-    <w:link w:val="Fuzeile"/>
-    <w:uiPriority w:val="99"/>
-    <w:rsid w:val="00640D68"/>
-  </w:style>
-</w:styles>
-</file>
-
-<file path=word/stylesWithEffects.xml><?xml version="1.0" encoding="utf-8"?>
-<w:styles xmlns:wpc="http://schemas.microsoft.com/office/word/2010/wordprocessingCanvas" xmlns:mc="http://schemas.openxmlformats.org/markup-compatibility/2006" xmlns:o="urn:schemas-microsoft-com:office:office" xmlns:r="http://schemas.openxmlformats.org/officeDocument/2006/relationships" xmlns:m="http://schemas.openxmlformats.org/officeDocument/2006/math" xmlns:v="urn:schemas-microsoft-com:vml" xmlns:wp14="http://schemas.microsoft.com/office/word/2010/wordprocessingDrawing" xmlns:wp="http://schemas.openxmlformats.org/drawingml/2006/wordprocessingDrawing" xmlns:w10="urn:schemas-microsoft-com:office:word" xmlns:w="http://schemas.openxmlformats.org/wordprocessingml/2006/main" xmlns:w14="http://schemas.microsoft.com/office/word/2010/wordml" xmlns:wpg="http://schemas.microsoft.com/office/word/2010/wordprocessingGroup" xmlns:wpi="http://schemas.microsoft.com/office/word/2010/wordprocessingInk" xmlns:wne="http://schemas.microsoft.com/office/word/2006/wordml" xmlns:wps="http://schemas.microsoft.com/office/word/2010/wordprocessingShape" mc:Ignorable="w14 wp14">
-  <w:docDefaults>
-    <w:rPrDefault>
-      <w:rPr>
-        <w:rFonts w:asciiTheme="minorHAnsi" w:eastAsiaTheme="minorHAnsi" w:hAnsiTheme="minorHAnsi" w:cstheme="minorBidi"/>
-        <w:sz w:val="22"/>
-        <w:szCs w:val="22"/>
-        <w:lang w:val="de-DE" w:eastAsia="en-US" w:bidi="ar-SA"/>
-      </w:rPr>
-    </w:rPrDefault>
-    <w:pPrDefault>
-      <w:pPr>
-        <w:spacing w:after="200" w:line="276" w:lineRule="auto"/>
-      </w:pPr>
-    </w:pPrDefault>
-  </w:docDefaults>
-  <w:latentStyles w:defLockedState="0" w:defUIPriority="99" w:defSemiHidden="1" w:defUnhideWhenUsed="1" w:defQFormat="0" w:count="267">
-    <w:lsdException w:name="Normal" w:semiHidden="0" w:uiPriority="0" w:unhideWhenUsed="0" w:qFormat="1"/>
-    <w:lsdException w:name="heading 1" w:semiHidden="0" w:uiPriority="9" w:unhideWhenUsed="0" w:qFormat="1"/>
-    <w:lsdException w:name="heading 2" w:uiPriority="9" w:qFormat="1"/>
-    <w:lsdException w:name="heading 3" w:uiPriority="9" w:qFormat="1"/>
-    <w:lsdException w:name="heading 4" w:uiPriority="9" w:qFormat="1"/>
-    <w:lsdException w:name="heading 5" w:uiPriority="9" w:qFormat="1"/>
-    <w:lsdException w:name="heading 6" w:uiPriority="9" w:qFormat="1"/>
-    <w:lsdException w:name="heading 7" w:uiPriority="9" w:qFormat="1"/>
-    <w:lsdException w:name="heading 8" w:uiPriority="9" w:qFormat="1"/>
-    <w:lsdException w:name="heading 9" w:uiPriority="9" w:qFormat="1"/>
-    <w:lsdException w:name="toc 1" w:uiPriority="39"/>
-    <w:lsdException w:name="toc 2" w:uiPriority="39"/>
-    <w:lsdException w:name="toc 3" w:uiPriority="39"/>
-    <w:lsdException w:name="toc 4" w:uiPriority="39"/>
-    <w:lsdException w:name="toc 5" w:uiPriority="39"/>
-    <w:lsdException w:name="toc 6" w:uiPriority="39"/>
-    <w:lsdException w:name="toc 7" w:uiPriority="39"/>
-    <w:lsdException w:name="toc 8" w:uiPriority="39"/>
-    <w:lsdException w:name="toc 9" w:uiPriority="39"/>
-    <w:lsdException w:name="caption" w:uiPriority="35" w:qFormat="1"/>
-    <w:lsdException w:name="Title" w:semiHidden="0" w:uiPriority="10" w:unhideWhenUsed="0" w:qFormat="1"/>
-    <w:lsdException w:name="Default Paragraph Font" w:uiPriority="1"/>
-    <w:lsdException w:name="Subtitle" w:semiHidden="0" w:uiPriority="11" w:unhideWhenUsed="0" w:qFormat="1"/>
-    <w:lsdException w:name="Strong" w:semiHidden="0" w:uiPriority="22" w:unhideWhenUsed="0" w:qFormat="1"/>
-    <w:lsdException w:name="Emphasis" w:semiHidden="0" w:uiPriority="20" w:unhideWhenUsed="0" w:qFormat="1"/>
-    <w:lsdException w:name="Table Grid" w:semiHidden="0" w:uiPriority="59" w:unhideWhenUsed="0"/>
-    <w:lsdException w:name="Placeholder Text" w:unhideWhenUsed="0"/>
-    <w:lsdException w:name="No Spacing" w:semiHidden="0" w:uiPriority="1" w:unhideWhenUsed="0" w:qFormat="1"/>
-    <w:lsdException w:name="Light Shading" w:semiHidden="0" w:uiPriority="60" w:unhideWhenUsed="0"/>
-    <w:lsdException w:name="Light List" w:semiHidden="0" w:uiPriority="61" w:unhideWhenUsed="0"/>
-    <w:lsdException w:name="Light Grid" w:semiHidden="0" w:uiPriority="62" w:unhideWhenUsed="0"/>
-    <w:lsdException w:name="Medium Shading 1" w:semiHidden="0" w:uiPriority="63" w:unhideWhenUsed="0"/>
-    <w:lsdException w:name="Medium Shading 2" w:semiHidden="0" w:uiPriority="64" w:unhideWhenUsed="0"/>
-    <w:lsdException w:name="Medium List 1" w:semiHidden="0" w:uiPriority="65" w:unhideWhenUsed="0"/>
-    <w:lsdException w:name="Medium List 2" w:semiHidden="0" w:uiPriority="66" w:unhideWhenUsed="0"/>
-    <w:lsdException w:name="Medium Grid 1" w:semiHidden="0" w:uiPriority="67" w:unhideWhenUsed="0"/>
-    <w:lsdException w:name="Medium Grid 2" w:semiHidden="0" w:uiPriority="68" w:unhideWhenUsed="0"/>
-    <w:lsdException w:name="Medium Grid 3" w:semiHidden="0" w:uiPriority="69" w:unhideWhenUsed="0"/>
-    <w:lsdException w:name="Dark List" w:semiHidden="0" w:uiPriority="70" w:unhideWhenUsed="0"/>
-    <w:lsdException w:name="Colorful Shading" w:semiHidden="0" w:uiPriority="71" w:unhideWhenUsed="0"/>
-    <w:lsdException w:name="Colorful List" w:semiHidden="0" w:uiPriority="72" w:unhideWhenUsed="0"/>
-    <w:lsdException w:name="Colorful Grid" w:semiHidden="0" w:uiPriority="73" w:unhideWhenUsed="0"/>
-    <w:lsdException w:name="Light Shading Accent 1" w:semiHidden="0" w:uiPriority="60" w:unhideWhenUsed="0"/>
-    <w:lsdException w:name="Light List Accent 1" w:semiHidden="0" w:uiPriority="61" w:unhideWhenUsed="0"/>
-    <w:lsdException w:name="Light Grid Accent 1" w:semiHidden="0" w:uiPriority="62" w:unhideWhenUsed="0"/>
-    <w:lsdException w:name="Medium Shading 1 Accent 1" w:semiHidden="0" w:uiPriority="63" w:unhideWhenUsed="0"/>
-    <w:lsdException w:name="Medium Shading 2 Accent 1" w:semiHidden="0" w:uiPriority="64" w:unhideWhenUsed="0"/>
-    <w:lsdException w:name="Medium List 1 Accent 1" w:semiHidden="0" w:uiPriority="65" w:unhideWhenUsed="0"/>
-    <w:lsdException w:name="Revision" w:unhideWhenUsed="0"/>
-    <w:lsdException w:name="List Paragraph" w:semiHidden="0" w:uiPriority="34" w:unhideWhenUsed="0" w:qFormat="1"/>
-    <w:lsdException w:name="Quote" w:semiHidden="0" w:uiPriority="29" w:unhideWhenUsed="0" w:qFormat="1"/>
-    <w:lsdException w:name="Intense Quote" w:semiHidden="0" w:uiPriority="30" w:unhideWhenUsed="0" w:qFormat="1"/>
-    <w:lsdException w:name="Medium List 2 Accent 1" w:semiHidden="0" w:uiPriority="66" w:unhideWhenUsed="0"/>
-    <w:lsdException w:name="Medium Grid 1 Accent 1" w:semiHidden="0" w:uiPriority="67" w:unhideWhenUsed="0"/>
-    <w:lsdException w:name="Medium Grid 2 Accent 1" w:semiHidden="0" w:uiPriority="68" w:unhideWhenUsed="0"/>
-    <w:lsdException w:name="Medium Grid 3 Accent 1" w:semiHidden="0" w:uiPriority="69" w:unhideWhenUsed="0"/>
-    <w:lsdException w:name="Dark List Accent 1" w:semiHidden="0" w:uiPriority="70" w:unhideWhenUsed="0"/>
-    <w:lsdException w:name="Colorful Shading Accent 1" w:semiHidden="0" w:uiPriority="71" w:unhideWhenUsed="0"/>
-    <w:lsdException w:name="Colorful List Accent 1" w:semiHidden="0" w:uiPriority="72" w:unhideWhenUsed="0"/>
-    <w:lsdException w:name="Colorful Grid Accent 1" w:semiHidden="0" w:uiPriority="73" w:unhideWhenUsed="0"/>
-    <w:lsdException w:name="Light Shading Accent 2" w:semiHidden="0" w:uiPriority="60" w:unhideWhenUsed="0"/>
-    <w:lsdException w:name="Light List Accent 2" w:semiHidden="0" w:uiPriority="61" w:unhideWhenUsed="0"/>
-    <w:lsdException w:name="Light Grid Accent 2" w:semiHidden="0" w:uiPriority="62" w:unhideWhenUsed="0"/>
-    <w:lsdException w:name="Medium Shading 1 Accent 2" w:semiHidden="0" w:uiPriority="63" w:unhideWhenUsed="0"/>
-    <w:lsdException w:name="Medium Shading 2 Accent 2" w:semiHidden="0" w:uiPriority="64" w:unhideWhenUsed="0"/>
-    <w:lsdException w:name="Medium List 1 Accent 2" w:semiHidden="0" w:uiPriority="65" w:unhideWhenUsed="0"/>
-    <w:lsdException w:name="Medium List 2 Accent 2" w:semiHidden="0" w:uiPriority="66" w:unhideWhenUsed="0"/>
-    <w:lsdException w:name="Medium Grid 1 Accent 2" w:semiHidden="0" w:uiPriority="67" w:unhideWhenUsed="0"/>
-    <w:lsdException w:name="Medium Grid 2 Accent 2" w:semiHidden="0" w:uiPriority="68" w:unhideWhenUsed="0"/>
-    <w:lsdException w:name="Medium Grid 3 Accent 2" w:semiHidden="0" w:uiPriority="69" w:unhideWhenUsed="0"/>
-    <w:lsdException w:name="Dark List Accent 2" w:semiHidden="0" w:uiPriority="70" w:unhideWhenUsed="0"/>
-    <w:lsdException w:name="Colorful Shading Accent 2" w:semiHidden="0" w:uiPriority="71" w:unhideWhenUsed="0"/>
-    <w:lsdException w:name="Colorful List Accent 2" w:semiHidden="0" w:uiPriority="72" w:unhideWhenUsed="0"/>
-    <w:lsdException w:name="Colorful Grid Accent 2" w:semiHidden="0" w:uiPriority="73" w:unhideWhenUsed="0"/>
-    <w:lsdException w:name="Light Shading Accent 3" w:semiHidden="0" w:uiPriority="60" w:unhideWhenUsed="0"/>
-    <w:lsdException w:name="Light List Accent 3" w:semiHidden="0" w:uiPriority="61" w:unhideWhenUsed="0"/>
-    <w:lsdException w:name="Light Grid Accent 3" w:semiHidden="0" w:uiPriority="62" w:unhideWhenUsed="0"/>
-    <w:lsdException w:name="Medium Shading 1 Accent 3" w:semiHidden="0" w:uiPriority="63" w:unhideWhenUsed="0"/>
-    <w:lsdException w:name="Medium Shading 2 Accent 3" w:semiHidden="0" w:uiPriority="64" w:unhideWhenUsed="0"/>
-    <w:lsdException w:name="Medium List 1 Accent 3" w:semiHidden="0" w:uiPriority="65" w:unhideWhenUsed="0"/>
-    <w:lsdException w:name="Medium List 2 Accent 3" w:semiHidden="0" w:uiPriority="66" w:unhideWhenUsed="0"/>
-    <w:lsdException w:name="Medium Grid 1 Accent 3" w:semiHidden="0" w:uiPriority="67" w:unhideWhenUsed="0"/>
-    <w:lsdException w:name="Medium Grid 2 Accent 3" w:semiHidden="0" w:uiPriority="68" w:unhideWhenUsed="0"/>
-    <w:lsdException w:name="Medium Grid 3 Accent 3" w:semiHidden="0" w:uiPriority="69" w:unhideWhenUsed="0"/>
-    <w:lsdException w:name="Dark List Accent 3" w:semiHidden="0" w:uiPriority="70" w:unhideWhenUsed="0"/>
-    <w:lsdException w:name="Colorful Shading Accent 3" w:semiHidden="0" w:uiPriority="71" w:unhideWhenUsed="0"/>
-    <w:lsdException w:name="Colorful List Accent 3" w:semiHidden="0" w:uiPriority="72" w:unhideWhenUsed="0"/>
-    <w:lsdException w:name="Colorful Grid Accent 3" w:semiHidden="0" w:uiPriority="73" w:unhideWhenUsed="0"/>
-    <w:lsdException w:name="Light Shading Accent 4" w:semiHidden="0" w:uiPriority="60" w:unhideWhenUsed="0"/>
-    <w:lsdException w:name="Light List Accent 4" w:semiHidden="0" w:uiPriority="61" w:unhideWhenUsed="0"/>
-    <w:lsdException w:name="Light Grid Accent 4" w:semiHidden="0" w:uiPriority="62" w:unhideWhenUsed="0"/>
-    <w:lsdException w:name="Medium Shading 1 Accent 4" w:semiHidden="0" w:uiPriority="63" w:unhideWhenUsed="0"/>
-    <w:lsdException w:name="Medium Shading 2 Accent 4" w:semiHidden="0" w:uiPriority="64" w:unhideWhenUsed="0"/>
-    <w:lsdException w:name="Medium List 1 Accent 4" w:semiHidden="0" w:uiPriority="65" w:unhideWhenUsed="0"/>
-    <w:lsdException w:name="Medium List 2 Accent 4" w:semiHidden="0" w:uiPriority="66" w:unhideWhenUsed="0"/>
-    <w:lsdException w:name="Medium Grid 1 Accent 4" w:semiHidden="0" w:uiPriority="67" w:unhideWhenUsed="0"/>
-    <w:lsdException w:name="Medium Grid 2 Accent 4" w:semiHidden="0" w:uiPriority="68" w:unhideWhenUsed="0"/>
-    <w:lsdException w:name="Medium Grid 3 Accent 4" w:semiHidden="0" w:uiPriority="69" w:unhideWhenUsed="0"/>
-    <w:lsdException w:name="Dark List Accent 4" w:semiHidden="0" w:uiPriority="70" w:unhideWhenUsed="0"/>
-    <w:lsdException w:name="Colorful Shading Accent 4" w:semiHidden="0" w:uiPriority="71" w:unhideWhenUsed="0"/>
-    <w:lsdException w:name="Colorful List Accent 4" w:semiHidden="0" w:uiPriority="72" w:unhideWhenUsed="0"/>
-    <w:lsdException w:name="Colorful Grid Accent 4" w:semiHidden="0" w:uiPriority="73" w:unhideWhenUsed="0"/>
-    <w:lsdException w:name="Light Shading Accent 5" w:semiHidden="0" w:uiPriority="60" w:unhideWhenUsed="0"/>
-    <w:lsdException w:name="Light List Accent 5" w:semiHidden="0" w:uiPriority="61" w:unhideWhenUsed="0"/>
-    <w:lsdException w:name="Light Grid Accent 5" w:semiHidden="0" w:uiPriority="62" w:unhideWhenUsed="0"/>
-    <w:lsdException w:name="Medium Shading 1 Accent 5" w:semiHidden="0" w:uiPriority="63" w:unhideWhenUsed="0"/>
-    <w:lsdException w:name="Medium Shading 2 Accent 5" w:semiHidden="0" w:uiPriority="64" w:unhideWhenUsed="0"/>
-    <w:lsdException w:name="Medium List 1 Accent 5" w:semiHidden="0" w:uiPriority="65" w:unhideWhenUsed="0"/>
-    <w:lsdException w:name="Medium List 2 Accent 5" w:semiHidden="0" w:uiPriority="66" w:unhideWhenUsed="0"/>
-    <w:lsdException w:name="Medium Grid 1 Accent 5" w:semiHidden="0" w:uiPriority="67" w:unhideWhenUsed="0"/>
-    <w:lsdException w:name="Medium Grid 2 Accent 5" w:semiHidden="0" w:uiPriority="68" w:unhideWhenUsed="0"/>
-    <w:lsdException w:name="Medium Grid 3 Accent 5" w:semiHidden="0" w:uiPriority="69" w:unhideWhenUsed="0"/>
-    <w:lsdException w:name="Dark List Accent 5" w:semiHidden="0" w:uiPriority="70" w:unhideWhenUsed="0"/>
-    <w:lsdException w:name="Colorful Shading Accent 5" w:semiHidden="0" w:uiPriority="71" w:unhideWhenUsed="0"/>
-    <w:lsdException w:name="Colorful List Accent 5" w:semiHidden="0" w:uiPriority="72" w:unhideWhenUsed="0"/>
-    <w:lsdException w:name="Colorful Grid Accent 5" w:semiHidden="0" w:uiPriority="73" w:unhideWhenUsed="0"/>
-    <w:lsdException w:name="Light Shading Accent 6" w:semiHidden="0" w:uiPriority="60" w:unhideWhenUsed="0"/>
-    <w:lsdException w:name="Light List Accent 6" w:semiHidden="0" w:uiPriority="61" w:unhideWhenUsed="0"/>
-    <w:lsdException w:name="Light Grid Accent 6" w:semiHidden="0" w:uiPriority="62" w:unhideWhenUsed="0"/>
-    <w:lsdException w:name="Medium Shading 1 Accent 6" w:semiHidden="0" w:uiPriority="63" w:unhideWhenUsed="0"/>
-    <w:lsdException w:name="Medium Shading 2 Accent 6" w:semiHidden="0" w:uiPriority="64" w:unhideWhenUsed="0"/>
-    <w:lsdException w:name="Medium List 1 Accent 6" w:semiHidden="0" w:uiPriority="65" w:unhideWhenUsed="0"/>
-    <w:lsdException w:name="Medium List 2 Accent 6" w:semiHidden="0" w:uiPriority="66" w:unhideWhenUsed="0"/>
-    <w:lsdException w:name="Medium Grid 1 Accent 6" w:semiHidden="0" w:uiPriority="67" w:unhideWhenUsed="0"/>
-    <w:lsdException w:name="Medium Grid 2 Accent 6" w:semiHidden="0" w:uiPriority="68" w:unhideWhenUsed="0"/>
-    <w:lsdException w:name="Medium Grid 3 Accent 6" w:semiHidden="0" w:uiPriority="69" w:unhideWhenUsed="0"/>
-    <w:lsdException w:name="Dark List Accent 6" w:semiHidden="0" w:uiPriority="70" w:unhideWhenUsed="0"/>
-    <w:lsdException w:name="Colorful Shading Accent 6" w:semiHidden="0" w:uiPriority="71" w:unhideWhenUsed="0"/>
-    <w:lsdException w:name="Colorful List Accent 6" w:semiHidden="0" w:uiPriority="72" w:unhideWhenUsed="0"/>
-    <w:lsdException w:name="Colorful Grid Accent 6" w:semiHidden="0" w:uiPriority="73" w:unhideWhenUsed="0"/>
-    <w:lsdException w:name="Subtle Emphasis" w:semiHidden="0" w:uiPriority="19" w:unhideWhenUsed="0" w:qFormat="1"/>
-    <w:lsdException w:name="Intense Emphasis" w:semiHidden="0" w:uiPriority="21" w:unhideWhenUsed="0" w:qFormat="1"/>
-    <w:lsdException w:name="Subtle Reference" w:semiHidden="0" w:uiPriority="31" w:unhideWhenUsed="0" w:qFormat="1"/>
-    <w:lsdException w:name="Intense Reference" w:semiHidden="0" w:uiPriority="32" w:unhideWhenUsed="0" w:qFormat="1"/>
-    <w:lsdException w:name="Book Title" w:semiHidden="0" w:uiPriority="33" w:unhideWhenUsed="0" w:qFormat="1"/>
-    <w:lsdException w:name="Bibliography" w:uiPriority="37"/>
-    <w:lsdException w:name="TOC Heading" w:uiPriority="39" w:qFormat="1"/>
+  <w:latentStyles w:defLockedState="0" w:defUIPriority="99" w:defSemiHidden="0" w:defUnhideWhenUsed="0" w:defQFormat="0" w:count="376">
+    <w:lsdException w:name="Normal" w:uiPriority="0" w:qFormat="1"/>
+    <w:lsdException w:name="heading 1" w:uiPriority="9" w:qFormat="1"/>
+    <w:lsdException w:name="heading 2" w:semiHidden="1" w:uiPriority="9" w:unhideWhenUsed="1" w:qFormat="1"/>
+    <w:lsdException w:name="heading 3" w:semiHidden="1" w:uiPriority="9" w:unhideWhenUsed="1" w:qFormat="1"/>
+    <w:lsdException w:name="heading 4" w:semiHidden="1" w:uiPriority="9" w:unhideWhenUsed="1" w:qFormat="1"/>
+    <w:lsdException w:name="heading 5" w:semiHidden="1" w:uiPriority="9" w:unhideWhenUsed="1" w:qFormat="1"/>
+    <w:lsdException w:name="heading 6" w:semiHidden="1" w:uiPriority="9" w:unhideWhenUsed="1" w:qFormat="1"/>
+    <w:lsdException w:name="heading 7" w:semiHidden="1" w:uiPriority="9" w:unhideWhenUsed="1" w:qFormat="1"/>
+    <w:lsdException w:name="heading 8" w:semiHidden="1" w:uiPriority="9" w:unhideWhenUsed="1" w:qFormat="1"/>
+    <w:lsdException w:name="heading 9" w:semiHidden="1" w:uiPriority="9" w:unhideWhenUsed="1" w:qFormat="1"/>
+    <w:lsdException w:name="index 1" w:semiHidden="1" w:unhideWhenUsed="1"/>
+    <w:lsdException w:name="index 2" w:semiHidden="1" w:unhideWhenUsed="1"/>
+    <w:lsdException w:name="index 3" w:semiHidden="1" w:unhideWhenUsed="1"/>
+    <w:lsdException w:name="index 4" w:semiHidden="1" w:unhideWhenUsed="1"/>
+    <w:lsdException w:name="index 5" w:semiHidden="1" w:unhideWhenUsed="1"/>
+    <w:lsdException w:name="index 6" w:semiHidden="1" w:unhideWhenUsed="1"/>
+    <w:lsdException w:name="index 7" w:semiHidden="1" w:unhideWhenUsed="1"/>
+    <w:lsdException w:name="index 8" w:semiHidden="1" w:unhideWhenUsed="1"/>
+    <w:lsdException w:name="index 9" w:semiHidden="1" w:unhideWhenUsed="1"/>
+    <w:lsdException w:name="toc 1" w:semiHidden="1" w:uiPriority="39" w:unhideWhenUsed="1"/>
+    <w:lsdException w:name="toc 2" w:semiHidden="1" w:uiPriority="39" w:unhideWhenUsed="1"/>
+    <w:lsdException w:name="toc 3" w:semiHidden="1" w:uiPriority="39" w:unhideWhenUsed="1"/>
+    <w:lsdException w:name="toc 4" w:semiHidden="1" w:uiPriority="39" w:unhideWhenUsed="1"/>
+    <w:lsdException w:name="toc 5" w:semiHidden="1" w:uiPriority="39" w:unhideWhenUsed="1"/>
+    <w:lsdException w:name="toc 6" w:semiHidden="1" w:uiPriority="39" w:unhideWhenUsed="1"/>
+    <w:lsdException w:name="toc 7" w:semiHidden="1" w:uiPriority="39" w:unhideWhenUsed="1"/>
+    <w:lsdException w:name="toc 8" w:semiHidden="1" w:uiPriority="39" w:unhideWhenUsed="1"/>
+    <w:lsdException w:name="toc 9" w:semiHidden="1" w:uiPriority="39" w:unhideWhenUsed="1"/>
+    <w:lsdException w:name="Normal Indent" w:semiHidden="1" w:unhideWhenUsed="1"/>
+    <w:lsdException w:name="footnote text" w:semiHidden="1" w:unhideWhenUsed="1"/>
+    <w:lsdException w:name="annotation text" w:semiHidden="1" w:unhideWhenUsed="1"/>
+    <w:lsdException w:name="header" w:semiHidden="1" w:unhideWhenUsed="1"/>
+    <w:lsdException w:name="footer" w:semiHidden="1" w:unhideWhenUsed="1"/>
+    <w:lsdException w:name="index heading" w:semiHidden="1" w:unhideWhenUsed="1"/>
+    <w:lsdException w:name="caption" w:semiHidden="1" w:uiPriority="35" w:unhideWhenUsed="1" w:qFormat="1"/>
+    <w:lsdException w:name="table of figures" w:semiHidden="1" w:unhideWhenUsed="1"/>
+    <w:lsdException w:name="envelope address" w:semiHidden="1" w:unhideWhenUsed="1"/>
+    <w:lsdException w:name="envelope return" w:semiHidden="1" w:unhideWhenUsed="1"/>
+    <w:lsdException w:name="footnote reference" w:semiHidden="1" w:unhideWhenUsed="1"/>
+    <w:lsdException w:name="annotation reference" w:semiHidden="1" w:unhideWhenUsed="1"/>
+    <w:lsdException w:name="line number" w:semiHidden="1" w:unhideWhenUsed="1"/>
+    <w:lsdException w:name="page number" w:semiHidden="1" w:unhideWhenUsed="1"/>
+    <w:lsdException w:name="endnote reference" w:semiHidden="1" w:unhideWhenUsed="1"/>
+    <w:lsdException w:name="endnote text" w:semiHidden="1" w:unhideWhenUsed="1"/>
+    <w:lsdException w:name="table of authorities" w:semiHidden="1" w:unhideWhenUsed="1"/>
+    <w:lsdException w:name="macro" w:semiHidden="1" w:unhideWhenUsed="1"/>
+    <w:lsdException w:name="toa heading" w:semiHidden="1" w:unhideWhenUsed="1"/>
+    <w:lsdException w:name="List" w:semiHidden="1" w:unhideWhenUsed="1"/>
+    <w:lsdException w:name="List Bullet" w:semiHidden="1" w:unhideWhenUsed="1"/>
+    <w:lsdException w:name="List Number" w:semiHidden="1" w:unhideWhenUsed="1"/>
+    <w:lsdException w:name="List 2" w:semiHidden="1" w:unhideWhenUsed="1"/>
+    <w:lsdException w:name="List 3" w:semiHidden="1" w:unhideWhenUsed="1"/>
+    <w:lsdException w:name="List 4" w:semiHidden="1" w:unhideWhenUsed="1"/>
+    <w:lsdException w:name="List 5" w:semiHidden="1" w:unhideWhenUsed="1"/>
+    <w:lsdException w:name="List Bullet 2" w:semiHidden="1" w:unhideWhenUsed="1"/>
+    <w:lsdException w:name="List Bullet 3" w:semiHidden="1" w:unhideWhenUsed="1"/>
+    <w:lsdException w:name="List Bullet 4" w:semiHidden="1" w:unhideWhenUsed="1"/>
+    <w:lsdException w:name="List Bullet 5" w:semiHidden="1" w:unhideWhenUsed="1"/>
+    <w:lsdException w:name="List Number 2" w:semiHidden="1" w:unhideWhenUsed="1"/>
+    <w:lsdException w:name="List Number 3" w:semiHidden="1" w:unhideWhenUsed="1"/>
+    <w:lsdException w:name="List Number 4" w:semiHidden="1" w:unhideWhenUsed="1"/>
+    <w:lsdException w:name="List Number 5" w:semiHidden="1" w:unhideWhenUsed="1"/>
+    <w:lsdException w:name="Title" w:uiPriority="10" w:qFormat="1"/>
+    <w:lsdException w:name="Closing" w:semiHidden="1" w:unhideWhenUsed="1"/>
+    <w:lsdException w:name="Signature" w:semiHidden="1" w:unhideWhenUsed="1"/>
+    <w:lsdException w:name="Default Paragraph Font" w:semiHidden="1" w:uiPriority="1" w:unhideWhenUsed="1"/>
+    <w:lsdException w:name="Body Text" w:semiHidden="1" w:unhideWhenUsed="1"/>
+    <w:lsdException w:name="Body Text Indent" w:semiHidden="1" w:unhideWhenUsed="1"/>
+    <w:lsdException w:name="List Continue" w:semiHidden="1" w:unhideWhenUsed="1"/>
+    <w:lsdException w:name="List Continue 2" w:semiHidden="1" w:unhideWhenUsed="1"/>
+    <w:lsdException w:name="List Continue 3" w:semiHidden="1" w:unhideWhenUsed="1"/>
+    <w:lsdException w:name="List Continue 4" w:semiHidden="1" w:unhideWhenUsed="1"/>
+    <w:lsdException w:name="List Continue 5" w:semiHidden="1" w:unhideWhenUsed="1"/>
+    <w:lsdException w:name="Message Header" w:semiHidden="1" w:unhideWhenUsed="1"/>
+    <w:lsdException w:name="Subtitle" w:uiPriority="11" w:qFormat="1"/>
+    <w:lsdException w:name="Salutation" w:semiHidden="1" w:unhideWhenUsed="1"/>
+    <w:lsdException w:name="Date" w:semiHidden="1" w:unhideWhenUsed="1"/>
+    <w:lsdException w:name="Body Text First Indent" w:semiHidden="1" w:unhideWhenUsed="1"/>
+    <w:lsdException w:name="Body Text First Indent 2" w:semiHidden="1" w:unhideWhenUsed="1"/>
+    <w:lsdException w:name="Note Heading" w:semiHidden="1" w:unhideWhenUsed="1"/>
+    <w:lsdException w:name="Body Text 2" w:semiHidden="1" w:unhideWhenUsed="1"/>
+    <w:lsdException w:name="Body Text 3" w:semiHidden="1" w:unhideWhenUsed="1"/>
+    <w:lsdException w:name="Body Text Indent 2" w:semiHidden="1" w:unhideWhenUsed="1"/>
+    <w:lsdException w:name="Body Text Indent 3" w:semiHidden="1" w:unhideWhenUsed="1"/>
+    <w:lsdException w:name="Block Text" w:semiHidden="1" w:unhideWhenUsed="1"/>
+    <w:lsdException w:name="Hyperlink" w:semiHidden="1" w:unhideWhenUsed="1"/>
+    <w:lsdException w:name="FollowedHyperlink" w:semiHidden="1" w:unhideWhenUsed="1"/>
+    <w:lsdException w:name="Strong" w:uiPriority="22" w:qFormat="1"/>
+    <w:lsdException w:name="Emphasis" w:uiPriority="20" w:qFormat="1"/>
+    <w:lsdException w:name="Document Map" w:semiHidden="1" w:unhideWhenUsed="1"/>
+    <w:lsdException w:name="Plain Text" w:semiHidden="1" w:unhideWhenUsed="1"/>
+    <w:lsdException w:name="E-mail Signature" w:semiHidden="1" w:unhideWhenUsed="1"/>
+    <w:lsdException w:name="HTML Top of Form" w:semiHidden="1" w:unhideWhenUsed="1"/>
+    <w:lsdException w:name="HTML Bottom of Form" w:semiHidden="1" w:unhideWhenUsed="1"/>
+    <w:lsdException w:name="Normal (Web)" w:semiHidden="1" w:unhideWhenUsed="1"/>
+    <w:lsdException w:name="HTML Acronym" w:semiHidden="1" w:unhideWhenUsed="1"/>
+    <w:lsdException w:name="HTML Address" w:semiHidden="1" w:unhideWhenUsed="1"/>
+    <w:lsdException w:name="HTML Cite" w:semiHidden="1" w:unhideWhenUsed="1"/>
+    <w:lsdException w:name="HTML Code" w:semiHidden="1" w:unhideWhenUsed="1"/>
+    <w:lsdException w:name="HTML Definition" w:semiHidden="1" w:unhideWhenUsed="1"/>
+    <w:lsdException w:name="HTML Keyboard" w:semiHidden="1" w:unhideWhenUsed="1"/>
+    <w:lsdException w:name="HTML Preformatted" w:semiHidden="1" w:unhideWhenUsed="1"/>
+    <w:lsdException w:name="HTML Sample" w:semiHidden="1" w:unhideWhenUsed="1"/>
+    <w:lsdException w:name="HTML Typewriter" w:semiHidden="1" w:unhideWhenUsed="1"/>
+    <w:lsdException w:name="HTML Variable" w:semiHidden="1" w:unhideWhenUsed="1"/>
+    <w:lsdException w:name="Normal Table" w:semiHidden="1" w:unhideWhenUsed="1"/>
+    <w:lsdException w:name="annotation subject" w:semiHidden="1" w:unhideWhenUsed="1"/>
+    <w:lsdException w:name="No List" w:semiHidden="1" w:unhideWhenUsed="1"/>
+    <w:lsdException w:name="Outline List 1" w:semiHidden="1" w:unhideWhenUsed="1"/>
+    <w:lsdException w:name="Outline List 2" w:semiHidden="1" w:unhideWhenUsed="1"/>
+    <w:lsdException w:name="Outline List 3" w:semiHidden="1" w:unhideWhenUsed="1"/>
+    <w:lsdException w:name="Table Simple 1" w:semiHidden="1" w:unhideWhenUsed="1"/>
+    <w:lsdException w:name="Table Simple 2" w:semiHidden="1" w:unhideWhenUsed="1"/>
+    <w:lsdException w:name="Table Simple 3" w:semiHidden="1" w:unhideWhenUsed="1"/>
+    <w:lsdException w:name="Table Classic 1" w:semiHidden="1" w:unhideWhenUsed="1"/>
+    <w:lsdException w:name="Table Classic 2" w:semiHidden="1" w:unhideWhenUsed="1"/>
+    <w:lsdException w:name="Table Classic 3" w:semiHidden="1" w:unhideWhenUsed="1"/>
+    <w:lsdException w:name="Table Classic 4" w:semiHidden="1" w:unhideWhenUsed="1"/>
+    <w:lsdException w:name="Table Colorful 1" w:semiHidden="1" w:unhideWhenUsed="1"/>
+    <w:lsdException w:name="Table Colorful 2" w:semiHidden="1" w:unhideWhenUsed="1"/>
+    <w:lsdException w:name="Table Colorful 3" w:semiHidden="1" w:unhideWhenUsed="1"/>
+    <w:lsdException w:name="Table Columns 1" w:semiHidden="1" w:unhideWhenUsed="1"/>
+    <w:lsdException w:name="Table Columns 2" w:semiHidden="1" w:unhideWhenUsed="1"/>
+    <w:lsdException w:name="Table Columns 3" w:semiHidden="1" w:unhideWhenUsed="1"/>
+    <w:lsdException w:name="Table Columns 4" w:semiHidden="1" w:unhideWhenUsed="1"/>
+    <w:lsdException w:name="Table Columns 5" w:semiHidden="1" w:unhideWhenUsed="1"/>
+    <w:lsdException w:name="Table Grid 1" w:semiHidden="1" w:unhideWhenUsed="1"/>
+    <w:lsdException w:name="Table Grid 2" w:semiHidden="1" w:unhideWhenUsed="1"/>
+    <w:lsdException w:name="Table Grid 3" w:semiHidden="1" w:unhideWhenUsed="1"/>
+    <w:lsdException w:name="Table Grid 4" w:semiHidden="1" w:unhideWhenUsed="1"/>
+    <w:lsdException w:name="Table Grid 5" w:semiHidden="1" w:unhideWhenUsed="1"/>
+    <w:lsdException w:name="Table Grid 6" w:semiHidden="1" w:unhideWhenUsed="1"/>
+    <w:lsdException w:name="Table Grid 7" w:semiHidden="1" w:unhideWhenUsed="1"/>
+    <w:lsdException w:name="Table Grid 8" w:semiHidden="1" w:unhideWhenUsed="1"/>
+    <w:lsdException w:name="Table List 1" w:semiHidden="1" w:unhideWhenUsed="1"/>
+    <w:lsdException w:name="Table List 2" w:semiHidden="1" w:unhideWhenUsed="1"/>
+    <w:lsdException w:name="Table List 3" w:semiHidden="1" w:unhideWhenUsed="1"/>
+    <w:lsdException w:name="Table List 4" w:semiHidden="1" w:unhideWhenUsed="1"/>
+    <w:lsdException w:name="Table List 5" w:semiHidden="1" w:unhideWhenUsed="1"/>
+    <w:lsdException w:name="Table List 6" w:semiHidden="1" w:unhideWhenUsed="1"/>
+    <w:lsdException w:name="Table List 7" w:semiHidden="1" w:unhideWhenUsed="1"/>
+    <w:lsdException w:name="Table List 8" w:semiHidden="1" w:unhideWhenUsed="1"/>
+    <w:lsdException w:name="Table 3D effects 1" w:semiHidden="1" w:unhideWhenUsed="1"/>
+    <w:lsdException w:name="Table 3D effects 2" w:semiHidden="1" w:unhideWhenUsed="1"/>
+    <w:lsdException w:name="Table 3D effects 3" w:semiHidden="1" w:unhideWhenUsed="1"/>
+    <w:lsdException w:name="Table Contemporary" w:semiHidden="1" w:unhideWhenUsed="1"/>
+    <w:lsdException w:name="Table Elegant" w:semiHidden="1" w:unhideWhenUsed="1"/>
+    <w:lsdException w:name="Table Professional" w:semiHidden="1" w:unhideWhenUsed="1"/>
+    <w:lsdException w:name="Table Subtle 1" w:semiHidden="1" w:unhideWhenUsed="1"/>
+    <w:lsdException w:name="Table Subtle 2" w:semiHidden="1" w:unhideWhenUsed="1"/>
+    <w:lsdException w:name="Table Web 1" w:semiHidden="1" w:unhideWhenUsed="1"/>
+    <w:lsdException w:name="Table Web 2" w:semiHidden="1" w:unhideWhenUsed="1"/>
+    <w:lsdException w:name="Table Web 3" w:semiHidden="1" w:unhideWhenUsed="1"/>
+    <w:lsdException w:name="Balloon Text" w:semiHidden="1" w:unhideWhenUsed="1"/>
+    <w:lsdException w:name="Table Grid" w:semiHidden="1" w:uiPriority="59" w:unhideWhenUsed="1"/>
+    <w:lsdException w:name="Table Theme" w:semiHidden="1" w:unhideWhenUsed="1"/>
+    <w:lsdException w:name="Placeholder Text" w:semiHidden="1"/>
+    <w:lsdException w:name="No Spacing" w:uiPriority="1" w:qFormat="1"/>
+    <w:lsdException w:name="Light Shading" w:uiPriority="60"/>
+    <w:lsdException w:name="Light List" w:uiPriority="61"/>
+    <w:lsdException w:name="Light Grid" w:uiPriority="62"/>
+    <w:lsdException w:name="Medium Shading 1" w:uiPriority="63"/>
+    <w:lsdException w:name="Medium Shading 2" w:uiPriority="64"/>
+    <w:lsdException w:name="Medium List 1" w:uiPriority="65"/>
+    <w:lsdException w:name="Medium List 2" w:uiPriority="66"/>
+    <w:lsdException w:name="Medium Grid 1" w:uiPriority="67"/>
+    <w:lsdException w:name="Medium Grid 2" w:uiPriority="68"/>
+    <w:lsdException w:name="Medium Grid 3" w:uiPriority="69"/>
+    <w:lsdException w:name="Dark List" w:uiPriority="70"/>
+    <w:lsdException w:name="Colorful Shading" w:uiPriority="71"/>
+    <w:lsdException w:name="Colorful List" w:uiPriority="72"/>
+    <w:lsdException w:name="Colorful Grid" w:uiPriority="73"/>
+    <w:lsdException w:name="Light Shading Accent 1" w:uiPriority="60"/>
+    <w:lsdException w:name="Light List Accent 1" w:uiPriority="61"/>
+    <w:lsdException w:name="Light Grid Accent 1" w:uiPriority="62"/>
+    <w:lsdException w:name="Medium Shading 1 Accent 1" w:uiPriority="63"/>
+    <w:lsdException w:name="Medium Shading 2 Accent 1" w:uiPriority="64"/>
+    <w:lsdException w:name="Medium List 1 Accent 1" w:uiPriority="65"/>
+    <w:lsdException w:name="Revision" w:semiHidden="1"/>
+    <w:lsdException w:name="List Paragraph" w:uiPriority="34" w:qFormat="1"/>
+    <w:lsdException w:name="Quote" w:uiPriority="29" w:qFormat="1"/>
+    <w:lsdException w:name="Intense Quote" w:uiPriority="30" w:qFormat="1"/>
+    <w:lsdException w:name="Medium List 2 Accent 1" w:uiPriority="66"/>
+    <w:lsdException w:name="Medium Grid 1 Accent 1" w:uiPriority="67"/>
+    <w:lsdException w:name="Medium Grid 2 Accent 1" w:uiPriority="68"/>
+    <w:lsdException w:name="Medium Grid 3 Accent 1" w:uiPriority="69"/>
+    <w:lsdException w:name="Dark List Accent 1" w:uiPriority="70"/>
+    <w:lsdException w:name="Colorful Shading Accent 1" w:uiPriority="71"/>
+    <w:lsdException w:name="Colorful List Accent 1" w:uiPriority="72"/>
+    <w:lsdException w:name="Colorful Grid Accent 1" w:uiPriority="73"/>
+    <w:lsdException w:name="Light Shading Accent 2" w:uiPriority="60"/>
+    <w:lsdException w:name="Light List Accent 2" w:uiPriority="61"/>
+    <w:lsdException w:name="Light Grid Accent 2" w:uiPriority="62"/>
+    <w:lsdException w:name="Medium Shading 1 Accent 2" w:uiPriority="63"/>
+    <w:lsdException w:name="Medium Shading 2 Accent 2" w:uiPriority="64"/>
+    <w:lsdException w:name="Medium List 1 Accent 2" w:uiPriority="65"/>
+    <w:lsdException w:name="Medium List 2 Accent 2" w:uiPriority="66"/>
+    <w:lsdException w:name="Medium Grid 1 Accent 2" w:uiPriority="67"/>
+    <w:lsdException w:name="Medium Grid 2 Accent 2" w:uiPriority="68"/>
+    <w:lsdException w:name="Medium Grid 3 Accent 2" w:uiPriority="69"/>
+    <w:lsdException w:name="Dark List Accent 2" w:uiPriority="70"/>
+    <w:lsdException w:name="Colorful Shading Accent 2" w:uiPriority="71"/>
+    <w:lsdException w:name="Colorful List Accent 2" w:uiPriority="72"/>
+    <w:lsdException w:name="Colorful Grid Accent 2" w:uiPriority="73"/>
+    <w:lsdException w:name="Light Shading Accent 3" w:uiPriority="60"/>
+    <w:lsdException w:name="Light List Accent 3" w:uiPriority="61"/>
+    <w:lsdException w:name="Light Grid Accent 3" w:uiPriority="62"/>
+    <w:lsdException w:name="Medium Shading 1 Accent 3" w:uiPriority="63"/>
+    <w:lsdException w:name="Medium Shading 2 Accent 3" w:uiPriority="64"/>
+    <w:lsdException w:name="Medium List 1 Accent 3" w:uiPriority="65"/>
+    <w:lsdException w:name="Medium List 2 Accent 3" w:uiPriority="66"/>
+    <w:lsdException w:name="Medium Grid 1 Accent 3" w:uiPriority="67"/>
+    <w:lsdException w:name="Medium Grid 2 Accent 3" w:uiPriority="68"/>
+    <w:lsdException w:name="Medium Grid 3 Accent 3" w:uiPriority="69"/>
+    <w:lsdException w:name="Dark List Accent 3" w:uiPriority="70"/>
+    <w:lsdException w:name="Colorful Shading Accent 3" w:uiPriority="71"/>
+    <w:lsdException w:name="Colorful List Accent 3" w:uiPriority="72"/>
+    <w:lsdException w:name="Colorful Grid Accent 3" w:uiPriority="73"/>
+    <w:lsdException w:name="Light Shading Accent 4" w:uiPriority="60"/>
+    <w:lsdException w:name="Light List Accent 4" w:uiPriority="61"/>
+    <w:lsdException w:name="Light Grid Accent 4" w:uiPriority="62"/>
+    <w:lsdException w:name="Medium Shading 1 Accent 4" w:uiPriority="63"/>
+    <w:lsdException w:name="Medium Shading 2 Accent 4" w:uiPriority="64"/>
+    <w:lsdException w:name="Medium List 1 Accent 4" w:uiPriority="65"/>
+    <w:lsdException w:name="Medium List 2 Accent 4" w:uiPriority="66"/>
+    <w:lsdException w:name="Medium Grid 1 Accent 4" w:uiPriority="67"/>
+    <w:lsdException w:name="Medium Grid 2 Accent 4" w:uiPriority="68"/>
+    <w:lsdException w:name="Medium Grid 3 Accent 4" w:uiPriority="69"/>
+    <w:lsdException w:name="Dark List Accent 4" w:uiPriority="70"/>
+    <w:lsdException w:name="Colorful Shading Accent 4" w:uiPriority="71"/>
+    <w:lsdException w:name="Colorful List Accent 4" w:uiPriority="72"/>
+    <w:lsdException w:name="Colorful Grid Accent 4" w:uiPriority="73"/>
+    <w:lsdException w:name="Light Shading Accent 5" w:uiPriority="60"/>
+    <w:lsdException w:name="Light List Accent 5" w:uiPriority="61"/>
+    <w:lsdException w:name="Light Grid Accent 5" w:uiPriority="62"/>
+    <w:lsdException w:name="Medium Shading 1 Accent 5" w:uiPriority="63"/>
+    <w:lsdException w:name="Medium Shading 2 Accent 5" w:uiPriority="64"/>
+    <w:lsdException w:name="Medium List 1 Accent 5" w:uiPriority="65"/>
+    <w:lsdException w:name="Medium List 2 Accent 5" w:uiPriority="66"/>
+    <w:lsdException w:name="Medium Grid 1 Accent 5" w:uiPriority="67"/>
+    <w:lsdException w:name="Medium Grid 2 Accent 5" w:uiPriority="68"/>
+    <w:lsdException w:name="Medium Grid 3 Accent 5" w:uiPriority="69"/>
+    <w:lsdException w:name="Dark List Accent 5" w:uiPriority="70"/>
+    <w:lsdException w:name="Colorful Shading Accent 5" w:uiPriority="71"/>
+    <w:lsdException w:name="Colorful List Accent 5" w:uiPriority="72"/>
+    <w:lsdException w:name="Colorful Grid Accent 5" w:uiPriority="73"/>
+    <w:lsdException w:name="Light Shading Accent 6" w:uiPriority="60"/>
+    <w:lsdException w:name="Light List Accent 6" w:uiPriority="61"/>
+    <w:lsdException w:name="Light Grid Accent 6" w:uiPriority="62"/>
+    <w:lsdException w:name="Medium Shading 1 Accent 6" w:uiPriority="63"/>
+    <w:lsdException w:name="Medium Shading 2 Accent 6" w:uiPriority="64"/>
+    <w:lsdException w:name="Medium List 1 Accent 6" w:uiPriority="65"/>
+    <w:lsdException w:name="Medium List 2 Accent 6" w:uiPriority="66"/>
+    <w:lsdException w:name="Medium Grid 1 Accent 6" w:uiPriority="67"/>
+    <w:lsdException w:name="Medium Grid 2 Accent 6" w:uiPriority="68"/>
+    <w:lsdException w:name="Medium Grid 3 Accent 6" w:uiPriority="69"/>
+    <w:lsdException w:name="Dark List Accent 6" w:uiPriority="70"/>
+    <w:lsdException w:name="Colorful Shading Accent 6" w:uiPriority="71"/>
+    <w:lsdException w:name="Colorful List Accent 6" w:uiPriority="72"/>
+    <w:lsdException w:name="Colorful Grid Accent 6" w:uiPriority="73"/>
+    <w:lsdException w:name="Subtle Emphasis" w:uiPriority="19" w:qFormat="1"/>
+    <w:lsdException w:name="Intense Emphasis" w:uiPriority="21" w:qFormat="1"/>
+    <w:lsdException w:name="Subtle Reference" w:uiPriority="31" w:qFormat="1"/>
+    <w:lsdException w:name="Intense Reference" w:uiPriority="32" w:qFormat="1"/>
+    <w:lsdException w:name="Book Title" w:uiPriority="33" w:qFormat="1"/>
+    <w:lsdException w:name="Bibliography" w:semiHidden="1" w:uiPriority="37" w:unhideWhenUsed="1"/>
+    <w:lsdException w:name="TOC Heading" w:semiHidden="1" w:uiPriority="39" w:unhideWhenUsed="1" w:qFormat="1"/>
+    <w:lsdException w:name="Plain Table 1" w:uiPriority="41"/>
+    <w:lsdException w:name="Plain Table 2" w:uiPriority="42"/>
+    <w:lsdException w:name="Plain Table 3" w:uiPriority="43"/>
+    <w:lsdException w:name="Plain Table 4" w:uiPriority="44"/>
+    <w:lsdException w:name="Plain Table 5" w:uiPriority="45"/>
+    <w:lsdException w:name="Grid Table Light" w:uiPriority="40"/>
+    <w:lsdException w:name="Grid Table 1 Light" w:uiPriority="46"/>
+    <w:lsdException w:name="Grid Table 2" w:uiPriority="47"/>
+    <w:lsdException w:name="Grid Table 3" w:uiPriority="48"/>
+    <w:lsdException w:name="Grid Table 4" w:uiPriority="49"/>
+    <w:lsdException w:name="Grid Table 5 Dark" w:uiPriority="50"/>
+    <w:lsdException w:name="Grid Table 6 Colorful" w:uiPriority="51"/>
+    <w:lsdException w:name="Grid Table 7 Colorful" w:uiPriority="52"/>
+    <w:lsdException w:name="Grid Table 1 Light Accent 1" w:uiPriority="46"/>
+    <w:lsdException w:name="Grid Table 2 Accent 1" w:uiPriority="47"/>
+    <w:lsdException w:name="Grid Table 3 Accent 1" w:uiPriority="48"/>
+    <w:lsdException w:name="Grid Table 4 Accent 1" w:uiPriority="49"/>
+    <w:lsdException w:name="Grid Table 5 Dark Accent 1" w:uiPriority="50"/>
+    <w:lsdException w:name="Grid Table 6 Colorful Accent 1" w:uiPriority="51"/>
+    <w:lsdException w:name="Grid Table 7 Colorful Accent 1" w:uiPriority="52"/>
+    <w:lsdException w:name="Grid Table 1 Light Accent 2" w:uiPriority="46"/>
+    <w:lsdException w:name="Grid Table 2 Accent 2" w:uiPriority="47"/>
+    <w:lsdException w:name="Grid Table 3 Accent 2" w:uiPriority="48"/>
+    <w:lsdException w:name="Grid Table 4 Accent 2" w:uiPriority="49"/>
+    <w:lsdException w:name="Grid Table 5 Dark Accent 2" w:uiPriority="50"/>
+    <w:lsdException w:name="Grid Table 6 Colorful Accent 2" w:uiPriority="51"/>
+    <w:lsdException w:name="Grid Table 7 Colorful Accent 2" w:uiPriority="52"/>
+    <w:lsdException w:name="Grid Table 1 Light Accent 3" w:uiPriority="46"/>
+    <w:lsdException w:name="Grid Table 2 Accent 3" w:uiPriority="47"/>
+    <w:lsdException w:name="Grid Table 3 Accent 3" w:uiPriority="48"/>
+    <w:lsdException w:name="Grid Table 4 Accent 3" w:uiPriority="49"/>
+    <w:lsdException w:name="Grid Table 5 Dark Accent 3" w:uiPriority="50"/>
+    <w:lsdException w:name="Grid Table 6 Colorful Accent 3" w:uiPriority="51"/>
+    <w:lsdException w:name="Grid Table 7 Colorful Accent 3" w:uiPriority="52"/>
+    <w:lsdException w:name="Grid Table 1 Light Accent 4" w:uiPriority="46"/>
+    <w:lsdException w:name="Grid Table 2 Accent 4" w:uiPriority="47"/>
+    <w:lsdException w:name="Grid Table 3 Accent 4" w:uiPriority="48"/>
+    <w:lsdException w:name="Grid Table 4 Accent 4" w:uiPriority="49"/>
+    <w:lsdException w:name="Grid Table 5 Dark Accent 4" w:uiPriority="50"/>
+    <w:lsdException w:name="Grid Table 6 Colorful Accent 4" w:uiPriority="51"/>
+    <w:lsdException w:name="Grid Table 7 Colorful Accent 4" w:uiPriority="52"/>
+    <w:lsdException w:name="Grid Table 1 Light Accent 5" w:uiPriority="46"/>
+    <w:lsdException w:name="Grid Table 2 Accent 5" w:uiPriority="47"/>
+    <w:lsdException w:name="Grid Table 3 Accent 5" w:uiPriority="48"/>
+    <w:lsdException w:name="Grid Table 4 Accent 5" w:uiPriority="49"/>
+    <w:lsdException w:name="Grid Table 5 Dark Accent 5" w:uiPriority="50"/>
+    <w:lsdException w:name="Grid Table 6 Colorful Accent 5" w:uiPriority="51"/>
+    <w:lsdException w:name="Grid Table 7 Colorful Accent 5" w:uiPriority="52"/>
+    <w:lsdException w:name="Grid Table 1 Light Accent 6" w:uiPriority="46"/>
+    <w:lsdException w:name="Grid Table 2 Accent 6" w:uiPriority="47"/>
+    <w:lsdException w:name="Grid Table 3 Accent 6" w:uiPriority="48"/>
+    <w:lsdException w:name="Grid Table 4 Accent 6" w:uiPriority="49"/>
+    <w:lsdException w:name="Grid Table 5 Dark Accent 6" w:uiPriority="50"/>
+    <w:lsdException w:name="Grid Table 6 Colorful Accent 6" w:uiPriority="51"/>
+    <w:lsdException w:name="Grid Table 7 Colorful Accent 6" w:uiPriority="52"/>
+    <w:lsdException w:name="List Table 1 Light" w:uiPriority="46"/>
+    <w:lsdException w:name="List Table 2" w:uiPriority="47"/>
+    <w:lsdException w:name="List Table 3" w:uiPriority="48"/>
+    <w:lsdException w:name="List Table 4" w:uiPriority="49"/>
+    <w:lsdException w:name="List Table 5 Dark" w:uiPriority="50"/>
+    <w:lsdException w:name="List Table 6 Colorful" w:uiPriority="51"/>
+    <w:lsdException w:name="List Table 7 Colorful" w:uiPriority="52"/>
+    <w:lsdException w:name="List Table 1 Light Accent 1" w:uiPriority="46"/>
+    <w:lsdException w:name="List Table 2 Accent 1" w:uiPriority="47"/>
+    <w:lsdException w:name="List Table 3 Accent 1" w:uiPriority="48"/>
+    <w:lsdException w:name="List Table 4 Accent 1" w:uiPriority="49"/>
+    <w:lsdException w:name="List Table 5 Dark Accent 1" w:uiPriority="50"/>
+    <w:lsdException w:name="List Table 6 Colorful Accent 1" w:uiPriority="51"/>
+    <w:lsdException w:name="List Table 7 Colorful Accent 1" w:uiPriority="52"/>
+    <w:lsdException w:name="List Table 1 Light Accent 2" w:uiPriority="46"/>
+    <w:lsdException w:name="List Table 2 Accent 2" w:uiPriority="47"/>
+    <w:lsdException w:name="List Table 3 Accent 2" w:uiPriority="48"/>
+    <w:lsdException w:name="List Table 4 Accent 2" w:uiPriority="49"/>
+    <w:lsdException w:name="List Table 5 Dark Accent 2" w:uiPriority="50"/>
+    <w:lsdException w:name="List Table 6 Colorful Accent 2" w:uiPriority="51"/>
+    <w:lsdException w:name="List Table 7 Colorful Accent 2" w:uiPriority="52"/>
+    <w:lsdException w:name="List Table 1 Light Accent 3" w:uiPriority="46"/>
+    <w:lsdException w:name="List Table 2 Accent 3" w:uiPriority="47"/>
+    <w:lsdException w:name="List Table 3 Accent 3" w:uiPriority="48"/>
+    <w:lsdException w:name="List Table 4 Accent 3" w:uiPriority="49"/>
+    <w:lsdException w:name="List Table 5 Dark Accent 3" w:uiPriority="50"/>
+    <w:lsdException w:name="List Table 6 Colorful Accent 3" w:uiPriority="51"/>
+    <w:lsdException w:name="List Table 7 Colorful Accent 3" w:uiPriority="52"/>
+    <w:lsdException w:name="List Table 1 Light Accent 4" w:uiPriority="46"/>
+    <w:lsdException w:name="List Table 2 Accent 4" w:uiPriority="47"/>
+    <w:lsdException w:name="List Table 3 Accent 4" w:uiPriority="48"/>
+    <w:lsdException w:name="List Table 4 Accent 4" w:uiPriority="49"/>
+    <w:lsdException w:name="List Table 5 Dark Accent 4" w:uiPriority="50"/>
+    <w:lsdException w:name="List Table 6 Colorful Accent 4" w:uiPriority="51"/>
+    <w:lsdException w:name="List Table 7 Colorful Accent 4" w:uiPriority="52"/>
+    <w:lsdException w:name="List Table 1 Light Accent 5" w:uiPriority="46"/>
+    <w:lsdException w:name="List Table 2 Accent 5" w:uiPriority="47"/>
+    <w:lsdException w:name="List Table 3 Accent 5" w:uiPriority="48"/>
+    <w:lsdException w:name="List Table 4 Accent 5" w:uiPriority="49"/>
+    <w:lsdException w:name="List Table 5 Dark Accent 5" w:uiPriority="50"/>
+    <w:lsdException w:name="List Table 6 Colorful Accent 5" w:uiPriority="51"/>
+    <w:lsdException w:name="List Table 7 Colorful Accent 5" w:uiPriority="52"/>
+    <w:lsdException w:name="List Table 1 Light Accent 6" w:uiPriority="46"/>
+    <w:lsdException w:name="List Table 2 Accent 6" w:uiPriority="47"/>
+    <w:lsdException w:name="List Table 3 Accent 6" w:uiPriority="48"/>
+    <w:lsdException w:name="List Table 4 Accent 6" w:uiPriority="49"/>
+    <w:lsdException w:name="List Table 5 Dark Accent 6" w:uiPriority="50"/>
+    <w:lsdException w:name="List Table 6 Colorful Accent 6" w:uiPriority="51"/>
+    <w:lsdException w:name="List Table 7 Colorful Accent 6" w:uiPriority="52"/>
+    <w:lsdException w:name="Mention" w:semiHidden="1" w:unhideWhenUsed="1"/>
+    <w:lsdException w:name="Smart Hyperlink" w:semiHidden="1" w:unhideWhenUsed="1"/>
+    <w:lsdException w:name="Hashtag" w:semiHidden="1" w:unhideWhenUsed="1"/>
+    <w:lsdException w:name="Unresolved Mention" w:semiHidden="1" w:unhideWhenUsed="1"/>
+    <w:lsdException w:name="Smart Link" w:semiHidden="1" w:unhideWhenUsed="1"/>
   </w:latentStyles>
   <w:style w:type="paragraph" w:default="1" w:styleId="Standard">
     <w:name w:val="Normal"/>
@@ -2635,7 +2121,7 @@
 </file>
 
 <file path=customXml/itemProps1.xml><?xml version="1.0" encoding="utf-8"?>
-<ds:datastoreItem xmlns:ds="http://schemas.openxmlformats.org/officeDocument/2006/customXml" ds:itemID="{E05BD922-E2A2-4C56-8F1F-E9520979EB0F}">
+<ds:datastoreItem xmlns:ds="http://schemas.openxmlformats.org/officeDocument/2006/customXml" ds:itemID="{F0C5E731-D378-45F6-9218-98DFEE9938B8}">
   <ds:schemaRefs>
     <ds:schemaRef ds:uri="http://schemas.openxmlformats.org/officeDocument/2006/bibliography"/>
   </ds:schemaRefs>

</xml_diff>